<commit_message>
Add Mobile Info to SG2_SupplReqs.docx
</commit_message>
<xml_diff>
--- a/SG2_Units/SG2_Artefacts/SG2_SupplReqs.docx
+++ b/SG2_Units/SG2_Artefacts/SG2_SupplReqs.docx
@@ -6,25 +6,33 @@
       <w:pPr>
         <w:pStyle w:val="Heading1"/>
         <w:rPr>
+          <w:rFonts w:ascii="Arial" w:hAnsi="Arial" w:eastAsia="Arial" w:cs="Arial"/>
           <w:lang w:val="en-GB"/>
         </w:rPr>
       </w:pPr>
       <w:r>
-        <w:rPr/>
+        <w:rPr>
+          <w:rFonts w:ascii="Arial" w:hAnsi="Arial" w:eastAsia="Arial" w:cs="Arial"/>
+        </w:rPr>
         <w:t xml:space="preserve">Supplementary </w:t>
       </w:r>
       <w:r>
-        <w:rPr/>
+        <w:rPr>
+          <w:rFonts w:ascii="Arial" w:hAnsi="Arial" w:eastAsia="Arial" w:cs="Arial"/>
+        </w:rPr>
         <w:t>Requirements Documentation</w:t>
       </w:r>
       <w:r>
-        <w:rPr/>
+        <w:rPr>
+          <w:rFonts w:ascii="Arial" w:hAnsi="Arial" w:eastAsia="Arial" w:cs="Arial"/>
+        </w:rPr>
         <w:t xml:space="preserve"> </w:t>
       </w:r>
     </w:p>
     <w:p xmlns:wp14="http://schemas.microsoft.com/office/word/2010/wordml" wp14:textId="77777777">
       <w:pPr>
         <w:rPr>
+          <w:rFonts w:ascii="Arial" w:hAnsi="Arial" w:eastAsia="Arial" w:cs="Arial"/>
           <w:lang w:val="en-GB"/>
         </w:rPr>
       </w:pPr>
@@ -33,17 +41,21 @@
       <w:pPr>
         <w:pStyle w:val="Heading1"/>
         <w:rPr>
+          <w:rFonts w:ascii="Arial" w:hAnsi="Arial" w:eastAsia="Arial" w:cs="Arial"/>
           <w:lang w:val="en-GB"/>
         </w:rPr>
       </w:pPr>
       <w:r>
-        <w:rPr/>
+        <w:rPr>
+          <w:rFonts w:ascii="Arial" w:hAnsi="Arial" w:eastAsia="Arial" w:cs="Arial"/>
+        </w:rPr>
         <w:t>Interactive House - Subgroup 2: Units</w:t>
       </w:r>
     </w:p>
     <w:p xmlns:wp14="http://schemas.microsoft.com/office/word/2010/wordml" wp14:textId="77777777">
       <w:pPr>
         <w:rPr>
+          <w:rFonts w:ascii="Arial" w:hAnsi="Arial" w:eastAsia="Arial" w:cs="Arial"/>
           <w:lang w:val="en-GB"/>
         </w:rPr>
       </w:pPr>
@@ -51,6 +63,7 @@
     <w:p xmlns:wp14="http://schemas.microsoft.com/office/word/2010/wordml" wp14:textId="77777777">
       <w:pPr>
         <w:rPr>
+          <w:rFonts w:ascii="Arial" w:hAnsi="Arial" w:eastAsia="Arial" w:cs="Arial"/>
           <w:lang w:val="en-GB"/>
         </w:rPr>
       </w:pPr>
@@ -58,15 +71,21 @@
     <w:p xmlns:wp14="http://schemas.microsoft.com/office/word/2010/wordml" wp14:textId="77777777">
       <w:pPr>
         <w:pStyle w:val="Title"/>
-      </w:pPr>
-      <w:r>
-        <w:rPr/>
+        <w:rPr>
+          <w:rFonts w:ascii="Arial" w:hAnsi="Arial" w:eastAsia="Arial" w:cs="Arial"/>
+        </w:rPr>
+      </w:pPr>
+      <w:r>
+        <w:rPr>
+          <w:rFonts w:ascii="Arial" w:hAnsi="Arial" w:eastAsia="Arial" w:cs="Arial"/>
+        </w:rPr>
         <w:t>Revision History</w:t>
       </w:r>
     </w:p>
     <w:p xmlns:wp14="http://schemas.microsoft.com/office/word/2010/wordml" wp14:textId="77777777">
       <w:pPr>
         <w:rPr>
+          <w:rFonts w:ascii="Arial" w:hAnsi="Arial" w:eastAsia="Arial" w:cs="Arial"/>
           <w:lang w:val="en-GB"/>
         </w:rPr>
       </w:pPr>
@@ -108,12 +127,14 @@
               <w:pStyle w:val="Tabletext"/>
               <w:jc w:val="center"/>
               <w:rPr>
+                <w:rFonts w:ascii="Arial" w:hAnsi="Arial" w:eastAsia="Arial" w:cs="Arial"/>
                 <w:b w:val="1"/>
                 <w:bCs w:val="1"/>
               </w:rPr>
             </w:pPr>
             <w:r>
               <w:rPr>
+                <w:rFonts w:ascii="Arial" w:hAnsi="Arial" w:eastAsia="Arial" w:cs="Arial"/>
                 <w:b w:val="1"/>
                 <w:bCs w:val="1"/>
               </w:rPr>
@@ -131,12 +152,14 @@
               <w:pStyle w:val="Tabletext"/>
               <w:jc w:val="center"/>
               <w:rPr>
+                <w:rFonts w:ascii="Arial" w:hAnsi="Arial" w:eastAsia="Arial" w:cs="Arial"/>
                 <w:b w:val="1"/>
                 <w:bCs w:val="1"/>
               </w:rPr>
             </w:pPr>
             <w:r>
               <w:rPr>
+                <w:rFonts w:ascii="Arial" w:hAnsi="Arial" w:eastAsia="Arial" w:cs="Arial"/>
                 <w:b w:val="1"/>
                 <w:bCs w:val="1"/>
               </w:rPr>
@@ -154,12 +177,14 @@
               <w:pStyle w:val="Tabletext"/>
               <w:jc w:val="center"/>
               <w:rPr>
+                <w:rFonts w:ascii="Arial" w:hAnsi="Arial" w:eastAsia="Arial" w:cs="Arial"/>
                 <w:b w:val="1"/>
                 <w:bCs w:val="1"/>
               </w:rPr>
             </w:pPr>
             <w:r>
               <w:rPr>
+                <w:rFonts w:ascii="Arial" w:hAnsi="Arial" w:eastAsia="Arial" w:cs="Arial"/>
                 <w:b w:val="1"/>
                 <w:bCs w:val="1"/>
               </w:rPr>
@@ -177,12 +202,14 @@
               <w:pStyle w:val="Tabletext"/>
               <w:jc w:val="center"/>
               <w:rPr>
+                <w:rFonts w:ascii="Arial" w:hAnsi="Arial" w:eastAsia="Arial" w:cs="Arial"/>
                 <w:b w:val="1"/>
                 <w:bCs w:val="1"/>
               </w:rPr>
             </w:pPr>
             <w:r>
               <w:rPr>
+                <w:rFonts w:ascii="Arial" w:hAnsi="Arial" w:eastAsia="Arial" w:cs="Arial"/>
                 <w:b w:val="1"/>
                 <w:bCs w:val="1"/>
               </w:rPr>
@@ -206,13 +233,20 @@
           <w:p wp14:textId="6D1FEA5B">
             <w:pPr>
               <w:pStyle w:val="Tabletext"/>
+              <w:rPr>
+                <w:rFonts w:ascii="Arial" w:hAnsi="Arial" w:eastAsia="Arial" w:cs="Arial"/>
+              </w:rPr>
             </w:pPr>
             <w:r>
-              <w:rPr/>
+              <w:rPr>
+                <w:rFonts w:ascii="Arial" w:hAnsi="Arial" w:eastAsia="Arial" w:cs="Arial"/>
+              </w:rPr>
               <w:t>20</w:t>
             </w:r>
             <w:r>
-              <w:rPr/>
+              <w:rPr>
+                <w:rFonts w:ascii="Arial" w:hAnsi="Arial" w:eastAsia="Arial" w:cs="Arial"/>
+              </w:rPr>
               <w:t>26-02-04</w:t>
             </w:r>
           </w:p>
@@ -225,9 +259,14 @@
           <w:p wp14:textId="77777777">
             <w:pPr>
               <w:pStyle w:val="Tabletext"/>
+              <w:rPr>
+                <w:rFonts w:ascii="Arial" w:hAnsi="Arial" w:eastAsia="Arial" w:cs="Arial"/>
+              </w:rPr>
             </w:pPr>
             <w:r>
-              <w:rPr/>
+              <w:rPr>
+                <w:rFonts w:ascii="Arial" w:hAnsi="Arial" w:eastAsia="Arial" w:cs="Arial"/>
+              </w:rPr>
               <w:t>1.0</w:t>
             </w:r>
           </w:p>
@@ -240,13 +279,20 @@
           <w:p wp14:textId="1751AD9E">
             <w:pPr>
               <w:pStyle w:val="Tabletext"/>
+              <w:rPr>
+                <w:rFonts w:ascii="Arial" w:hAnsi="Arial" w:eastAsia="Arial" w:cs="Arial"/>
+              </w:rPr>
             </w:pPr>
             <w:r>
-              <w:rPr/>
+              <w:rPr>
+                <w:rFonts w:ascii="Arial" w:hAnsi="Arial" w:eastAsia="Arial" w:cs="Arial"/>
+              </w:rPr>
               <w:t>Initial revision</w:t>
             </w:r>
             <w:r>
-              <w:rPr/>
+              <w:rPr>
+                <w:rFonts w:ascii="Arial" w:hAnsi="Arial" w:eastAsia="Arial" w:cs="Arial"/>
+              </w:rPr>
               <w:t xml:space="preserve"> (Add S1 – S8)</w:t>
             </w:r>
           </w:p>
@@ -264,9 +310,14 @@
               <w:spacing w:before="0" w:beforeAutospacing="off" w:after="120" w:afterAutospacing="off" w:line="240" w:lineRule="atLeast"/>
               <w:ind w:left="0" w:right="0"/>
               <w:jc w:val="left"/>
+              <w:rPr>
+                <w:rFonts w:ascii="Arial" w:hAnsi="Arial" w:eastAsia="Arial" w:cs="Arial"/>
+              </w:rPr>
             </w:pPr>
             <w:r>
-              <w:rPr/>
+              <w:rPr>
+                <w:rFonts w:ascii="Arial" w:hAnsi="Arial" w:eastAsia="Arial" w:cs="Arial"/>
+              </w:rPr>
               <w:t>Daniel Jönsson</w:t>
             </w:r>
           </w:p>
@@ -284,9 +335,112 @@
             <w:tcW w:w="2304" w:type="dxa"/>
             <w:tcMar/>
           </w:tcPr>
-          <w:p wp14:textId="163E3F21">
+          <w:p wp14:textId="08B6C776">
             <w:pPr>
               <w:pStyle w:val="Tabletext"/>
+              <w:rPr>
+                <w:rFonts w:ascii="Arial" w:hAnsi="Arial" w:eastAsia="Arial" w:cs="Arial"/>
+              </w:rPr>
+            </w:pPr>
+            <w:r>
+              <w:rPr>
+                <w:rFonts w:ascii="Arial" w:hAnsi="Arial" w:eastAsia="Arial" w:cs="Arial"/>
+              </w:rPr>
+              <w:t>2026-02-17</w:t>
+            </w:r>
+          </w:p>
+        </w:tc>
+        <w:tc>
+          <w:tcPr>
+            <w:tcW w:w="1152" w:type="dxa"/>
+            <w:tcMar/>
+          </w:tcPr>
+          <w:p wp14:textId="2FBA6ACC">
+            <w:pPr>
+              <w:pStyle w:val="Tabletext"/>
+              <w:rPr>
+                <w:rFonts w:ascii="Arial" w:hAnsi="Arial" w:eastAsia="Arial" w:cs="Arial"/>
+              </w:rPr>
+            </w:pPr>
+            <w:r>
+              <w:rPr>
+                <w:rFonts w:ascii="Arial" w:hAnsi="Arial" w:eastAsia="Arial" w:cs="Arial"/>
+              </w:rPr>
+              <w:t>1.1</w:t>
+            </w:r>
+          </w:p>
+        </w:tc>
+        <w:tc>
+          <w:tcPr>
+            <w:tcW w:w="3744" w:type="dxa"/>
+            <w:tcMar/>
+          </w:tcPr>
+          <w:p wp14:textId="38BC001A">
+            <w:pPr>
+              <w:pStyle w:val="Tabletext"/>
+              <w:rPr>
+                <w:rFonts w:ascii="Arial" w:hAnsi="Arial" w:eastAsia="Arial" w:cs="Arial"/>
+              </w:rPr>
+            </w:pPr>
+            <w:r>
+              <w:rPr>
+                <w:rFonts w:ascii="Arial" w:hAnsi="Arial" w:eastAsia="Arial" w:cs="Arial"/>
+              </w:rPr>
+              <w:t>Add Supplementary Requirements for Mobile (S9-S1</w:t>
+            </w:r>
+            <w:r>
+              <w:rPr>
+                <w:rFonts w:ascii="Arial" w:hAnsi="Arial" w:eastAsia="Arial" w:cs="Arial"/>
+              </w:rPr>
+              <w:t>2</w:t>
+            </w:r>
+            <w:r>
+              <w:rPr>
+                <w:rFonts w:ascii="Arial" w:hAnsi="Arial" w:eastAsia="Arial" w:cs="Arial"/>
+              </w:rPr>
+              <w:t>)</w:t>
+            </w:r>
+          </w:p>
+        </w:tc>
+        <w:tc>
+          <w:tcPr>
+            <w:tcW w:w="2304" w:type="dxa"/>
+            <w:tcMar/>
+          </w:tcPr>
+          <w:p wp14:textId="6F32EBBA">
+            <w:pPr>
+              <w:pStyle w:val="Tabletext"/>
+              <w:rPr>
+                <w:rFonts w:ascii="Arial" w:hAnsi="Arial" w:eastAsia="Arial" w:cs="Arial"/>
+              </w:rPr>
+            </w:pPr>
+            <w:r>
+              <w:rPr>
+                <w:rFonts w:ascii="Arial" w:hAnsi="Arial" w:eastAsia="Arial" w:cs="Arial"/>
+              </w:rPr>
+              <w:t>Daniel Jönsson</w:t>
+            </w:r>
+          </w:p>
+        </w:tc>
+      </w:tr>
+      <w:tr xmlns:wp14="http://schemas.microsoft.com/office/word/2010/wordml" wp14:textId="77777777">
+        <w:tblPrEx>
+          <w:tblCellMar>
+            <w:top w:w="0" w:type="dxa"/>
+            <w:bottom w:w="0" w:type="dxa"/>
+          </w:tblCellMar>
+        </w:tblPrEx>
+        <w:tc>
+          <w:tcPr>
+            <w:tcW w:w="2304" w:type="dxa"/>
+            <w:tcMar/>
+          </w:tcPr>
+          <w:p wp14:textId="77777777">
+            <w:pPr>
+              <w:pStyle w:val="Tabletext"/>
+              <w:rPr>
+                <w:rFonts w:ascii="Arial" w:hAnsi="Arial" w:eastAsia="Arial" w:cs="Arial"/>
+              </w:rPr>
             </w:pPr>
           </w:p>
         </w:tc>
@@ -295,9 +449,12 @@
             <w:tcW w:w="1152" w:type="dxa"/>
             <w:tcMar/>
           </w:tcPr>
-          <w:p wp14:textId="17D6E837">
+          <w:p wp14:textId="77777777">
             <w:pPr>
               <w:pStyle w:val="Tabletext"/>
+              <w:rPr>
+                <w:rFonts w:ascii="Arial" w:hAnsi="Arial" w:eastAsia="Arial" w:cs="Arial"/>
+              </w:rPr>
             </w:pPr>
           </w:p>
         </w:tc>
@@ -306,9 +463,13 @@
             <w:tcW w:w="3744" w:type="dxa"/>
             <w:tcMar/>
           </w:tcPr>
-          <w:p wp14:textId="2CA2F9E5">
+          <w:p wp14:textId="77777777">
             <w:pPr>
               <w:pStyle w:val="Tabletext"/>
+              <w:jc w:val="right"/>
+              <w:rPr>
+                <w:rFonts w:ascii="Arial" w:hAnsi="Arial" w:eastAsia="Arial" w:cs="Arial"/>
+              </w:rPr>
             </w:pPr>
           </w:p>
         </w:tc>
@@ -317,9 +478,12 @@
             <w:tcW w:w="2304" w:type="dxa"/>
             <w:tcMar/>
           </w:tcPr>
-          <w:p wp14:textId="24CFADCA">
+          <w:p wp14:textId="77777777">
             <w:pPr>
               <w:pStyle w:val="Tabletext"/>
+              <w:rPr>
+                <w:rFonts w:ascii="Arial" w:hAnsi="Arial" w:eastAsia="Arial" w:cs="Arial"/>
+              </w:rPr>
             </w:pPr>
           </w:p>
         </w:tc>
@@ -339,6 +503,9 @@
           <w:p wp14:textId="77777777">
             <w:pPr>
               <w:pStyle w:val="Tabletext"/>
+              <w:rPr>
+                <w:rFonts w:ascii="Arial" w:hAnsi="Arial" w:eastAsia="Arial" w:cs="Arial"/>
+              </w:rPr>
             </w:pPr>
           </w:p>
         </w:tc>
@@ -350,6 +517,9 @@
           <w:p wp14:textId="77777777">
             <w:pPr>
               <w:pStyle w:val="Tabletext"/>
+              <w:rPr>
+                <w:rFonts w:ascii="Arial" w:hAnsi="Arial" w:eastAsia="Arial" w:cs="Arial"/>
+              </w:rPr>
             </w:pPr>
           </w:p>
         </w:tc>
@@ -361,6 +531,9 @@
           <w:p wp14:textId="77777777">
             <w:pPr>
               <w:pStyle w:val="Tabletext"/>
+              <w:rPr>
+                <w:rFonts w:ascii="Arial" w:hAnsi="Arial" w:eastAsia="Arial" w:cs="Arial"/>
+              </w:rPr>
             </w:pPr>
           </w:p>
         </w:tc>
@@ -372,58 +545,9 @@
           <w:p wp14:textId="77777777">
             <w:pPr>
               <w:pStyle w:val="Tabletext"/>
-            </w:pPr>
-          </w:p>
-        </w:tc>
-      </w:tr>
-      <w:tr xmlns:wp14="http://schemas.microsoft.com/office/word/2010/wordml" wp14:textId="77777777">
-        <w:tblPrEx>
-          <w:tblCellMar>
-            <w:top w:w="0" w:type="dxa"/>
-            <w:bottom w:w="0" w:type="dxa"/>
-          </w:tblCellMar>
-        </w:tblPrEx>
-        <w:tc>
-          <w:tcPr>
-            <w:tcW w:w="2304" w:type="dxa"/>
-            <w:tcMar/>
-          </w:tcPr>
-          <w:p wp14:textId="77777777">
-            <w:pPr>
-              <w:pStyle w:val="Tabletext"/>
-            </w:pPr>
-          </w:p>
-        </w:tc>
-        <w:tc>
-          <w:tcPr>
-            <w:tcW w:w="1152" w:type="dxa"/>
-            <w:tcMar/>
-          </w:tcPr>
-          <w:p wp14:textId="77777777">
-            <w:pPr>
-              <w:pStyle w:val="Tabletext"/>
-            </w:pPr>
-          </w:p>
-        </w:tc>
-        <w:tc>
-          <w:tcPr>
-            <w:tcW w:w="3744" w:type="dxa"/>
-            <w:tcMar/>
-          </w:tcPr>
-          <w:p wp14:textId="77777777">
-            <w:pPr>
-              <w:pStyle w:val="Tabletext"/>
-            </w:pPr>
-          </w:p>
-        </w:tc>
-        <w:tc>
-          <w:tcPr>
-            <w:tcW w:w="2304" w:type="dxa"/>
-            <w:tcMar/>
-          </w:tcPr>
-          <w:p wp14:textId="77777777">
-            <w:pPr>
-              <w:pStyle w:val="Tabletext"/>
+              <w:rPr>
+                <w:rFonts w:ascii="Arial" w:hAnsi="Arial" w:eastAsia="Arial" w:cs="Arial"/>
+              </w:rPr>
             </w:pPr>
           </w:p>
         </w:tc>
@@ -433,6 +557,9 @@
       <w:pPr>
         <w:pStyle w:val="Heading3"/>
         <w:rPr>
+          <w:rFonts w:ascii="Arial" w:hAnsi="Arial" w:eastAsia="Arial" w:cs="Arial"/>
+          <w:b w:val="0"/>
+          <w:bCs w:val="0"/>
           <w:lang w:val="en-GB"/>
         </w:rPr>
       </w:pPr>
@@ -440,13 +567,20 @@
     <w:p xmlns:wp14="http://schemas.microsoft.com/office/word/2010/wordml" wp14:textId="77777777">
       <w:pPr>
         <w:pStyle w:val="Title"/>
-      </w:pPr>
-      <w:r>
-        <w:rPr/>
+        <w:rPr>
+          <w:rFonts w:ascii="Arial" w:hAnsi="Arial" w:eastAsia="Arial" w:cs="Arial"/>
+        </w:rPr>
+      </w:pPr>
+      <w:r>
+        <w:rPr>
+          <w:rFonts w:ascii="Arial" w:hAnsi="Arial" w:eastAsia="Arial" w:cs="Arial"/>
+        </w:rPr>
         <w:t xml:space="preserve">Supplementary </w:t>
       </w:r>
       <w:r>
-        <w:rPr/>
+        <w:rPr>
+          <w:rFonts w:ascii="Arial" w:hAnsi="Arial" w:eastAsia="Arial" w:cs="Arial"/>
+        </w:rPr>
         <w:t>Requirements List</w:t>
       </w:r>
     </w:p>
@@ -494,22 +628,30 @@
               <w:pStyle w:val="Footer"/>
               <w:spacing w:before="120" w:after="120"/>
               <w:rPr>
-                <w:rFonts w:ascii="Arial" w:hAnsi="Arial" w:cs="Arial"/>
+                <w:rFonts w:ascii="Arial" w:hAnsi="Arial" w:eastAsia="Arial" w:cs="Arial"/>
                 <w:b w:val="1"/>
                 <w:bCs w:val="1"/>
               </w:rPr>
             </w:pPr>
             <w:r>
               <w:rPr>
-                <w:rFonts w:ascii="Arial" w:hAnsi="Arial" w:cs="Arial"/>
+                <w:rFonts w:ascii="Arial" w:hAnsi="Arial" w:eastAsia="Arial" w:cs="Arial"/>
+                <w:b w:val="0"/>
+                <w:bCs w:val="0"/>
+              </w:rPr>
+              <w:t>Supplementary</w:t>
+            </w:r>
+            <w:r>
+              <w:rPr>
+                <w:rFonts w:ascii="Arial" w:hAnsi="Arial" w:eastAsia="Arial" w:cs="Arial"/>
                 <w:b w:val="1"/>
                 <w:bCs w:val="1"/>
               </w:rPr>
-              <w:t xml:space="preserve">Supplementary </w:t>
-            </w:r>
-            <w:r>
-              <w:rPr>
-                <w:rFonts w:ascii="Arial" w:hAnsi="Arial" w:cs="Arial"/>
+              <w:t xml:space="preserve"> </w:t>
+            </w:r>
+            <w:r>
+              <w:rPr>
+                <w:rFonts w:ascii="Arial" w:hAnsi="Arial" w:eastAsia="Arial" w:cs="Arial"/>
                 <w:b w:val="1"/>
                 <w:bCs w:val="1"/>
               </w:rPr>
@@ -530,14 +672,14 @@
               <w:spacing w:before="120" w:after="120"/>
               <w:jc w:val="center"/>
               <w:rPr>
-                <w:rFonts w:ascii="Arial" w:hAnsi="Arial" w:cs="Arial"/>
+                <w:rFonts w:ascii="Arial" w:hAnsi="Arial" w:eastAsia="Arial" w:cs="Arial"/>
                 <w:b w:val="1"/>
                 <w:bCs w:val="1"/>
               </w:rPr>
             </w:pPr>
             <w:r>
               <w:rPr>
-                <w:rFonts w:ascii="Arial" w:hAnsi="Arial" w:cs="Arial"/>
+                <w:rFonts w:ascii="Arial" w:hAnsi="Arial" w:eastAsia="Arial" w:cs="Arial"/>
                 <w:b w:val="1"/>
                 <w:bCs w:val="1"/>
               </w:rPr>
@@ -571,10 +713,15 @@
               <w:autoSpaceDN w:val="0"/>
               <w:adjustRightInd w:val="0"/>
               <w:spacing w:before="120" w:after="120"/>
+              <w:rPr>
+                <w:rFonts w:ascii="Arial" w:hAnsi="Arial" w:eastAsia="Arial" w:cs="Arial"/>
+                <w:sz w:val="24"/>
+                <w:szCs w:val="24"/>
+              </w:rPr>
             </w:pPr>
             <w:r>
               <w:rPr>
-                <w:rFonts w:ascii="Times New Roman" w:hAnsi="Times New Roman" w:eastAsia="Times New Roman" w:cs="Times New Roman"/>
+                <w:rFonts w:ascii="Arial" w:hAnsi="Arial" w:eastAsia="Arial" w:cs="Arial"/>
                 <w:sz w:val="24"/>
                 <w:szCs w:val="24"/>
               </w:rPr>
@@ -595,9 +742,14 @@
               <w:spacing w:before="120" w:beforeAutospacing="off" w:after="120" w:afterAutospacing="off" w:line="240" w:lineRule="atLeast"/>
               <w:ind w:left="0" w:right="0"/>
               <w:jc w:val="center"/>
+              <w:rPr>
+                <w:rFonts w:ascii="Arial" w:hAnsi="Arial" w:eastAsia="Arial" w:cs="Arial"/>
+              </w:rPr>
             </w:pPr>
             <w:r>
-              <w:rPr/>
+              <w:rPr>
+                <w:rFonts w:ascii="Arial" w:hAnsi="Arial" w:eastAsia="Arial" w:cs="Arial"/>
+              </w:rPr>
               <w:t>Essential</w:t>
             </w:r>
           </w:p>
@@ -628,10 +780,15 @@
               <w:autoSpaceDN w:val="0"/>
               <w:adjustRightInd w:val="0"/>
               <w:spacing w:before="120" w:after="120"/>
+              <w:rPr>
+                <w:rFonts w:ascii="Arial" w:hAnsi="Arial" w:eastAsia="Arial" w:cs="Arial"/>
+                <w:sz w:val="24"/>
+                <w:szCs w:val="24"/>
+              </w:rPr>
             </w:pPr>
             <w:r>
               <w:rPr>
-                <w:rFonts w:ascii="Times New Roman" w:hAnsi="Times New Roman" w:eastAsia="Times New Roman" w:cs="Times New Roman"/>
+                <w:rFonts w:ascii="Arial" w:hAnsi="Arial" w:eastAsia="Arial" w:cs="Arial"/>
                 <w:sz w:val="24"/>
                 <w:szCs w:val="24"/>
               </w:rPr>
@@ -649,9 +806,14 @@
               <w:pStyle w:val="Footer"/>
               <w:spacing w:before="120" w:after="120"/>
               <w:jc w:val="center"/>
+              <w:rPr>
+                <w:rFonts w:ascii="Arial" w:hAnsi="Arial" w:eastAsia="Arial" w:cs="Arial"/>
+              </w:rPr>
             </w:pPr>
             <w:r>
-              <w:rPr/>
+              <w:rPr>
+                <w:rFonts w:ascii="Arial" w:hAnsi="Arial" w:eastAsia="Arial" w:cs="Arial"/>
+              </w:rPr>
               <w:t>Essential</w:t>
             </w:r>
           </w:p>
@@ -680,7 +842,7 @@
               <w:adjustRightInd w:val="0"/>
               <w:spacing w:before="120" w:after="120"/>
               <w:rPr>
-                <w:rFonts w:ascii="Times New Roman" w:hAnsi="Times New Roman" w:eastAsia="Times New Roman" w:cs="Times New Roman"/>
+                <w:rFonts w:ascii="Arial" w:hAnsi="Arial" w:eastAsia="Arial" w:cs="Arial"/>
                 <w:sz w:val="24"/>
                 <w:szCs w:val="24"/>
                 <w:lang w:val="en-GB"/>
@@ -688,7 +850,7 @@
             </w:pPr>
             <w:r>
               <w:rPr>
-                <w:rFonts w:ascii="Times New Roman" w:hAnsi="Times New Roman" w:eastAsia="Times New Roman" w:cs="Times New Roman"/>
+                <w:rFonts w:ascii="Arial" w:hAnsi="Arial" w:eastAsia="Arial" w:cs="Arial"/>
                 <w:sz w:val="24"/>
                 <w:szCs w:val="24"/>
               </w:rPr>
@@ -706,9 +868,14 @@
               <w:pStyle w:val="Footer"/>
               <w:spacing w:before="120" w:after="120"/>
               <w:jc w:val="center"/>
+              <w:rPr>
+                <w:rFonts w:ascii="Arial" w:hAnsi="Arial" w:eastAsia="Arial" w:cs="Arial"/>
+              </w:rPr>
             </w:pPr>
             <w:r>
-              <w:rPr/>
+              <w:rPr>
+                <w:rFonts w:ascii="Arial" w:hAnsi="Arial" w:eastAsia="Arial" w:cs="Arial"/>
+              </w:rPr>
               <w:t>Essential</w:t>
             </w:r>
           </w:p>
@@ -737,7 +904,7 @@
               <w:adjustRightInd w:val="0"/>
               <w:spacing w:before="120" w:after="120"/>
               <w:rPr>
-                <w:rFonts w:ascii="Times New Roman" w:hAnsi="Times New Roman" w:eastAsia="Times New Roman" w:cs="Times New Roman"/>
+                <w:rFonts w:ascii="Arial" w:hAnsi="Arial" w:eastAsia="Arial" w:cs="Arial"/>
                 <w:noProof w:val="0"/>
                 <w:sz w:val="24"/>
                 <w:szCs w:val="24"/>
@@ -746,7 +913,7 @@
             </w:pPr>
             <w:r>
               <w:rPr>
-                <w:rFonts w:ascii="Times New Roman" w:hAnsi="Times New Roman" w:eastAsia="Times New Roman" w:cs="Times New Roman"/>
+                <w:rFonts w:ascii="Arial" w:hAnsi="Arial" w:eastAsia="Arial" w:cs="Arial"/>
                 <w:sz w:val="24"/>
                 <w:szCs w:val="24"/>
               </w:rPr>
@@ -767,9 +934,14 @@
               <w:spacing w:before="120" w:beforeAutospacing="off" w:after="120" w:afterAutospacing="off" w:line="240" w:lineRule="atLeast"/>
               <w:ind w:left="0" w:right="0"/>
               <w:jc w:val="center"/>
+              <w:rPr>
+                <w:rFonts w:ascii="Arial" w:hAnsi="Arial" w:eastAsia="Arial" w:cs="Arial"/>
+              </w:rPr>
             </w:pPr>
             <w:r>
-              <w:rPr/>
+              <w:rPr>
+                <w:rFonts w:ascii="Arial" w:hAnsi="Arial" w:eastAsia="Arial" w:cs="Arial"/>
+              </w:rPr>
               <w:t>Essential</w:t>
             </w:r>
           </w:p>
@@ -797,10 +969,15 @@
               <w:autoSpaceDN w:val="0"/>
               <w:adjustRightInd w:val="0"/>
               <w:spacing w:before="120" w:after="120"/>
+              <w:rPr>
+                <w:rFonts w:ascii="Arial" w:hAnsi="Arial" w:eastAsia="Arial" w:cs="Arial"/>
+                <w:sz w:val="24"/>
+                <w:szCs w:val="24"/>
+              </w:rPr>
             </w:pPr>
             <w:r>
               <w:rPr>
-                <w:rFonts w:ascii="Times New Roman" w:hAnsi="Times New Roman" w:eastAsia="Times New Roman" w:cs="Times New Roman"/>
+                <w:rFonts w:ascii="Arial" w:hAnsi="Arial" w:eastAsia="Arial" w:cs="Arial"/>
                 <w:sz w:val="24"/>
                 <w:szCs w:val="24"/>
               </w:rPr>
@@ -818,9 +995,14 @@
               <w:pStyle w:val="Footer"/>
               <w:spacing w:before="120" w:after="120"/>
               <w:jc w:val="center"/>
+              <w:rPr>
+                <w:rFonts w:ascii="Arial" w:hAnsi="Arial" w:eastAsia="Arial" w:cs="Arial"/>
+              </w:rPr>
             </w:pPr>
             <w:r>
-              <w:rPr/>
+              <w:rPr>
+                <w:rFonts w:ascii="Arial" w:hAnsi="Arial" w:eastAsia="Arial" w:cs="Arial"/>
+              </w:rPr>
               <w:t>Essential</w:t>
             </w:r>
           </w:p>
@@ -848,19 +1030,28 @@
               <w:adjustRightInd w:val="0"/>
               <w:spacing w:before="120" w:after="120"/>
               <w:rPr>
+                <w:rFonts w:ascii="Arial" w:hAnsi="Arial" w:eastAsia="Arial" w:cs="Arial"/>
+                <w:b w:val="1"/>
+                <w:bCs w:val="1"/>
                 <w:lang w:val="en-GB"/>
               </w:rPr>
             </w:pPr>
             <w:r>
-              <w:rPr/>
+              <w:rPr>
+                <w:rFonts w:ascii="Arial" w:hAnsi="Arial" w:eastAsia="Arial" w:cs="Arial"/>
+              </w:rPr>
               <w:t>S</w:t>
             </w:r>
             <w:r>
-              <w:rPr/>
+              <w:rPr>
+                <w:rFonts w:ascii="Arial" w:hAnsi="Arial" w:eastAsia="Arial" w:cs="Arial"/>
+              </w:rPr>
               <w:t xml:space="preserve">6. </w:t>
             </w:r>
             <w:r>
-              <w:rPr/>
+              <w:rPr>
+                <w:rFonts w:ascii="Arial" w:hAnsi="Arial" w:eastAsia="Arial" w:cs="Arial"/>
+              </w:rPr>
               <w:t>Design language</w:t>
             </w:r>
           </w:p>
@@ -875,9 +1066,14 @@
               <w:pStyle w:val="Footer"/>
               <w:spacing w:before="120" w:after="120"/>
               <w:jc w:val="center"/>
+              <w:rPr>
+                <w:rFonts w:ascii="Arial" w:hAnsi="Arial" w:eastAsia="Arial" w:cs="Arial"/>
+              </w:rPr>
             </w:pPr>
             <w:r>
-              <w:rPr/>
+              <w:rPr>
+                <w:rFonts w:ascii="Arial" w:hAnsi="Arial" w:eastAsia="Arial" w:cs="Arial"/>
+              </w:rPr>
               <w:t>Essential</w:t>
             </w:r>
           </w:p>
@@ -905,19 +1101,26 @@
               <w:adjustRightInd w:val="0"/>
               <w:spacing w:before="120" w:after="120"/>
               <w:rPr>
+                <w:rFonts w:ascii="Arial" w:hAnsi="Arial" w:eastAsia="Arial" w:cs="Arial"/>
                 <w:lang w:val="en-GB"/>
               </w:rPr>
             </w:pPr>
             <w:r>
-              <w:rPr/>
+              <w:rPr>
+                <w:rFonts w:ascii="Arial" w:hAnsi="Arial" w:eastAsia="Arial" w:cs="Arial"/>
+              </w:rPr>
               <w:t>S</w:t>
             </w:r>
             <w:r>
-              <w:rPr/>
+              <w:rPr>
+                <w:rFonts w:ascii="Arial" w:hAnsi="Arial" w:eastAsia="Arial" w:cs="Arial"/>
+              </w:rPr>
               <w:t xml:space="preserve">7. </w:t>
             </w:r>
             <w:r>
-              <w:rPr/>
+              <w:rPr>
+                <w:rFonts w:ascii="Arial" w:hAnsi="Arial" w:eastAsia="Arial" w:cs="Arial"/>
+              </w:rPr>
               <w:t>Implementation Platform</w:t>
             </w:r>
           </w:p>
@@ -932,9 +1135,14 @@
               <w:pStyle w:val="Footer"/>
               <w:spacing w:before="120" w:after="120"/>
               <w:jc w:val="center"/>
+              <w:rPr>
+                <w:rFonts w:ascii="Arial" w:hAnsi="Arial" w:eastAsia="Arial" w:cs="Arial"/>
+              </w:rPr>
             </w:pPr>
             <w:r>
-              <w:rPr/>
+              <w:rPr>
+                <w:rFonts w:ascii="Arial" w:hAnsi="Arial" w:eastAsia="Arial" w:cs="Arial"/>
+              </w:rPr>
               <w:t>Desirable</w:t>
             </w:r>
           </w:p>
@@ -963,23 +1171,32 @@
               <w:adjustRightInd w:val="0"/>
               <w:spacing w:before="120" w:after="120"/>
               <w:rPr>
+                <w:rFonts w:ascii="Arial" w:hAnsi="Arial" w:eastAsia="Arial" w:cs="Arial"/>
                 <w:lang w:val="en-GB"/>
               </w:rPr>
             </w:pPr>
             <w:r>
-              <w:rPr/>
+              <w:rPr>
+                <w:rFonts w:ascii="Arial" w:hAnsi="Arial" w:eastAsia="Arial" w:cs="Arial"/>
+              </w:rPr>
               <w:t xml:space="preserve">S8. Local Persistence – </w:t>
             </w:r>
             <w:r>
-              <w:rPr/>
+              <w:rPr>
+                <w:rFonts w:ascii="Arial" w:hAnsi="Arial" w:eastAsia="Arial" w:cs="Arial"/>
+              </w:rPr>
               <w:t>Offline</w:t>
             </w:r>
             <w:r>
-              <w:rPr/>
+              <w:rPr>
+                <w:rFonts w:ascii="Arial" w:hAnsi="Arial" w:eastAsia="Arial" w:cs="Arial"/>
+              </w:rPr>
               <w:t xml:space="preserve"> Mode </w:t>
             </w:r>
             <w:r>
-              <w:rPr/>
+              <w:rPr>
+                <w:rFonts w:ascii="Arial" w:hAnsi="Arial" w:eastAsia="Arial" w:cs="Arial"/>
+              </w:rPr>
               <w:t>Mock-up</w:t>
             </w:r>
           </w:p>
@@ -994,9 +1211,14 @@
               <w:pStyle w:val="Footer"/>
               <w:spacing w:before="120" w:after="120"/>
               <w:jc w:val="center"/>
+              <w:rPr>
+                <w:rFonts w:ascii="Arial" w:hAnsi="Arial" w:eastAsia="Arial" w:cs="Arial"/>
+              </w:rPr>
             </w:pPr>
             <w:r>
-              <w:rPr/>
+              <w:rPr>
+                <w:rFonts w:ascii="Arial" w:hAnsi="Arial" w:eastAsia="Arial" w:cs="Arial"/>
+              </w:rPr>
               <w:t>Optional</w:t>
             </w:r>
           </w:p>
@@ -1017,16 +1239,25 @@
             <w:tcW w:w="2880" w:type="pct"/>
             <w:tcMar/>
           </w:tcPr>
-          <w:p wp14:textId="77777777">
+          <w:p wp14:textId="6BF6C56A">
             <w:pPr>
+              <w:pStyle w:val="Normal"/>
               <w:autoSpaceDE w:val="0"/>
               <w:autoSpaceDN w:val="0"/>
               <w:adjustRightInd w:val="0"/>
               <w:spacing w:before="120" w:after="120"/>
               <w:rPr>
+                <w:rFonts w:ascii="Arial" w:hAnsi="Arial" w:eastAsia="Arial" w:cs="Arial"/>
                 <w:lang w:val="en-GB"/>
               </w:rPr>
             </w:pPr>
+            <w:r>
+              <w:rPr>
+                <w:rFonts w:ascii="Arial" w:hAnsi="Arial" w:eastAsia="Arial" w:cs="Arial"/>
+                <w:lang w:val="en-GB"/>
+              </w:rPr>
+              <w:t>S9. Mobile Performance - Native Thread Responsiveness</w:t>
+            </w:r>
           </w:p>
         </w:tc>
         <w:tc>
@@ -1034,12 +1265,21 @@
             <w:tcW w:w="2120" w:type="pct"/>
             <w:tcMar/>
           </w:tcPr>
-          <w:p wp14:textId="77777777">
+          <w:p wp14:textId="0F163B1E">
             <w:pPr>
               <w:pStyle w:val="Footer"/>
               <w:spacing w:before="120" w:after="120"/>
               <w:jc w:val="center"/>
+              <w:rPr>
+                <w:rFonts w:ascii="Arial" w:hAnsi="Arial" w:eastAsia="Arial" w:cs="Arial"/>
+              </w:rPr>
             </w:pPr>
+            <w:r>
+              <w:rPr>
+                <w:rFonts w:ascii="Arial" w:hAnsi="Arial" w:eastAsia="Arial" w:cs="Arial"/>
+              </w:rPr>
+              <w:t>Essential</w:t>
+            </w:r>
           </w:p>
         </w:tc>
       </w:tr>
@@ -1058,16 +1298,53 @@
             <w:tcW w:w="2880" w:type="pct"/>
             <w:tcMar/>
           </w:tcPr>
-          <w:p wp14:textId="77777777">
+          <w:p wp14:textId="7D88EE67">
             <w:pPr>
+              <w:pStyle w:val="Normal"/>
               <w:autoSpaceDE w:val="0"/>
               <w:autoSpaceDN w:val="0"/>
               <w:adjustRightInd w:val="0"/>
               <w:spacing w:before="120" w:after="120"/>
               <w:rPr>
+                <w:rFonts w:ascii="Arial" w:hAnsi="Arial" w:eastAsia="Arial" w:cs="Arial"/>
                 <w:lang w:val="en-GB"/>
               </w:rPr>
             </w:pPr>
+            <w:r>
+              <w:rPr>
+                <w:rFonts w:ascii="Arial" w:hAnsi="Arial" w:eastAsia="Arial" w:cs="Arial"/>
+                <w:lang w:val="en-GB"/>
+              </w:rPr>
+              <w:t xml:space="preserve">S10. Mobile Reliability - Connectivity Transition </w:t>
+            </w:r>
+            <w:r>
+              <w:rPr>
+                <w:rFonts w:ascii="Arial" w:hAnsi="Arial" w:eastAsia="Arial" w:cs="Arial"/>
+                <w:lang w:val="en-GB"/>
+              </w:rPr>
+              <w:t>(</w:t>
+            </w:r>
+            <w:r>
+              <w:rPr>
+                <w:rFonts w:ascii="Arial" w:hAnsi="Arial" w:eastAsia="Arial" w:cs="Arial"/>
+                <w:lang w:val="en-GB"/>
+              </w:rPr>
+              <w:t>WiF</w:t>
+            </w:r>
+            <w:r>
+              <w:rPr>
+                <w:rFonts w:ascii="Arial" w:hAnsi="Arial" w:eastAsia="Arial" w:cs="Arial"/>
+                <w:lang w:val="en-GB"/>
+              </w:rPr>
+              <w:t>i</w:t>
+            </w:r>
+            <w:r>
+              <w:rPr>
+                <w:rFonts w:ascii="Arial" w:hAnsi="Arial" w:eastAsia="Arial" w:cs="Arial"/>
+                <w:lang w:val="en-GB"/>
+              </w:rPr>
+              <w:t>/Cellular),</w:t>
+            </w:r>
           </w:p>
         </w:tc>
         <w:tc>
@@ -1075,40 +1352,223 @@
             <w:tcW w:w="2120" w:type="pct"/>
             <w:tcMar/>
           </w:tcPr>
-          <w:p wp14:textId="77777777">
+          <w:p wp14:textId="1059B2E4">
             <w:pPr>
               <w:pStyle w:val="Footer"/>
               <w:spacing w:before="120" w:after="120"/>
               <w:jc w:val="center"/>
+              <w:rPr>
+                <w:rFonts w:ascii="Arial" w:hAnsi="Arial" w:eastAsia="Arial" w:cs="Arial"/>
+                <w:lang w:val="en-GB"/>
+              </w:rPr>
             </w:pPr>
+            <w:r>
+              <w:rPr>
+                <w:rFonts w:ascii="Arial" w:hAnsi="Arial" w:eastAsia="Arial" w:cs="Arial"/>
+                <w:lang w:val="en-GB"/>
+              </w:rPr>
+              <w:t>Essential</w:t>
+            </w:r>
+          </w:p>
+        </w:tc>
+      </w:tr>
+      <w:tr>
+        <w:trPr>
+          <w:trHeight w:val="546"/>
+        </w:trPr>
+        <w:tblPrEx>
+          <w:tblCellMar>
+            <w:top w:w="0" w:type="dxa"/>
+            <w:bottom w:w="0" w:type="dxa"/>
+          </w:tblCellMar>
+        </w:tblPrEx>
+        <w:tc>
+          <w:tcPr>
+            <w:tcW w:w="5208" w:type="dxa"/>
+            <w:tcMar/>
+          </w:tcPr>
+          <w:p>
+            <w:pPr>
+              <w:pStyle w:val="Normal"/>
+              <w:spacing w:before="120" w:after="120"/>
+              <w:rPr>
+                <w:rFonts w:ascii="Arial" w:hAnsi="Arial" w:eastAsia="Arial" w:cs="Arial"/>
+                <w:lang w:val="en-GB"/>
+              </w:rPr>
+            </w:pPr>
+            <w:r>
+              <w:rPr>
+                <w:rFonts w:ascii="Arial" w:hAnsi="Arial" w:eastAsia="Arial" w:cs="Arial"/>
+                <w:lang w:val="en-GB"/>
+              </w:rPr>
+              <w:t>S11. Mobile Resource Management - Battery Efficiency</w:t>
+            </w:r>
+          </w:p>
+        </w:tc>
+        <w:tc>
+          <w:tcPr>
+            <w:tcW w:w="3834" w:type="dxa"/>
+            <w:tcMar/>
+          </w:tcPr>
+          <w:p>
+            <w:pPr>
+              <w:pStyle w:val="Footer"/>
+              <w:jc w:val="center"/>
+              <w:rPr>
+                <w:rFonts w:ascii="Arial" w:hAnsi="Arial" w:eastAsia="Arial" w:cs="Arial"/>
+                <w:lang w:val="en-GB"/>
+              </w:rPr>
+            </w:pPr>
+          </w:p>
+          <w:p>
+            <w:pPr>
+              <w:pStyle w:val="Footer"/>
+              <w:jc w:val="center"/>
+              <w:rPr>
+                <w:rFonts w:ascii="Arial" w:hAnsi="Arial" w:eastAsia="Arial" w:cs="Arial"/>
+                <w:lang w:val="en-GB"/>
+              </w:rPr>
+            </w:pPr>
+            <w:r>
+              <w:rPr>
+                <w:rFonts w:ascii="Arial" w:hAnsi="Arial" w:eastAsia="Arial" w:cs="Arial"/>
+                <w:lang w:val="en-GB"/>
+              </w:rPr>
+              <w:t>Optional</w:t>
+            </w:r>
+          </w:p>
+        </w:tc>
+      </w:tr>
+      <w:tr>
+        <w:trPr>
+          <w:trHeight w:val="546"/>
+        </w:trPr>
+        <w:tblPrEx>
+          <w:tblCellMar>
+            <w:top w:w="0" w:type="dxa"/>
+            <w:bottom w:w="0" w:type="dxa"/>
+          </w:tblCellMar>
+        </w:tblPrEx>
+        <w:tc>
+          <w:tcPr>
+            <w:tcW w:w="5208" w:type="dxa"/>
+            <w:tcMar/>
+          </w:tcPr>
+          <w:p>
+            <w:pPr>
+              <w:pStyle w:val="Normal"/>
+              <w:rPr>
+                <w:rFonts w:ascii="Arial" w:hAnsi="Arial" w:eastAsia="Arial" w:cs="Arial"/>
+                <w:b w:val="0"/>
+                <w:bCs w:val="0"/>
+                <w:noProof w:val="0"/>
+                <w:sz w:val="24"/>
+                <w:szCs w:val="24"/>
+                <w:lang w:val="en-GB"/>
+              </w:rPr>
+            </w:pPr>
+            <w:r>
+              <w:rPr>
+                <w:rFonts w:ascii="Arial" w:hAnsi="Arial" w:eastAsia="Arial" w:cs="Arial"/>
+                <w:b w:val="0"/>
+                <w:bCs w:val="0"/>
+                <w:noProof w:val="0"/>
+                <w:sz w:val="24"/>
+                <w:szCs w:val="24"/>
+                <w:lang w:val="en-GB"/>
+              </w:rPr>
+              <w:t xml:space="preserve">S12. Mobile Accessibility - Screen Reader &amp; </w:t>
+            </w:r>
+            <w:r>
+              <w:rPr>
+                <w:rFonts w:ascii="Arial" w:hAnsi="Arial" w:eastAsia="Arial" w:cs="Arial"/>
+                <w:b w:val="0"/>
+                <w:bCs w:val="0"/>
+                <w:noProof w:val="0"/>
+                <w:sz w:val="24"/>
+                <w:szCs w:val="24"/>
+                <w:lang w:val="en-GB"/>
+              </w:rPr>
+              <w:t>Voiceover</w:t>
+            </w:r>
+          </w:p>
+          <w:p>
+            <w:pPr>
+              <w:pStyle w:val="Normal"/>
+              <w:rPr>
+                <w:rFonts w:ascii="Arial" w:hAnsi="Arial" w:eastAsia="Arial" w:cs="Arial"/>
+                <w:lang w:val="en-GB"/>
+              </w:rPr>
+            </w:pPr>
+          </w:p>
+        </w:tc>
+        <w:tc>
+          <w:tcPr>
+            <w:tcW w:w="3834" w:type="dxa"/>
+            <w:tcMar/>
+          </w:tcPr>
+          <w:p>
+            <w:pPr>
+              <w:pStyle w:val="Footer"/>
+              <w:jc w:val="center"/>
+              <w:rPr>
+                <w:rFonts w:ascii="Arial" w:hAnsi="Arial" w:eastAsia="Arial" w:cs="Arial"/>
+                <w:lang w:val="en-GB"/>
+              </w:rPr>
+            </w:pPr>
+          </w:p>
+          <w:p>
+            <w:pPr>
+              <w:pStyle w:val="Footer"/>
+              <w:jc w:val="center"/>
+              <w:rPr>
+                <w:rFonts w:ascii="Arial" w:hAnsi="Arial" w:eastAsia="Arial" w:cs="Arial"/>
+                <w:lang w:val="en-GB"/>
+              </w:rPr>
+            </w:pPr>
+            <w:r>
+              <w:rPr>
+                <w:rFonts w:ascii="Arial" w:hAnsi="Arial" w:eastAsia="Arial" w:cs="Arial"/>
+                <w:lang w:val="en-GB"/>
+              </w:rPr>
+              <w:t>Essential</w:t>
+            </w:r>
           </w:p>
         </w:tc>
       </w:tr>
     </w:tbl>
+    <w:p>
+      <w:pPr>
+        <w:pStyle w:val="Title"/>
+        <w:rPr>
+          <w:rFonts w:ascii="Arial" w:hAnsi="Arial" w:eastAsia="Arial" w:cs="Arial"/>
+        </w:rPr>
+      </w:pPr>
+    </w:p>
+    <w:p xmlns:wp14="http://schemas.microsoft.com/office/word/2010/wordml" wp14:textId="4472FC6A">
+      <w:pPr>
+        <w:pStyle w:val="Title"/>
+        <w:rPr>
+          <w:rFonts w:ascii="Arial" w:hAnsi="Arial" w:eastAsia="Arial" w:cs="Arial"/>
+        </w:rPr>
+      </w:pPr>
+      <w:r>
+        <w:rPr>
+          <w:rFonts w:ascii="Arial" w:hAnsi="Arial" w:eastAsia="Arial" w:cs="Arial"/>
+        </w:rPr>
+        <w:t xml:space="preserve">Supplementary </w:t>
+      </w:r>
+      <w:r>
+        <w:rPr>
+          <w:rFonts w:ascii="Arial" w:hAnsi="Arial" w:eastAsia="Arial" w:cs="Arial"/>
+        </w:rPr>
+        <w:t>Requirements Descriptions</w:t>
+      </w:r>
+    </w:p>
     <w:p xmlns:wp14="http://schemas.microsoft.com/office/word/2010/wordml" wp14:textId="77777777">
       <w:pPr>
-        <w:pStyle w:val="Title"/>
-      </w:pPr>
-      <w:r>
-        <w:br w:type="page"/>
-      </w:r>
-    </w:p>
-    <w:p xmlns:wp14="http://schemas.microsoft.com/office/word/2010/wordml" wp14:textId="77777777">
-      <w:pPr>
-        <w:pStyle w:val="Title"/>
-      </w:pPr>
-      <w:r>
-        <w:rPr/>
-        <w:t xml:space="preserve">Supplementary </w:t>
-      </w:r>
-      <w:r>
-        <w:rPr/>
-        <w:t>Requirements Descriptions</w:t>
-      </w:r>
-    </w:p>
-    <w:p xmlns:wp14="http://schemas.microsoft.com/office/word/2010/wordml" wp14:textId="77777777">
-      <w:pPr>
-        <w:rPr>
+        <w:rPr>
+          <w:rFonts w:ascii="Arial" w:hAnsi="Arial" w:eastAsia="Arial" w:cs="Arial"/>
           <w:lang w:val="en-US" w:eastAsia="en-US"/>
         </w:rPr>
       </w:pPr>
@@ -1119,207 +1579,364 @@
         <w:tabs>
           <w:tab w:val="right" w:leader="none" w:pos="3617"/>
         </w:tabs>
-      </w:pPr>
-      <w:r>
-        <w:rPr/>
-        <w:t>S1. Usability, Accessibility &amp; Independence</w:t>
+        <w:rPr>
+          <w:rFonts w:ascii="Arial" w:hAnsi="Arial" w:eastAsia="Arial" w:cs="Arial"/>
+          <w:sz w:val="32"/>
+          <w:szCs w:val="32"/>
+        </w:rPr>
+      </w:pPr>
+      <w:r>
+        <w:rPr>
+          <w:rFonts w:ascii="Arial" w:hAnsi="Arial" w:eastAsia="Arial" w:cs="Arial"/>
+          <w:sz w:val="32"/>
+          <w:szCs w:val="32"/>
+        </w:rPr>
+        <w:t>1.</w:t>
+      </w:r>
+      <w:r>
+        <w:rPr>
+          <w:rFonts w:ascii="Arial" w:hAnsi="Arial" w:eastAsia="Arial" w:cs="Arial"/>
+          <w:sz w:val="32"/>
+          <w:szCs w:val="32"/>
+        </w:rPr>
+        <w:t xml:space="preserve"> General</w:t>
       </w:r>
     </w:p>
     <w:p>
-      <w:r>
-        <w:rPr/>
+      <w:pPr>
+        <w:pStyle w:val="Heading3"/>
+        <w:tabs>
+          <w:tab w:val="right" w:leader="none" w:pos="3617"/>
+        </w:tabs>
+        <w:rPr>
+          <w:rFonts w:ascii="Arial" w:hAnsi="Arial" w:eastAsia="Arial" w:cs="Arial"/>
+          <w:sz w:val="28"/>
+          <w:szCs w:val="28"/>
+        </w:rPr>
+      </w:pPr>
+      <w:r>
+        <w:rPr>
+          <w:rFonts w:ascii="Arial" w:hAnsi="Arial" w:eastAsia="Arial" w:cs="Arial"/>
+          <w:sz w:val="28"/>
+          <w:szCs w:val="28"/>
+        </w:rPr>
+        <w:t xml:space="preserve">S1. Usability, </w:t>
+      </w:r>
+      <w:r>
+        <w:rPr>
+          <w:rFonts w:ascii="Arial" w:hAnsi="Arial" w:eastAsia="Arial" w:cs="Arial"/>
+          <w:sz w:val="28"/>
+          <w:szCs w:val="28"/>
+        </w:rPr>
+        <w:t>Accessibility</w:t>
+      </w:r>
+      <w:r>
+        <w:rPr>
+          <w:rFonts w:ascii="Arial" w:hAnsi="Arial" w:eastAsia="Arial" w:cs="Arial"/>
+          <w:sz w:val="28"/>
+          <w:szCs w:val="28"/>
+        </w:rPr>
+        <w:t xml:space="preserve"> &amp; Independence</w:t>
+      </w:r>
+    </w:p>
+    <w:p>
+      <w:pPr>
+        <w:rPr>
+          <w:rFonts w:ascii="Arial" w:hAnsi="Arial" w:eastAsia="Arial" w:cs="Arial"/>
+        </w:rPr>
+      </w:pPr>
+      <w:r>
+        <w:rPr>
+          <w:rFonts w:ascii="Arial" w:hAnsi="Arial" w:eastAsia="Arial" w:cs="Arial"/>
+        </w:rPr>
         <w:t xml:space="preserve">The </w:t>
       </w:r>
       <w:r>
-        <w:rPr/>
+        <w:rPr>
+          <w:rFonts w:ascii="Arial" w:hAnsi="Arial" w:eastAsia="Arial" w:cs="Arial"/>
+        </w:rPr>
         <w:t>interface must</w:t>
       </w:r>
       <w:r>
-        <w:rPr/>
-        <w:t xml:space="preserve"> </w:t>
-      </w:r>
-      <w:r>
-        <w:rPr/>
+        <w:rPr>
+          <w:rFonts w:ascii="Arial" w:hAnsi="Arial" w:eastAsia="Arial" w:cs="Arial"/>
+        </w:rPr>
+        <w:t xml:space="preserve"> </w:t>
+      </w:r>
+      <w:r>
+        <w:rPr>
+          <w:rFonts w:ascii="Arial" w:hAnsi="Arial" w:eastAsia="Arial" w:cs="Arial"/>
+        </w:rPr>
         <w:t>prioritize</w:t>
       </w:r>
       <w:r>
-        <w:rPr/>
-        <w:t xml:space="preserve"> </w:t>
-      </w:r>
-      <w:r>
-        <w:rPr/>
+        <w:rPr>
+          <w:rFonts w:ascii="Arial" w:hAnsi="Arial" w:eastAsia="Arial" w:cs="Arial"/>
+        </w:rPr>
+        <w:t xml:space="preserve"> </w:t>
+      </w:r>
+      <w:r>
+        <w:rPr>
+          <w:rFonts w:ascii="Arial" w:hAnsi="Arial" w:eastAsia="Arial" w:cs="Arial"/>
+        </w:rPr>
         <w:t>self-control</w:t>
       </w:r>
       <w:r>
-        <w:rPr/>
+        <w:rPr>
+          <w:rFonts w:ascii="Arial" w:hAnsi="Arial" w:eastAsia="Arial" w:cs="Arial"/>
+        </w:rPr>
         <w:t xml:space="preserve"> and </w:t>
       </w:r>
       <w:r>
-        <w:rPr/>
+        <w:rPr>
+          <w:rFonts w:ascii="Arial" w:hAnsi="Arial" w:eastAsia="Arial" w:cs="Arial"/>
+        </w:rPr>
         <w:t>accessibility</w:t>
       </w:r>
       <w:r>
-        <w:rPr/>
+        <w:rPr>
+          <w:rFonts w:ascii="Arial" w:hAnsi="Arial" w:eastAsia="Arial" w:cs="Arial"/>
+        </w:rPr>
         <w:t xml:space="preserve"> for </w:t>
       </w:r>
       <w:r>
-        <w:rPr/>
+        <w:rPr>
+          <w:rFonts w:ascii="Arial" w:hAnsi="Arial" w:eastAsia="Arial" w:cs="Arial"/>
+        </w:rPr>
         <w:t>users</w:t>
       </w:r>
       <w:r>
-        <w:rPr/>
-        <w:t xml:space="preserve"> </w:t>
-      </w:r>
-      <w:r>
-        <w:rPr/>
+        <w:rPr>
+          <w:rFonts w:ascii="Arial" w:hAnsi="Arial" w:eastAsia="Arial" w:cs="Arial"/>
+        </w:rPr>
+        <w:t xml:space="preserve"> </w:t>
+      </w:r>
+      <w:r>
+        <w:rPr>
+          <w:rFonts w:ascii="Arial" w:hAnsi="Arial" w:eastAsia="Arial" w:cs="Arial"/>
+        </w:rPr>
         <w:t>wit</w:t>
       </w:r>
       <w:r>
-        <w:rPr/>
+        <w:rPr>
+          <w:rFonts w:ascii="Arial" w:hAnsi="Arial" w:eastAsia="Arial" w:cs="Arial"/>
+        </w:rPr>
         <w:t>h</w:t>
       </w:r>
       <w:r>
-        <w:rPr/>
-        <w:t xml:space="preserve"> </w:t>
-      </w:r>
-      <w:r>
-        <w:rPr/>
+        <w:rPr>
+          <w:rFonts w:ascii="Arial" w:hAnsi="Arial" w:eastAsia="Arial" w:cs="Arial"/>
+        </w:rPr>
+        <w:t xml:space="preserve"> </w:t>
+      </w:r>
+      <w:r>
+        <w:rPr>
+          <w:rFonts w:ascii="Arial" w:hAnsi="Arial" w:eastAsia="Arial" w:cs="Arial"/>
+        </w:rPr>
         <w:t>high</w:t>
       </w:r>
       <w:r>
-        <w:rPr/>
-        <w:t xml:space="preserve"> </w:t>
-      </w:r>
-      <w:r>
-        <w:rPr/>
+        <w:rPr>
+          <w:rFonts w:ascii="Arial" w:hAnsi="Arial" w:eastAsia="Arial" w:cs="Arial"/>
+        </w:rPr>
+        <w:t xml:space="preserve"> </w:t>
+      </w:r>
+      <w:r>
+        <w:rPr>
+          <w:rFonts w:ascii="Arial" w:hAnsi="Arial" w:eastAsia="Arial" w:cs="Arial"/>
+        </w:rPr>
         <w:t>grades</w:t>
       </w:r>
       <w:r>
-        <w:rPr/>
-        <w:t xml:space="preserve"> </w:t>
-      </w:r>
-      <w:r>
-        <w:rPr/>
+        <w:rPr>
+          <w:rFonts w:ascii="Arial" w:hAnsi="Arial" w:eastAsia="Arial" w:cs="Arial"/>
+        </w:rPr>
+        <w:t xml:space="preserve"> </w:t>
+      </w:r>
+      <w:r>
+        <w:rPr>
+          <w:rFonts w:ascii="Arial" w:hAnsi="Arial" w:eastAsia="Arial" w:cs="Arial"/>
+        </w:rPr>
         <w:t>of</w:t>
       </w:r>
       <w:r>
-        <w:rPr/>
-        <w:t xml:space="preserve"> </w:t>
-      </w:r>
-      <w:r>
-        <w:rPr/>
+        <w:rPr>
+          <w:rFonts w:ascii="Arial" w:hAnsi="Arial" w:eastAsia="Arial" w:cs="Arial"/>
+        </w:rPr>
+        <w:t xml:space="preserve"> </w:t>
+      </w:r>
+      <w:r>
+        <w:rPr>
+          <w:rFonts w:ascii="Arial" w:hAnsi="Arial" w:eastAsia="Arial" w:cs="Arial"/>
+        </w:rPr>
         <w:t>disabilities</w:t>
       </w:r>
       <w:r>
-        <w:rPr/>
+        <w:rPr>
+          <w:rFonts w:ascii="Arial" w:hAnsi="Arial" w:eastAsia="Arial" w:cs="Arial"/>
+        </w:rPr>
         <w:t xml:space="preserve">. Controls must be </w:t>
       </w:r>
       <w:r>
-        <w:rPr/>
+        <w:rPr>
+          <w:rFonts w:ascii="Arial" w:hAnsi="Arial" w:eastAsia="Arial" w:cs="Arial"/>
+        </w:rPr>
         <w:t>learnable</w:t>
       </w:r>
       <w:r>
-        <w:rPr/>
-        <w:t xml:space="preserve"> </w:t>
-      </w:r>
-      <w:r>
-        <w:rPr/>
+        <w:rPr>
+          <w:rFonts w:ascii="Arial" w:hAnsi="Arial" w:eastAsia="Arial" w:cs="Arial"/>
+        </w:rPr>
+        <w:t xml:space="preserve"> </w:t>
+      </w:r>
+      <w:r>
+        <w:rPr>
+          <w:rFonts w:ascii="Arial" w:hAnsi="Arial" w:eastAsia="Arial" w:cs="Arial"/>
+        </w:rPr>
         <w:t>within</w:t>
       </w:r>
       <w:r>
-        <w:rPr/>
+        <w:rPr>
+          <w:rFonts w:ascii="Arial" w:hAnsi="Arial" w:eastAsia="Arial" w:cs="Arial"/>
+        </w:rPr>
         <w:t xml:space="preserve"> a </w:t>
       </w:r>
       <w:r>
-        <w:rPr/>
+        <w:rPr>
+          <w:rFonts w:ascii="Arial" w:hAnsi="Arial" w:eastAsia="Arial" w:cs="Arial"/>
+        </w:rPr>
         <w:t>minute</w:t>
       </w:r>
       <w:r>
-        <w:rPr/>
+        <w:rPr>
+          <w:rFonts w:ascii="Arial" w:hAnsi="Arial" w:eastAsia="Arial" w:cs="Arial"/>
+        </w:rPr>
         <w:t xml:space="preserve">, </w:t>
       </w:r>
       <w:r>
-        <w:rPr/>
+        <w:rPr>
+          <w:rFonts w:ascii="Arial" w:hAnsi="Arial" w:eastAsia="Arial" w:cs="Arial"/>
+        </w:rPr>
         <w:t>enabling</w:t>
       </w:r>
       <w:r>
-        <w:rPr/>
+        <w:rPr>
+          <w:rFonts w:ascii="Arial" w:hAnsi="Arial" w:eastAsia="Arial" w:cs="Arial"/>
+        </w:rPr>
         <w:t xml:space="preserve"> patients to access </w:t>
       </w:r>
       <w:r>
-        <w:rPr/>
+        <w:rPr>
+          <w:rFonts w:ascii="Arial" w:hAnsi="Arial" w:eastAsia="Arial" w:cs="Arial"/>
+        </w:rPr>
         <w:t>home</w:t>
       </w:r>
       <w:r>
-        <w:rPr/>
-        <w:t xml:space="preserve"> </w:t>
-      </w:r>
-      <w:r>
-        <w:rPr/>
+        <w:rPr>
+          <w:rFonts w:ascii="Arial" w:hAnsi="Arial" w:eastAsia="Arial" w:cs="Arial"/>
+        </w:rPr>
+        <w:t xml:space="preserve"> </w:t>
+      </w:r>
+      <w:r>
+        <w:rPr>
+          <w:rFonts w:ascii="Arial" w:hAnsi="Arial" w:eastAsia="Arial" w:cs="Arial"/>
+        </w:rPr>
         <w:t>functionalities</w:t>
       </w:r>
       <w:r>
-        <w:rPr/>
-        <w:t xml:space="preserve"> </w:t>
-      </w:r>
-      <w:r>
-        <w:rPr/>
+        <w:rPr>
+          <w:rFonts w:ascii="Arial" w:hAnsi="Arial" w:eastAsia="Arial" w:cs="Arial"/>
+        </w:rPr>
+        <w:t xml:space="preserve"> </w:t>
+      </w:r>
+      <w:r>
+        <w:rPr>
+          <w:rFonts w:ascii="Arial" w:hAnsi="Arial" w:eastAsia="Arial" w:cs="Arial"/>
+        </w:rPr>
         <w:t>like turning</w:t>
       </w:r>
       <w:r>
-        <w:rPr/>
+        <w:rPr>
+          <w:rFonts w:ascii="Arial" w:hAnsi="Arial" w:eastAsia="Arial" w:cs="Arial"/>
+        </w:rPr>
         <w:t xml:space="preserve"> on </w:t>
       </w:r>
       <w:r>
-        <w:rPr/>
+        <w:rPr>
+          <w:rFonts w:ascii="Arial" w:hAnsi="Arial" w:eastAsia="Arial" w:cs="Arial"/>
+        </w:rPr>
         <w:t>lights</w:t>
       </w:r>
       <w:r>
-        <w:rPr/>
+        <w:rPr>
+          <w:rFonts w:ascii="Arial" w:hAnsi="Arial" w:eastAsia="Arial" w:cs="Arial"/>
+        </w:rPr>
         <w:t xml:space="preserve">, </w:t>
       </w:r>
       <w:r>
-        <w:rPr/>
+        <w:rPr>
+          <w:rFonts w:ascii="Arial" w:hAnsi="Arial" w:eastAsia="Arial" w:cs="Arial"/>
+        </w:rPr>
         <w:t>opening</w:t>
       </w:r>
       <w:r>
-        <w:rPr/>
-        <w:t xml:space="preserve"> </w:t>
-      </w:r>
-      <w:r>
-        <w:rPr/>
+        <w:rPr>
+          <w:rFonts w:ascii="Arial" w:hAnsi="Arial" w:eastAsia="Arial" w:cs="Arial"/>
+        </w:rPr>
+        <w:t xml:space="preserve"> </w:t>
+      </w:r>
+      <w:r>
+        <w:rPr>
+          <w:rFonts w:ascii="Arial" w:hAnsi="Arial" w:eastAsia="Arial" w:cs="Arial"/>
+        </w:rPr>
         <w:t>windows</w:t>
       </w:r>
       <w:r>
-        <w:rPr/>
+        <w:rPr>
+          <w:rFonts w:ascii="Arial" w:hAnsi="Arial" w:eastAsia="Arial" w:cs="Arial"/>
+        </w:rPr>
         <w:t xml:space="preserve">, </w:t>
       </w:r>
       <w:r>
-        <w:rPr/>
+        <w:rPr>
+          <w:rFonts w:ascii="Arial" w:hAnsi="Arial" w:eastAsia="Arial" w:cs="Arial"/>
+        </w:rPr>
         <w:t xml:space="preserve">doors, or a </w:t>
       </w:r>
       <w:r>
-        <w:rPr/>
+        <w:rPr>
+          <w:rFonts w:ascii="Arial" w:hAnsi="Arial" w:eastAsia="Arial" w:cs="Arial"/>
+        </w:rPr>
         <w:t>coffee</w:t>
       </w:r>
       <w:r>
-        <w:rPr/>
-        <w:t xml:space="preserve"> </w:t>
-      </w:r>
-      <w:r>
-        <w:rPr/>
+        <w:rPr>
+          <w:rFonts w:ascii="Arial" w:hAnsi="Arial" w:eastAsia="Arial" w:cs="Arial"/>
+        </w:rPr>
+        <w:t xml:space="preserve"> </w:t>
+      </w:r>
+      <w:r>
+        <w:rPr>
+          <w:rFonts w:ascii="Arial" w:hAnsi="Arial" w:eastAsia="Arial" w:cs="Arial"/>
+        </w:rPr>
         <w:t>machine</w:t>
       </w:r>
       <w:r>
-        <w:rPr/>
-        <w:t xml:space="preserve"> </w:t>
-      </w:r>
-      <w:r>
-        <w:rPr/>
+        <w:rPr>
+          <w:rFonts w:ascii="Arial" w:hAnsi="Arial" w:eastAsia="Arial" w:cs="Arial"/>
+        </w:rPr>
+        <w:t xml:space="preserve"> </w:t>
+      </w:r>
+      <w:r>
+        <w:rPr>
+          <w:rFonts w:ascii="Arial" w:hAnsi="Arial" w:eastAsia="Arial" w:cs="Arial"/>
+        </w:rPr>
         <w:t>independently</w:t>
       </w:r>
       <w:r>
-        <w:rPr/>
+        <w:rPr>
+          <w:rFonts w:ascii="Arial" w:hAnsi="Arial" w:eastAsia="Arial" w:cs="Arial"/>
+        </w:rPr>
         <w:t>.</w:t>
       </w:r>
     </w:p>
@@ -1327,46 +1944,72 @@
       <w:pPr>
         <w:pStyle w:val="Heading3"/>
         <w:rPr>
+          <w:rFonts w:ascii="Arial" w:hAnsi="Arial" w:eastAsia="Arial" w:cs="Arial"/>
+          <w:sz w:val="28"/>
+          <w:szCs w:val="28"/>
           <w:lang w:val="en-US" w:eastAsia="en-US"/>
         </w:rPr>
       </w:pPr>
       <w:r>
-        <w:rPr/>
+        <w:rPr>
+          <w:rFonts w:ascii="Arial" w:hAnsi="Arial" w:eastAsia="Arial" w:cs="Arial"/>
+          <w:sz w:val="28"/>
+          <w:szCs w:val="28"/>
+        </w:rPr>
         <w:t>S</w:t>
       </w:r>
       <w:r>
-        <w:rPr/>
+        <w:rPr>
+          <w:rFonts w:ascii="Arial" w:hAnsi="Arial" w:eastAsia="Arial" w:cs="Arial"/>
+          <w:sz w:val="28"/>
+          <w:szCs w:val="28"/>
+        </w:rPr>
         <w:t>2</w:t>
       </w:r>
       <w:r>
-        <w:rPr/>
+        <w:rPr>
+          <w:rFonts w:ascii="Arial" w:hAnsi="Arial" w:eastAsia="Arial" w:cs="Arial"/>
+          <w:sz w:val="28"/>
+          <w:szCs w:val="28"/>
+        </w:rPr>
         <w:t>. Reliability - Synchronized State</w:t>
       </w:r>
     </w:p>
     <w:p xmlns:wp14="http://schemas.microsoft.com/office/word/2010/wordml" wp14:textId="5C055ED5">
       <w:pPr>
         <w:rPr>
+          <w:rFonts w:ascii="Arial" w:hAnsi="Arial" w:eastAsia="Arial" w:cs="Arial"/>
           <w:lang w:val="en-GB"/>
         </w:rPr>
       </w:pPr>
       <w:r>
-        <w:rPr/>
+        <w:rPr>
+          <w:rFonts w:ascii="Arial" w:hAnsi="Arial" w:eastAsia="Arial" w:cs="Arial"/>
+        </w:rPr>
         <w:t xml:space="preserve">The unit must </w:t>
       </w:r>
       <w:r>
-        <w:rPr/>
+        <w:rPr>
+          <w:rFonts w:ascii="Arial" w:hAnsi="Arial" w:eastAsia="Arial" w:cs="Arial"/>
+        </w:rPr>
         <w:t>maintain</w:t>
       </w:r>
       <w:r>
-        <w:rPr/>
+        <w:rPr>
+          <w:rFonts w:ascii="Arial" w:hAnsi="Arial" w:eastAsia="Arial" w:cs="Arial"/>
+        </w:rPr>
         <w:t xml:space="preserve"> a stable connection with the House Server. It must reflect the present devices for observation without locking the program, ensuring the user always sees </w:t>
       </w:r>
       <w:r>
-        <w:rPr/>
+        <w:rPr>
+          <w:rFonts w:ascii="Arial" w:hAnsi="Arial" w:eastAsia="Arial" w:cs="Arial"/>
+        </w:rPr>
         <w:t>an accurate</w:t>
       </w:r>
       <w:r>
-        <w:rPr/>
+        <w:rPr>
+          <w:rFonts w:ascii="Arial" w:hAnsi="Arial" w:eastAsia="Arial" w:cs="Arial"/>
+        </w:rPr>
         <w:t xml:space="preserve"> list of controllable devices provided by the server.</w:t>
       </w:r>
     </w:p>
@@ -1374,42 +2017,77 @@
       <w:pPr>
         <w:pStyle w:val="Heading3"/>
         <w:rPr>
+          <w:rFonts w:ascii="Arial" w:hAnsi="Arial" w:eastAsia="Arial" w:cs="Arial"/>
+          <w:sz w:val="28"/>
+          <w:szCs w:val="28"/>
           <w:lang w:val="en-US" w:eastAsia="en-US"/>
         </w:rPr>
       </w:pPr>
       <w:r>
-        <w:rPr/>
+        <w:rPr>
+          <w:rFonts w:ascii="Arial" w:hAnsi="Arial" w:eastAsia="Arial" w:cs="Arial"/>
+          <w:sz w:val="28"/>
+          <w:szCs w:val="28"/>
+        </w:rPr>
         <w:t>S3. Performance - Interaction Latency</w:t>
       </w:r>
     </w:p>
     <w:p xmlns:wp14="http://schemas.microsoft.com/office/word/2010/wordml" wp14:textId="7F868334">
       <w:pPr>
         <w:rPr>
+          <w:rFonts w:ascii="Arial" w:hAnsi="Arial" w:eastAsia="Arial" w:cs="Arial"/>
           <w:lang w:val="en-GB" w:eastAsia="en-US"/>
         </w:rPr>
       </w:pPr>
       <w:r>
-        <w:rPr/>
-        <w:t>The interface must be highly responsive to provide a ubiquitous feel. Commands sent from the unit like toggling a light and the rendering of new UI components uploaded from the server should occur within 3 seconds to ensure real-time control.</w:t>
+        <w:rPr>
+          <w:rFonts w:ascii="Arial" w:hAnsi="Arial" w:eastAsia="Arial" w:cs="Arial"/>
+        </w:rPr>
+        <w:t xml:space="preserve">The interface must be highly responsive to provide a ubiquitous feel. Commands sent from the unit like toggling a </w:t>
+      </w:r>
+      <w:r>
+        <w:rPr>
+          <w:rFonts w:ascii="Arial" w:hAnsi="Arial" w:eastAsia="Arial" w:cs="Arial"/>
+        </w:rPr>
+        <w:t>light</w:t>
+      </w:r>
+      <w:r>
+        <w:rPr>
+          <w:rFonts w:ascii="Arial" w:hAnsi="Arial" w:eastAsia="Arial" w:cs="Arial"/>
+        </w:rPr>
+        <w:t xml:space="preserve"> and the rendering of new UI components uploaded from the server should occur within 3 seconds to ensure real-time control.</w:t>
       </w:r>
     </w:p>
     <w:p xmlns:wp14="http://schemas.microsoft.com/office/word/2010/wordml" wp14:textId="04CD1DB2">
       <w:pPr>
         <w:pStyle w:val="Heading3"/>
         <w:rPr>
+          <w:rFonts w:ascii="Arial" w:hAnsi="Arial" w:eastAsia="Arial" w:cs="Arial"/>
+          <w:sz w:val="28"/>
+          <w:szCs w:val="28"/>
           <w:lang w:val="en-US" w:eastAsia="en-US"/>
         </w:rPr>
       </w:pPr>
       <w:r>
-        <w:rPr/>
+        <w:rPr>
+          <w:rFonts w:ascii="Arial" w:hAnsi="Arial" w:eastAsia="Arial" w:cs="Arial"/>
+          <w:sz w:val="28"/>
+          <w:szCs w:val="28"/>
+        </w:rPr>
         <w:t>S4. User Interface - Dynamic Scalability</w:t>
       </w:r>
     </w:p>
     <w:p xmlns:wp14="http://schemas.microsoft.com/office/word/2010/wordml" wp14:textId="6F5CD3CA">
-      <w:pPr/>
-      <w:r>
-        <w:rPr>
-          <w:rFonts w:ascii="Times New Roman" w:hAnsi="Times New Roman" w:eastAsia="Times New Roman" w:cs="Times New Roman"/>
+      <w:pPr>
+        <w:rPr>
+          <w:rFonts w:ascii="Arial" w:hAnsi="Arial" w:eastAsia="Arial" w:cs="Arial"/>
+          <w:sz w:val="24"/>
+          <w:szCs w:val="24"/>
+        </w:rPr>
+      </w:pPr>
+      <w:r>
+        <w:rPr>
+          <w:rFonts w:ascii="Arial" w:hAnsi="Arial" w:eastAsia="Arial" w:cs="Arial"/>
           <w:sz w:val="24"/>
           <w:szCs w:val="24"/>
         </w:rPr>
@@ -1417,7 +2095,7 @@
       </w:r>
       <w:r>
         <w:rPr>
-          <w:rFonts w:ascii="Times New Roman" w:hAnsi="Times New Roman" w:eastAsia="Times New Roman" w:cs="Times New Roman"/>
+          <w:rFonts w:ascii="Arial" w:hAnsi="Arial" w:eastAsia="Arial" w:cs="Arial"/>
           <w:sz w:val="24"/>
           <w:szCs w:val="24"/>
         </w:rPr>
@@ -1425,7 +2103,7 @@
       </w:r>
       <w:r>
         <w:rPr>
-          <w:rFonts w:ascii="Times New Roman" w:hAnsi="Times New Roman" w:eastAsia="Times New Roman" w:cs="Times New Roman"/>
+          <w:rFonts w:ascii="Arial" w:hAnsi="Arial" w:eastAsia="Arial" w:cs="Arial"/>
           <w:sz w:val="24"/>
           <w:szCs w:val="24"/>
         </w:rPr>
@@ -1433,7 +2111,7 @@
       </w:r>
       <w:r>
         <w:rPr>
-          <w:rFonts w:ascii="Times New Roman" w:hAnsi="Times New Roman" w:eastAsia="Times New Roman" w:cs="Times New Roman"/>
+          <w:rFonts w:ascii="Arial" w:hAnsi="Arial" w:eastAsia="Arial" w:cs="Arial"/>
           <w:sz w:val="24"/>
           <w:szCs w:val="24"/>
         </w:rPr>
@@ -1441,7 +2119,7 @@
       </w:r>
       <w:r>
         <w:rPr>
-          <w:rFonts w:ascii="Times New Roman" w:hAnsi="Times New Roman" w:eastAsia="Times New Roman" w:cs="Times New Roman"/>
+          <w:rFonts w:ascii="Arial" w:hAnsi="Arial" w:eastAsia="Arial" w:cs="Arial"/>
           <w:sz w:val="24"/>
           <w:szCs w:val="24"/>
         </w:rPr>
@@ -1452,1017 +2130,2051 @@
       <w:pPr>
         <w:pStyle w:val="Heading3"/>
         <w:rPr>
+          <w:rFonts w:ascii="Arial" w:hAnsi="Arial" w:eastAsia="Arial" w:cs="Arial"/>
+          <w:sz w:val="28"/>
+          <w:szCs w:val="28"/>
           <w:lang w:val="en-US" w:eastAsia="en-US"/>
         </w:rPr>
       </w:pPr>
       <w:r>
-        <w:rPr/>
+        <w:rPr>
+          <w:rFonts w:ascii="Arial" w:hAnsi="Arial" w:eastAsia="Arial" w:cs="Arial"/>
+          <w:sz w:val="28"/>
+          <w:szCs w:val="28"/>
+        </w:rPr>
         <w:t>S5</w:t>
       </w:r>
       <w:r>
-        <w:rPr/>
+        <w:rPr>
+          <w:rFonts w:ascii="Arial" w:hAnsi="Arial" w:eastAsia="Arial" w:cs="Arial"/>
+          <w:sz w:val="28"/>
+          <w:szCs w:val="28"/>
+        </w:rPr>
         <w:t>. Hardware Requirements - Multi-modal Input</w:t>
       </w:r>
     </w:p>
     <w:p>
-      <w:r>
-        <w:rPr/>
+      <w:pPr>
+        <w:rPr>
+          <w:rFonts w:ascii="Arial" w:hAnsi="Arial" w:eastAsia="Arial" w:cs="Arial"/>
+        </w:rPr>
+      </w:pPr>
+      <w:r>
+        <w:rPr>
+          <w:rFonts w:ascii="Arial" w:hAnsi="Arial" w:eastAsia="Arial" w:cs="Arial"/>
+        </w:rPr>
         <w:t xml:space="preserve">Mobile Units: Must support </w:t>
       </w:r>
       <w:r>
-        <w:rPr/>
+        <w:rPr>
+          <w:rFonts w:ascii="Arial" w:hAnsi="Arial" w:eastAsia="Arial" w:cs="Arial"/>
+        </w:rPr>
         <w:t>touchscreens</w:t>
       </w:r>
       <w:r>
-        <w:rPr/>
-        <w:t xml:space="preserve"> </w:t>
-      </w:r>
-      <w:r>
-        <w:rPr/>
+        <w:rPr>
+          <w:rFonts w:ascii="Arial" w:hAnsi="Arial" w:eastAsia="Arial" w:cs="Arial"/>
+        </w:rPr>
+        <w:t xml:space="preserve"> </w:t>
+      </w:r>
+      <w:r>
+        <w:rPr>
+          <w:rFonts w:ascii="Arial" w:hAnsi="Arial" w:eastAsia="Arial" w:cs="Arial"/>
+        </w:rPr>
         <w:t xml:space="preserve">like </w:t>
       </w:r>
       <w:r>
-        <w:rPr/>
+        <w:rPr>
+          <w:rFonts w:ascii="Arial" w:hAnsi="Arial" w:eastAsia="Arial" w:cs="Arial"/>
+        </w:rPr>
         <w:t>iPhone</w:t>
       </w:r>
       <w:r>
-        <w:rPr/>
+        <w:rPr>
+          <w:rFonts w:ascii="Arial" w:hAnsi="Arial" w:eastAsia="Arial" w:cs="Arial"/>
+        </w:rPr>
         <w:t xml:space="preserve"> and </w:t>
       </w:r>
       <w:r>
-        <w:rPr/>
+        <w:rPr>
+          <w:rFonts w:ascii="Arial" w:hAnsi="Arial" w:eastAsia="Arial" w:cs="Arial"/>
+        </w:rPr>
         <w:t xml:space="preserve">Android, speech recognition, and gestures </w:t>
       </w:r>
       <w:r>
-        <w:rPr/>
+        <w:rPr>
+          <w:rFonts w:ascii="Arial" w:hAnsi="Arial" w:eastAsia="Arial" w:cs="Arial"/>
+        </w:rPr>
         <w:t>(</w:t>
       </w:r>
       <w:r>
-        <w:rPr/>
+        <w:rPr>
+          <w:rFonts w:ascii="Arial" w:hAnsi="Arial" w:eastAsia="Arial" w:cs="Arial"/>
+        </w:rPr>
         <w:t>at screen or in the air</w:t>
       </w:r>
       <w:r>
-        <w:rPr/>
+        <w:rPr>
+          <w:rFonts w:ascii="Arial" w:hAnsi="Arial" w:eastAsia="Arial" w:cs="Arial"/>
+        </w:rPr>
         <w:t>)</w:t>
       </w:r>
       <w:r>
-        <w:rPr/>
+        <w:rPr>
+          <w:rFonts w:ascii="Arial" w:hAnsi="Arial" w:eastAsia="Arial" w:cs="Arial"/>
+        </w:rPr>
         <w:t>.</w:t>
       </w:r>
     </w:p>
     <w:p>
       <w:pPr>
         <w:pStyle w:val="Normal"/>
-      </w:pPr>
-      <w:r>
-        <w:rPr/>
+        <w:rPr>
+          <w:rFonts w:ascii="Arial" w:hAnsi="Arial" w:eastAsia="Arial" w:cs="Arial"/>
+        </w:rPr>
+      </w:pPr>
+      <w:r>
+        <w:rPr>
+          <w:rFonts w:ascii="Arial" w:hAnsi="Arial" w:eastAsia="Arial" w:cs="Arial"/>
+        </w:rPr>
         <w:t>Web Units: Must be compatible with standard laptop displays and mouse utilities.</w:t>
       </w:r>
     </w:p>
-    <w:p xmlns:wp14="http://schemas.microsoft.com/office/word/2010/wordml" wp14:textId="003E18CD">
-      <w:pPr>
-        <w:rPr>
+    <w:p xmlns:wp14="http://schemas.microsoft.com/office/word/2010/wordml" wp14:textId="2715DE0D">
+      <w:pPr>
+        <w:rPr>
+          <w:rFonts w:ascii="Arial" w:hAnsi="Arial" w:eastAsia="Arial" w:cs="Arial"/>
           <w:lang w:val="en-US" w:eastAsia="en-US"/>
         </w:rPr>
       </w:pPr>
       <w:r>
-        <w:rPr/>
+        <w:rPr>
+          <w:rFonts w:ascii="Arial" w:hAnsi="Arial" w:eastAsia="Arial" w:cs="Arial"/>
+        </w:rPr>
         <w:t>Other</w:t>
       </w:r>
       <w:r>
-        <w:rPr/>
+        <w:rPr>
+          <w:rFonts w:ascii="Arial" w:hAnsi="Arial" w:eastAsia="Arial" w:cs="Arial"/>
+        </w:rPr>
         <w:t xml:space="preserve">: Support for </w:t>
       </w:r>
       <w:r>
-        <w:rPr/>
+        <w:rPr>
+          <w:rFonts w:ascii="Arial" w:hAnsi="Arial" w:eastAsia="Arial" w:cs="Arial"/>
+        </w:rPr>
         <w:t>components</w:t>
       </w:r>
       <w:r>
-        <w:rPr/>
-        <w:t xml:space="preserve"> </w:t>
-      </w:r>
-      <w:r>
-        <w:rPr/>
+        <w:rPr>
+          <w:rFonts w:ascii="Arial" w:hAnsi="Arial" w:eastAsia="Arial" w:cs="Arial"/>
+        </w:rPr>
+        <w:t xml:space="preserve"> </w:t>
+      </w:r>
+      <w:r>
+        <w:rPr>
+          <w:rFonts w:ascii="Arial" w:hAnsi="Arial" w:eastAsia="Arial" w:cs="Arial"/>
+        </w:rPr>
         <w:t>detecting</w:t>
       </w:r>
       <w:r>
-        <w:rPr/>
-        <w:t xml:space="preserve"> </w:t>
-      </w:r>
-      <w:r>
-        <w:rPr/>
+        <w:rPr>
+          <w:rFonts w:ascii="Arial" w:hAnsi="Arial" w:eastAsia="Arial" w:cs="Arial"/>
+        </w:rPr>
+        <w:t xml:space="preserve"> </w:t>
+      </w:r>
+      <w:r>
+        <w:rPr>
+          <w:rFonts w:ascii="Arial" w:hAnsi="Arial" w:eastAsia="Arial" w:cs="Arial"/>
+        </w:rPr>
         <w:t>brain</w:t>
       </w:r>
       <w:r>
-        <w:rPr/>
-        <w:t xml:space="preserve"> </w:t>
-      </w:r>
-      <w:r>
-        <w:rPr/>
+        <w:rPr>
+          <w:rFonts w:ascii="Arial" w:hAnsi="Arial" w:eastAsia="Arial" w:cs="Arial"/>
+        </w:rPr>
+        <w:t xml:space="preserve"> </w:t>
+      </w:r>
+      <w:r>
+        <w:rPr>
+          <w:rFonts w:ascii="Arial" w:hAnsi="Arial" w:eastAsia="Arial" w:cs="Arial"/>
+        </w:rPr>
         <w:t>activities</w:t>
       </w:r>
       <w:r>
-        <w:rPr/>
+        <w:rPr>
+          <w:rFonts w:ascii="Arial" w:hAnsi="Arial" w:eastAsia="Arial" w:cs="Arial"/>
+        </w:rPr>
         <w:t xml:space="preserve"> for </w:t>
       </w:r>
       <w:r>
-        <w:rPr/>
+        <w:rPr>
+          <w:rFonts w:ascii="Arial" w:hAnsi="Arial" w:eastAsia="Arial" w:cs="Arial"/>
+        </w:rPr>
         <w:t>severely</w:t>
       </w:r>
       <w:r>
-        <w:rPr/>
-        <w:t xml:space="preserve"> </w:t>
-      </w:r>
-      <w:r>
-        <w:rPr/>
+        <w:rPr>
+          <w:rFonts w:ascii="Arial" w:hAnsi="Arial" w:eastAsia="Arial" w:cs="Arial"/>
+        </w:rPr>
+        <w:t xml:space="preserve"> </w:t>
+      </w:r>
+      <w:r>
+        <w:rPr>
+          <w:rFonts w:ascii="Arial" w:hAnsi="Arial" w:eastAsia="Arial" w:cs="Arial"/>
+        </w:rPr>
         <w:t>disabled</w:t>
       </w:r>
       <w:r>
-        <w:rPr/>
-        <w:t xml:space="preserve"> </w:t>
-      </w:r>
-      <w:r>
-        <w:rPr/>
+        <w:rPr>
+          <w:rFonts w:ascii="Arial" w:hAnsi="Arial" w:eastAsia="Arial" w:cs="Arial"/>
+        </w:rPr>
+        <w:t xml:space="preserve"> </w:t>
+      </w:r>
+      <w:r>
+        <w:rPr>
+          <w:rFonts w:ascii="Arial" w:hAnsi="Arial" w:eastAsia="Arial" w:cs="Arial"/>
+        </w:rPr>
         <w:t>users</w:t>
       </w:r>
       <w:r>
-        <w:rPr/>
+        <w:rPr>
+          <w:rFonts w:ascii="Arial" w:hAnsi="Arial" w:eastAsia="Arial" w:cs="Arial"/>
+        </w:rPr>
         <w:t xml:space="preserve">. </w:t>
       </w:r>
+    </w:p>
+    <w:p xmlns:wp14="http://schemas.microsoft.com/office/word/2010/wordml" wp14:textId="31E58A3B">
+      <w:pPr>
+        <w:pStyle w:val="Heading3"/>
+        <w:rPr>
+          <w:rFonts w:ascii="Arial" w:hAnsi="Arial" w:eastAsia="Arial" w:cs="Arial"/>
+          <w:sz w:val="28"/>
+          <w:szCs w:val="28"/>
+          <w:lang w:val="en-US" w:eastAsia="en-US"/>
+        </w:rPr>
+      </w:pPr>
+      <w:r>
+        <w:rPr>
+          <w:rFonts w:ascii="Arial" w:hAnsi="Arial" w:eastAsia="Arial" w:cs="Arial"/>
+          <w:sz w:val="28"/>
+          <w:szCs w:val="28"/>
+        </w:rPr>
+        <w:t>S6. Design Language</w:t>
+      </w:r>
+    </w:p>
+    <w:p xmlns:wp14="http://schemas.microsoft.com/office/word/2010/wordml" wp14:textId="5BE0A642">
+      <w:pPr>
+        <w:rPr>
+          <w:rFonts w:ascii="Arial" w:hAnsi="Arial" w:eastAsia="Arial" w:cs="Arial"/>
+          <w:lang w:val="en-GB"/>
+        </w:rPr>
+      </w:pPr>
+      <w:r>
+        <w:rPr>
+          <w:rFonts w:ascii="Arial" w:hAnsi="Arial" w:eastAsia="Arial" w:cs="Arial"/>
+        </w:rPr>
+        <w:t xml:space="preserve">The </w:t>
+      </w:r>
+      <w:r>
+        <w:rPr>
+          <w:rFonts w:ascii="Arial" w:hAnsi="Arial" w:eastAsia="Arial" w:cs="Arial"/>
+        </w:rPr>
+        <w:t>unit's</w:t>
+      </w:r>
+      <w:r>
+        <w:rPr>
+          <w:rFonts w:ascii="Arial" w:hAnsi="Arial" w:eastAsia="Arial" w:cs="Arial"/>
+        </w:rPr>
+        <w:t xml:space="preserve"> </w:t>
+      </w:r>
+      <w:r>
+        <w:rPr>
+          <w:rFonts w:ascii="Arial" w:hAnsi="Arial" w:eastAsia="Arial" w:cs="Arial"/>
+        </w:rPr>
+        <w:t>architecture</w:t>
+      </w:r>
+      <w:r>
+        <w:rPr>
+          <w:rFonts w:ascii="Arial" w:hAnsi="Arial" w:eastAsia="Arial" w:cs="Arial"/>
+        </w:rPr>
+        <w:t xml:space="preserve"> and </w:t>
+      </w:r>
+      <w:r>
+        <w:rPr>
+          <w:rFonts w:ascii="Arial" w:hAnsi="Arial" w:eastAsia="Arial" w:cs="Arial"/>
+        </w:rPr>
+        <w:t>interaction</w:t>
+      </w:r>
+      <w:r>
+        <w:rPr>
+          <w:rFonts w:ascii="Arial" w:hAnsi="Arial" w:eastAsia="Arial" w:cs="Arial"/>
+        </w:rPr>
+        <w:t xml:space="preserve"> </w:t>
+      </w:r>
+      <w:r>
+        <w:rPr>
+          <w:rFonts w:ascii="Arial" w:hAnsi="Arial" w:eastAsia="Arial" w:cs="Arial"/>
+        </w:rPr>
+        <w:t>logic</w:t>
+      </w:r>
+      <w:r>
+        <w:rPr>
+          <w:rFonts w:ascii="Arial" w:hAnsi="Arial" w:eastAsia="Arial" w:cs="Arial"/>
+        </w:rPr>
+        <w:t xml:space="preserve"> must be </w:t>
+      </w:r>
+      <w:r>
+        <w:rPr>
+          <w:rFonts w:ascii="Arial" w:hAnsi="Arial" w:eastAsia="Arial" w:cs="Arial"/>
+        </w:rPr>
+        <w:t>described</w:t>
+      </w:r>
+      <w:r>
+        <w:rPr>
+          <w:rFonts w:ascii="Arial" w:hAnsi="Arial" w:eastAsia="Arial" w:cs="Arial"/>
+        </w:rPr>
+        <w:t xml:space="preserve"> </w:t>
+      </w:r>
+      <w:r>
+        <w:rPr>
+          <w:rFonts w:ascii="Arial" w:hAnsi="Arial" w:eastAsia="Arial" w:cs="Arial"/>
+        </w:rPr>
+        <w:t>through</w:t>
+      </w:r>
+      <w:r>
+        <w:rPr>
+          <w:rFonts w:ascii="Arial" w:hAnsi="Arial" w:eastAsia="Arial" w:cs="Arial"/>
+        </w:rPr>
+        <w:t xml:space="preserve"> </w:t>
+      </w:r>
+      <w:r>
+        <w:rPr>
+          <w:rFonts w:ascii="Arial" w:hAnsi="Arial" w:eastAsia="Arial" w:cs="Arial"/>
+        </w:rPr>
+        <w:t>specific</w:t>
+      </w:r>
+      <w:r>
+        <w:rPr>
+          <w:rFonts w:ascii="Arial" w:hAnsi="Arial" w:eastAsia="Arial" w:cs="Arial"/>
+        </w:rPr>
+        <w:t xml:space="preserve"> UML diagrams, </w:t>
+      </w:r>
+      <w:r>
+        <w:rPr>
+          <w:rFonts w:ascii="Arial" w:hAnsi="Arial" w:eastAsia="Arial" w:cs="Arial"/>
+        </w:rPr>
+        <w:t>including</w:t>
+      </w:r>
+      <w:r>
+        <w:rPr>
+          <w:rFonts w:ascii="Arial" w:hAnsi="Arial" w:eastAsia="Arial" w:cs="Arial"/>
+        </w:rPr>
+        <w:t xml:space="preserve"> </w:t>
+      </w:r>
+      <w:r>
+        <w:rPr>
+          <w:rFonts w:ascii="Arial" w:hAnsi="Arial" w:eastAsia="Arial" w:cs="Arial"/>
+        </w:rPr>
+        <w:t>Use</w:t>
+      </w:r>
+      <w:r>
+        <w:rPr>
+          <w:rFonts w:ascii="Arial" w:hAnsi="Arial" w:eastAsia="Arial" w:cs="Arial"/>
+        </w:rPr>
+        <w:t xml:space="preserve"> Case, Class, </w:t>
+      </w:r>
+      <w:r>
+        <w:rPr>
+          <w:rFonts w:ascii="Arial" w:hAnsi="Arial" w:eastAsia="Arial" w:cs="Arial"/>
+        </w:rPr>
+        <w:t>Interaction</w:t>
+      </w:r>
+      <w:r>
+        <w:rPr>
+          <w:rFonts w:ascii="Arial" w:hAnsi="Arial" w:eastAsia="Arial" w:cs="Arial"/>
+        </w:rPr>
+        <w:t xml:space="preserve"> </w:t>
+      </w:r>
+      <w:r>
+        <w:rPr>
+          <w:rFonts w:ascii="Arial" w:hAnsi="Arial" w:eastAsia="Arial" w:cs="Arial"/>
+        </w:rPr>
+        <w:t>Sequence</w:t>
+      </w:r>
+      <w:r>
+        <w:rPr>
+          <w:rFonts w:ascii="Arial" w:hAnsi="Arial" w:eastAsia="Arial" w:cs="Arial"/>
+        </w:rPr>
+        <w:t>, and State diagrams.</w:t>
+      </w:r>
+    </w:p>
+    <w:p xmlns:wp14="http://schemas.microsoft.com/office/word/2010/wordml" wp14:textId="0492887E">
+      <w:pPr>
+        <w:pStyle w:val="Heading3"/>
+        <w:rPr>
+          <w:rFonts w:ascii="Arial" w:hAnsi="Arial" w:eastAsia="Arial" w:cs="Arial"/>
+          <w:sz w:val="28"/>
+          <w:szCs w:val="28"/>
+          <w:lang w:val="en-US" w:eastAsia="en-US"/>
+        </w:rPr>
+      </w:pPr>
+      <w:r>
+        <w:rPr>
+          <w:rFonts w:ascii="Arial" w:hAnsi="Arial" w:eastAsia="Arial" w:cs="Arial"/>
+          <w:sz w:val="28"/>
+          <w:szCs w:val="28"/>
+        </w:rPr>
+        <w:t>S7. Implementation Platform</w:t>
+      </w:r>
+    </w:p>
+    <w:p>
+      <w:pPr>
+        <w:pStyle w:val="Normal"/>
+        <w:suppressLineNumbers w:val="0"/>
+        <w:bidi w:val="0"/>
+        <w:spacing w:before="0" w:beforeAutospacing="off" w:after="0" w:afterAutospacing="off" w:line="259" w:lineRule="auto"/>
+        <w:ind w:left="0" w:right="0"/>
+        <w:jc w:val="left"/>
+        <w:rPr>
+          <w:rFonts w:ascii="Arial" w:hAnsi="Arial" w:eastAsia="Arial" w:cs="Arial"/>
+          <w:lang w:val="en-US"/>
+        </w:rPr>
+      </w:pPr>
+      <w:r>
+        <w:rPr>
+          <w:rFonts w:ascii="Arial" w:hAnsi="Arial" w:eastAsia="Arial" w:cs="Arial"/>
+          <w:lang w:val="en-US"/>
+        </w:rPr>
+        <w:t>We</w:t>
+      </w:r>
+      <w:r>
+        <w:rPr>
+          <w:rFonts w:ascii="Arial" w:hAnsi="Arial" w:eastAsia="Arial" w:cs="Arial"/>
+          <w:lang w:val="en-US"/>
+        </w:rPr>
+        <w:t xml:space="preserve"> </w:t>
+      </w:r>
+      <w:r>
+        <w:rPr>
+          <w:rFonts w:ascii="Arial" w:hAnsi="Arial" w:eastAsia="Arial" w:cs="Arial"/>
+          <w:lang w:val="en-US"/>
+        </w:rPr>
+        <w:t>ha</w:t>
+      </w:r>
+      <w:r>
+        <w:rPr>
+          <w:rFonts w:ascii="Arial" w:hAnsi="Arial" w:eastAsia="Arial" w:cs="Arial"/>
+          <w:lang w:val="en-US"/>
+        </w:rPr>
+        <w:t>d</w:t>
+      </w:r>
+      <w:r>
+        <w:rPr>
+          <w:rFonts w:ascii="Arial" w:hAnsi="Arial" w:eastAsia="Arial" w:cs="Arial"/>
+          <w:lang w:val="en-US"/>
+        </w:rPr>
+        <w:t xml:space="preserve"> </w:t>
+      </w:r>
+      <w:r>
+        <w:rPr>
+          <w:rFonts w:ascii="Arial" w:hAnsi="Arial" w:eastAsia="Arial" w:cs="Arial"/>
+          <w:lang w:val="en-US"/>
+        </w:rPr>
+        <w:t xml:space="preserve">an alternative </w:t>
+      </w:r>
+      <w:r>
+        <w:rPr>
+          <w:rFonts w:ascii="Arial" w:hAnsi="Arial" w:eastAsia="Arial" w:cs="Arial"/>
+          <w:lang w:val="en-US"/>
+        </w:rPr>
+        <w:t>of</w:t>
+      </w:r>
+      <w:r>
+        <w:rPr>
+          <w:rFonts w:ascii="Arial" w:hAnsi="Arial" w:eastAsia="Arial" w:cs="Arial"/>
+          <w:lang w:val="en-US"/>
+        </w:rPr>
+        <w:t xml:space="preserve"> </w:t>
+      </w:r>
+      <w:r>
+        <w:rPr>
+          <w:rFonts w:ascii="Arial" w:hAnsi="Arial" w:eastAsia="Arial" w:cs="Arial"/>
+          <w:lang w:val="en-US"/>
+        </w:rPr>
+        <w:t>using</w:t>
+      </w:r>
+      <w:r>
+        <w:rPr>
+          <w:rFonts w:ascii="Arial" w:hAnsi="Arial" w:eastAsia="Arial" w:cs="Arial"/>
+          <w:lang w:val="en-US"/>
+        </w:rPr>
+        <w:t xml:space="preserve"> Android Studio + </w:t>
+      </w:r>
+      <w:r>
+        <w:rPr>
+          <w:rFonts w:ascii="Arial" w:hAnsi="Arial" w:eastAsia="Arial" w:cs="Arial"/>
+          <w:lang w:val="en-US"/>
+        </w:rPr>
+        <w:t>Jetpack</w:t>
+      </w:r>
+      <w:r>
+        <w:rPr>
+          <w:rFonts w:ascii="Arial" w:hAnsi="Arial" w:eastAsia="Arial" w:cs="Arial"/>
+          <w:lang w:val="en-US"/>
+        </w:rPr>
+        <w:t xml:space="preserve"> </w:t>
+      </w:r>
+      <w:r>
+        <w:rPr>
+          <w:rFonts w:ascii="Arial" w:hAnsi="Arial" w:eastAsia="Arial" w:cs="Arial"/>
+          <w:lang w:val="en-US"/>
+        </w:rPr>
+        <w:t>Compose</w:t>
+      </w:r>
+      <w:r>
+        <w:rPr>
+          <w:rFonts w:ascii="Arial" w:hAnsi="Arial" w:eastAsia="Arial" w:cs="Arial"/>
+          <w:lang w:val="en-US"/>
+        </w:rPr>
+        <w:t xml:space="preserve"> </w:t>
+      </w:r>
+      <w:r>
+        <w:rPr>
+          <w:rFonts w:ascii="Arial" w:hAnsi="Arial" w:eastAsia="Arial" w:cs="Arial"/>
+          <w:lang w:val="en-US"/>
+        </w:rPr>
+        <w:t>specifically</w:t>
+      </w:r>
+      <w:r>
+        <w:rPr>
+          <w:rFonts w:ascii="Arial" w:hAnsi="Arial" w:eastAsia="Arial" w:cs="Arial"/>
+          <w:lang w:val="en-US"/>
+        </w:rPr>
+        <w:t xml:space="preserve"> for mobile </w:t>
+      </w:r>
+      <w:r>
+        <w:rPr>
+          <w:rFonts w:ascii="Arial" w:hAnsi="Arial" w:eastAsia="Arial" w:cs="Arial"/>
+          <w:lang w:val="en-US"/>
+        </w:rPr>
+        <w:t>devices</w:t>
+      </w:r>
+      <w:r>
+        <w:rPr>
+          <w:rFonts w:ascii="Arial" w:hAnsi="Arial" w:eastAsia="Arial" w:cs="Arial"/>
+          <w:lang w:val="en-US"/>
+        </w:rPr>
+        <w:t xml:space="preserve">, </w:t>
+      </w:r>
+      <w:r>
+        <w:rPr>
+          <w:rFonts w:ascii="Arial" w:hAnsi="Arial" w:eastAsia="Arial" w:cs="Arial"/>
+          <w:lang w:val="en-US"/>
+        </w:rPr>
+        <w:t>but</w:t>
+      </w:r>
+      <w:r>
+        <w:rPr>
+          <w:rFonts w:ascii="Arial" w:hAnsi="Arial" w:eastAsia="Arial" w:cs="Arial"/>
+          <w:lang w:val="en-US"/>
+        </w:rPr>
+        <w:t xml:space="preserve"> </w:t>
+      </w:r>
+      <w:r>
+        <w:rPr>
+          <w:rFonts w:ascii="Arial" w:hAnsi="Arial" w:eastAsia="Arial" w:cs="Arial"/>
+          <w:lang w:val="en-US"/>
+        </w:rPr>
+        <w:t>this</w:t>
+      </w:r>
+      <w:r>
+        <w:rPr>
+          <w:rFonts w:ascii="Arial" w:hAnsi="Arial" w:eastAsia="Arial" w:cs="Arial"/>
+          <w:lang w:val="en-US"/>
+        </w:rPr>
+        <w:t xml:space="preserve"> </w:t>
+      </w:r>
+      <w:r>
+        <w:rPr>
+          <w:rFonts w:ascii="Arial" w:hAnsi="Arial" w:eastAsia="Arial" w:cs="Arial"/>
+          <w:lang w:val="en-US"/>
+        </w:rPr>
+        <w:t>only</w:t>
+      </w:r>
+      <w:r>
+        <w:rPr>
+          <w:rFonts w:ascii="Arial" w:hAnsi="Arial" w:eastAsia="Arial" w:cs="Arial"/>
+          <w:lang w:val="en-US"/>
+        </w:rPr>
+        <w:t xml:space="preserve"> </w:t>
+      </w:r>
+      <w:r>
+        <w:rPr>
+          <w:rFonts w:ascii="Arial" w:hAnsi="Arial" w:eastAsia="Arial" w:cs="Arial"/>
+          <w:lang w:val="en-US"/>
+        </w:rPr>
+        <w:t>works</w:t>
+      </w:r>
+      <w:r>
+        <w:rPr>
+          <w:rFonts w:ascii="Arial" w:hAnsi="Arial" w:eastAsia="Arial" w:cs="Arial"/>
+          <w:lang w:val="en-US"/>
+        </w:rPr>
+        <w:t xml:space="preserve"> on Android. The </w:t>
+      </w:r>
+      <w:r>
+        <w:rPr>
+          <w:rFonts w:ascii="Arial" w:hAnsi="Arial" w:eastAsia="Arial" w:cs="Arial"/>
+          <w:lang w:val="en-US"/>
+        </w:rPr>
+        <w:t>Units</w:t>
+      </w:r>
+      <w:r>
+        <w:rPr>
+          <w:rFonts w:ascii="Arial" w:hAnsi="Arial" w:eastAsia="Arial" w:cs="Arial"/>
+          <w:lang w:val="en-US"/>
+        </w:rPr>
+        <w:t xml:space="preserve"> </w:t>
+      </w:r>
+      <w:r>
+        <w:rPr>
+          <w:rFonts w:ascii="Arial" w:hAnsi="Arial" w:eastAsia="Arial" w:cs="Arial"/>
+          <w:lang w:val="en-US"/>
+        </w:rPr>
+        <w:t>will</w:t>
+      </w:r>
+      <w:r>
+        <w:rPr>
+          <w:rFonts w:ascii="Arial" w:hAnsi="Arial" w:eastAsia="Arial" w:cs="Arial"/>
+          <w:lang w:val="en-US"/>
+        </w:rPr>
+        <w:t xml:space="preserve"> </w:t>
+      </w:r>
+      <w:r>
+        <w:rPr>
+          <w:rFonts w:ascii="Arial" w:hAnsi="Arial" w:eastAsia="Arial" w:cs="Arial"/>
+          <w:lang w:val="en-US"/>
+        </w:rPr>
+        <w:t>therefore</w:t>
+      </w:r>
+      <w:r>
+        <w:rPr>
+          <w:rFonts w:ascii="Arial" w:hAnsi="Arial" w:eastAsia="Arial" w:cs="Arial"/>
+          <w:lang w:val="en-US"/>
+        </w:rPr>
+        <w:t xml:space="preserve"> be </w:t>
+      </w:r>
+      <w:r>
+        <w:rPr>
+          <w:rFonts w:ascii="Arial" w:hAnsi="Arial" w:eastAsia="Arial" w:cs="Arial"/>
+          <w:lang w:val="en-US"/>
+        </w:rPr>
+        <w:t>implemented</w:t>
+      </w:r>
+      <w:r>
+        <w:rPr>
+          <w:rFonts w:ascii="Arial" w:hAnsi="Arial" w:eastAsia="Arial" w:cs="Arial"/>
+          <w:lang w:val="en-US"/>
+        </w:rPr>
+        <w:t xml:space="preserve"> </w:t>
+      </w:r>
+      <w:r>
+        <w:rPr>
+          <w:rFonts w:ascii="Arial" w:hAnsi="Arial" w:eastAsia="Arial" w:cs="Arial"/>
+          <w:lang w:val="en-US"/>
+        </w:rPr>
+        <w:t>using</w:t>
+      </w:r>
+      <w:r>
+        <w:rPr>
+          <w:rFonts w:ascii="Arial" w:hAnsi="Arial" w:eastAsia="Arial" w:cs="Arial"/>
+          <w:lang w:val="en-US"/>
+        </w:rPr>
+        <w:t xml:space="preserve"> </w:t>
+      </w:r>
+      <w:r>
+        <w:rPr>
+          <w:rFonts w:ascii="Arial" w:hAnsi="Arial" w:eastAsia="Arial" w:cs="Arial"/>
+          <w:lang w:val="en-US"/>
+        </w:rPr>
+        <w:t xml:space="preserve">React </w:t>
+      </w:r>
+      <w:r>
+        <w:rPr>
+          <w:rFonts w:ascii="Arial" w:hAnsi="Arial" w:eastAsia="Arial" w:cs="Arial"/>
+          <w:lang w:val="en-US"/>
+        </w:rPr>
+        <w:t>Native</w:t>
+      </w:r>
+      <w:r>
+        <w:rPr>
+          <w:rFonts w:ascii="Arial" w:hAnsi="Arial" w:eastAsia="Arial" w:cs="Arial"/>
+          <w:lang w:val="en-US"/>
+        </w:rPr>
+        <w:t xml:space="preserve"> and </w:t>
+      </w:r>
+      <w:r>
+        <w:rPr>
+          <w:rFonts w:ascii="Arial" w:hAnsi="Arial" w:eastAsia="Arial" w:cs="Arial"/>
+          <w:lang w:val="en-US"/>
+        </w:rPr>
+        <w:t>Expo.</w:t>
+      </w:r>
+      <w:r>
+        <w:rPr>
+          <w:rFonts w:ascii="Arial" w:hAnsi="Arial" w:eastAsia="Arial" w:cs="Arial"/>
+          <w:lang w:val="en-US"/>
+        </w:rPr>
+        <w:t xml:space="preserve"> </w:t>
+      </w:r>
+      <w:r>
+        <w:rPr>
+          <w:rFonts w:ascii="Arial" w:hAnsi="Arial" w:eastAsia="Arial" w:cs="Arial"/>
+          <w:lang w:val="en-US"/>
+        </w:rPr>
+        <w:t>This</w:t>
+      </w:r>
+      <w:r>
+        <w:rPr>
+          <w:rFonts w:ascii="Arial" w:hAnsi="Arial" w:eastAsia="Arial" w:cs="Arial"/>
+          <w:lang w:val="en-US"/>
+        </w:rPr>
+        <w:t xml:space="preserve"> choice is a non-</w:t>
+      </w:r>
+      <w:r>
+        <w:rPr>
+          <w:rFonts w:ascii="Arial" w:hAnsi="Arial" w:eastAsia="Arial" w:cs="Arial"/>
+          <w:lang w:val="en-US"/>
+        </w:rPr>
+        <w:t>functional</w:t>
+      </w:r>
+      <w:r>
+        <w:rPr>
+          <w:rFonts w:ascii="Arial" w:hAnsi="Arial" w:eastAsia="Arial" w:cs="Arial"/>
+          <w:lang w:val="en-US"/>
+        </w:rPr>
+        <w:t xml:space="preserve"> </w:t>
+      </w:r>
+      <w:r>
+        <w:rPr>
+          <w:rFonts w:ascii="Arial" w:hAnsi="Arial" w:eastAsia="Arial" w:cs="Arial"/>
+          <w:lang w:val="en-US"/>
+        </w:rPr>
+        <w:t>constraint</w:t>
+      </w:r>
+      <w:r>
+        <w:rPr>
+          <w:rFonts w:ascii="Arial" w:hAnsi="Arial" w:eastAsia="Arial" w:cs="Arial"/>
+          <w:lang w:val="en-US"/>
+        </w:rPr>
+        <w:t xml:space="preserve"> to </w:t>
+      </w:r>
+      <w:r>
+        <w:rPr>
+          <w:rFonts w:ascii="Arial" w:hAnsi="Arial" w:eastAsia="Arial" w:cs="Arial"/>
+          <w:lang w:val="en-US"/>
+        </w:rPr>
+        <w:t>ensure</w:t>
+      </w:r>
+      <w:r>
+        <w:rPr>
+          <w:rFonts w:ascii="Arial" w:hAnsi="Arial" w:eastAsia="Arial" w:cs="Arial"/>
+          <w:lang w:val="en-US"/>
+        </w:rPr>
+        <w:t xml:space="preserve"> a uniform </w:t>
+      </w:r>
+      <w:r>
+        <w:rPr>
+          <w:rFonts w:ascii="Arial" w:hAnsi="Arial" w:eastAsia="Arial" w:cs="Arial"/>
+          <w:lang w:val="en-US"/>
+        </w:rPr>
+        <w:t>model</w:t>
+      </w:r>
+      <w:r>
+        <w:rPr>
+          <w:rFonts w:ascii="Arial" w:hAnsi="Arial" w:eastAsia="Arial" w:cs="Arial"/>
+          <w:lang w:val="en-US"/>
+        </w:rPr>
+        <w:t xml:space="preserve"> </w:t>
+      </w:r>
+      <w:r>
+        <w:rPr>
+          <w:rFonts w:ascii="Arial" w:hAnsi="Arial" w:eastAsia="Arial" w:cs="Arial"/>
+          <w:lang w:val="en-US"/>
+        </w:rPr>
+        <w:t>of</w:t>
+      </w:r>
+      <w:r>
+        <w:rPr>
+          <w:rFonts w:ascii="Arial" w:hAnsi="Arial" w:eastAsia="Arial" w:cs="Arial"/>
+          <w:lang w:val="en-US"/>
+        </w:rPr>
+        <w:t xml:space="preserve"> </w:t>
+      </w:r>
+      <w:r>
+        <w:rPr>
+          <w:rFonts w:ascii="Arial" w:hAnsi="Arial" w:eastAsia="Arial" w:cs="Arial"/>
+          <w:lang w:val="en-US"/>
+        </w:rPr>
+        <w:t>communication</w:t>
+      </w:r>
+      <w:r>
+        <w:rPr>
+          <w:rFonts w:ascii="Arial" w:hAnsi="Arial" w:eastAsia="Arial" w:cs="Arial"/>
+          <w:lang w:val="en-US"/>
+        </w:rPr>
+        <w:t>.</w:t>
+      </w:r>
+      <w:r>
+        <w:rPr>
+          <w:rFonts w:ascii="Arial" w:hAnsi="Arial" w:eastAsia="Arial" w:cs="Arial"/>
+          <w:lang w:val="en-US"/>
+        </w:rPr>
+        <w:t xml:space="preserve"> By </w:t>
+      </w:r>
+      <w:r>
+        <w:rPr>
+          <w:rFonts w:ascii="Arial" w:hAnsi="Arial" w:eastAsia="Arial" w:cs="Arial"/>
+          <w:lang w:val="en-US"/>
+        </w:rPr>
+        <w:t>using</w:t>
+      </w:r>
+      <w:r>
+        <w:rPr>
+          <w:rFonts w:ascii="Arial" w:hAnsi="Arial" w:eastAsia="Arial" w:cs="Arial"/>
+          <w:lang w:val="en-US"/>
+        </w:rPr>
+        <w:t xml:space="preserve"> a JavaScript-</w:t>
+      </w:r>
+      <w:r>
+        <w:rPr>
+          <w:rFonts w:ascii="Arial" w:hAnsi="Arial" w:eastAsia="Arial" w:cs="Arial"/>
+          <w:lang w:val="en-US"/>
+        </w:rPr>
+        <w:t>based</w:t>
+      </w:r>
+      <w:r>
+        <w:rPr>
+          <w:rFonts w:ascii="Arial" w:hAnsi="Arial" w:eastAsia="Arial" w:cs="Arial"/>
+          <w:lang w:val="en-US"/>
+        </w:rPr>
+        <w:t xml:space="preserve"> stack, the </w:t>
+      </w:r>
+      <w:r>
+        <w:rPr>
+          <w:rFonts w:ascii="Arial" w:hAnsi="Arial" w:eastAsia="Arial" w:cs="Arial"/>
+          <w:lang w:val="en-US"/>
+        </w:rPr>
+        <w:t>subgroup</w:t>
+      </w:r>
+      <w:r>
+        <w:rPr>
+          <w:rFonts w:ascii="Arial" w:hAnsi="Arial" w:eastAsia="Arial" w:cs="Arial"/>
+          <w:lang w:val="en-US"/>
+        </w:rPr>
+        <w:t xml:space="preserve"> </w:t>
+      </w:r>
+      <w:r>
+        <w:rPr>
+          <w:rFonts w:ascii="Arial" w:hAnsi="Arial" w:eastAsia="Arial" w:cs="Arial"/>
+          <w:lang w:val="en-US"/>
+        </w:rPr>
+        <w:t>can</w:t>
+      </w:r>
+      <w:r>
+        <w:rPr>
+          <w:rFonts w:ascii="Arial" w:hAnsi="Arial" w:eastAsia="Arial" w:cs="Arial"/>
+          <w:lang w:val="en-US"/>
+        </w:rPr>
+        <w:t xml:space="preserve"> </w:t>
+      </w:r>
+      <w:r>
+        <w:rPr>
+          <w:rFonts w:ascii="Arial" w:hAnsi="Arial" w:eastAsia="Arial" w:cs="Arial"/>
+          <w:lang w:val="en-US"/>
+        </w:rPr>
+        <w:t>fulfil</w:t>
+      </w:r>
+      <w:r>
+        <w:rPr>
+          <w:rFonts w:ascii="Arial" w:hAnsi="Arial" w:eastAsia="Arial" w:cs="Arial"/>
+          <w:lang w:val="en-US"/>
+        </w:rPr>
+        <w:t xml:space="preserve"> the </w:t>
+      </w:r>
+      <w:r>
+        <w:rPr>
+          <w:rFonts w:ascii="Arial" w:hAnsi="Arial" w:eastAsia="Arial" w:cs="Arial"/>
+          <w:lang w:val="en-US"/>
+        </w:rPr>
+        <w:t>requirement</w:t>
+      </w:r>
+      <w:r>
+        <w:rPr>
+          <w:rFonts w:ascii="Arial" w:hAnsi="Arial" w:eastAsia="Arial" w:cs="Arial"/>
+          <w:lang w:val="en-US"/>
+        </w:rPr>
+        <w:t xml:space="preserve"> to </w:t>
+      </w:r>
+      <w:r>
+        <w:rPr>
+          <w:rFonts w:ascii="Arial" w:hAnsi="Arial" w:eastAsia="Arial" w:cs="Arial"/>
+          <w:lang w:val="en-US"/>
+        </w:rPr>
+        <w:t>dynamically</w:t>
+      </w:r>
+      <w:r>
+        <w:rPr>
+          <w:rFonts w:ascii="Arial" w:hAnsi="Arial" w:eastAsia="Arial" w:cs="Arial"/>
+          <w:lang w:val="en-US"/>
+        </w:rPr>
+        <w:t xml:space="preserve"> </w:t>
+      </w:r>
+      <w:r>
+        <w:rPr>
+          <w:rFonts w:ascii="Arial" w:hAnsi="Arial" w:eastAsia="Arial" w:cs="Arial"/>
+          <w:lang w:val="en-US"/>
+        </w:rPr>
+        <w:t>upload</w:t>
+      </w:r>
+      <w:r>
+        <w:rPr>
+          <w:rFonts w:ascii="Arial" w:hAnsi="Arial" w:eastAsia="Arial" w:cs="Arial"/>
+          <w:lang w:val="en-US"/>
+        </w:rPr>
+        <w:t xml:space="preserve"> and </w:t>
+      </w:r>
+      <w:r>
+        <w:rPr>
+          <w:rFonts w:ascii="Arial" w:hAnsi="Arial" w:eastAsia="Arial" w:cs="Arial"/>
+          <w:lang w:val="en-US"/>
+        </w:rPr>
+        <w:t>render</w:t>
+      </w:r>
+      <w:r>
+        <w:rPr>
+          <w:rFonts w:ascii="Arial" w:hAnsi="Arial" w:eastAsia="Arial" w:cs="Arial"/>
+          <w:lang w:val="en-US"/>
+        </w:rPr>
+        <w:t xml:space="preserve"> UI </w:t>
+      </w:r>
+      <w:r>
+        <w:rPr>
+          <w:rFonts w:ascii="Arial" w:hAnsi="Arial" w:eastAsia="Arial" w:cs="Arial"/>
+          <w:lang w:val="en-US"/>
+        </w:rPr>
+        <w:t>components</w:t>
+      </w:r>
+      <w:r>
+        <w:rPr>
+          <w:rFonts w:ascii="Arial" w:hAnsi="Arial" w:eastAsia="Arial" w:cs="Arial"/>
+          <w:lang w:val="en-US"/>
+        </w:rPr>
+        <w:t xml:space="preserve"> </w:t>
+      </w:r>
+      <w:r>
+        <w:rPr>
+          <w:rFonts w:ascii="Arial" w:hAnsi="Arial" w:eastAsia="Arial" w:cs="Arial"/>
+          <w:lang w:val="en-US"/>
+        </w:rPr>
+        <w:t>received</w:t>
+      </w:r>
+      <w:r>
+        <w:rPr>
+          <w:rFonts w:ascii="Arial" w:hAnsi="Arial" w:eastAsia="Arial" w:cs="Arial"/>
+          <w:lang w:val="en-US"/>
+        </w:rPr>
+        <w:t xml:space="preserve"> from the</w:t>
+      </w:r>
+      <w:r>
+        <w:rPr>
+          <w:rFonts w:ascii="Arial" w:hAnsi="Arial" w:eastAsia="Arial" w:cs="Arial"/>
+          <w:lang w:val="en-US"/>
+        </w:rPr>
+        <w:t xml:space="preserve"> </w:t>
+      </w:r>
+      <w:r>
+        <w:rPr>
+          <w:rFonts w:ascii="Arial" w:hAnsi="Arial" w:eastAsia="Arial" w:cs="Arial"/>
+          <w:lang w:val="en-US"/>
+        </w:rPr>
+        <w:t>server,</w:t>
+      </w:r>
+      <w:r>
+        <w:rPr>
+          <w:rFonts w:ascii="Arial" w:hAnsi="Arial" w:eastAsia="Arial" w:cs="Arial"/>
+          <w:lang w:val="en-US"/>
+        </w:rPr>
+        <w:t xml:space="preserve"> </w:t>
+      </w:r>
+      <w:r>
+        <w:rPr>
+          <w:rFonts w:ascii="Arial" w:hAnsi="Arial" w:eastAsia="Arial" w:cs="Arial"/>
+          <w:lang w:val="en-US"/>
+        </w:rPr>
+        <w:t>while</w:t>
+      </w:r>
+      <w:r>
+        <w:rPr>
+          <w:rFonts w:ascii="Arial" w:hAnsi="Arial" w:eastAsia="Arial" w:cs="Arial"/>
+          <w:lang w:val="en-US"/>
+        </w:rPr>
+        <w:t xml:space="preserve"> </w:t>
+      </w:r>
+      <w:r>
+        <w:rPr>
+          <w:rFonts w:ascii="Arial" w:hAnsi="Arial" w:eastAsia="Arial" w:cs="Arial"/>
+          <w:lang w:val="en-US"/>
+        </w:rPr>
+        <w:t>maintaining</w:t>
+      </w:r>
+      <w:r>
+        <w:rPr>
+          <w:rFonts w:ascii="Arial" w:hAnsi="Arial" w:eastAsia="Arial" w:cs="Arial"/>
+          <w:lang w:val="en-US"/>
+        </w:rPr>
+        <w:t xml:space="preserve"> cross-</w:t>
+      </w:r>
+      <w:r>
+        <w:rPr>
+          <w:rFonts w:ascii="Arial" w:hAnsi="Arial" w:eastAsia="Arial" w:cs="Arial"/>
+          <w:lang w:val="en-US"/>
+        </w:rPr>
+        <w:t>platform</w:t>
+      </w:r>
+      <w:r>
+        <w:rPr>
+          <w:rFonts w:ascii="Arial" w:hAnsi="Arial" w:eastAsia="Arial" w:cs="Arial"/>
+          <w:lang w:val="en-US"/>
+        </w:rPr>
+        <w:t xml:space="preserve"> support for </w:t>
+      </w:r>
+      <w:r>
+        <w:rPr>
+          <w:rFonts w:ascii="Arial" w:hAnsi="Arial" w:eastAsia="Arial" w:cs="Arial"/>
+          <w:lang w:val="en-US"/>
+        </w:rPr>
+        <w:t>both</w:t>
+      </w:r>
+      <w:r>
+        <w:rPr>
+          <w:rFonts w:ascii="Arial" w:hAnsi="Arial" w:eastAsia="Arial" w:cs="Arial"/>
+          <w:lang w:val="en-US"/>
+        </w:rPr>
+        <w:t xml:space="preserve"> mobile </w:t>
+      </w:r>
+      <w:r>
+        <w:rPr>
+          <w:rFonts w:ascii="Arial" w:hAnsi="Arial" w:eastAsia="Arial" w:cs="Arial"/>
+          <w:lang w:val="en-US"/>
+        </w:rPr>
+        <w:t>touchscreens</w:t>
+      </w:r>
+      <w:r>
+        <w:rPr>
+          <w:rFonts w:ascii="Arial" w:hAnsi="Arial" w:eastAsia="Arial" w:cs="Arial"/>
+          <w:lang w:val="en-US"/>
+        </w:rPr>
+        <w:t xml:space="preserve"> and web-</w:t>
+      </w:r>
+      <w:r>
+        <w:rPr>
+          <w:rFonts w:ascii="Arial" w:hAnsi="Arial" w:eastAsia="Arial" w:cs="Arial"/>
+          <w:lang w:val="en-US"/>
+        </w:rPr>
+        <w:t>based</w:t>
+      </w:r>
+      <w:r>
+        <w:rPr>
+          <w:rFonts w:ascii="Arial" w:hAnsi="Arial" w:eastAsia="Arial" w:cs="Arial"/>
+          <w:lang w:val="en-US"/>
+        </w:rPr>
+        <w:t xml:space="preserve"> </w:t>
+      </w:r>
+      <w:r>
+        <w:rPr>
+          <w:rFonts w:ascii="Arial" w:hAnsi="Arial" w:eastAsia="Arial" w:cs="Arial"/>
+          <w:lang w:val="en-US"/>
+        </w:rPr>
+        <w:t>mouse</w:t>
+      </w:r>
+      <w:r>
+        <w:rPr>
+          <w:rFonts w:ascii="Arial" w:hAnsi="Arial" w:eastAsia="Arial" w:cs="Arial"/>
+          <w:lang w:val="en-US"/>
+        </w:rPr>
+        <w:t xml:space="preserve"> interfaces.</w:t>
+      </w:r>
+    </w:p>
+    <w:p>
+      <w:pPr>
+        <w:pStyle w:val="Normal"/>
+        <w:suppressLineNumbers w:val="0"/>
+        <w:bidi w:val="0"/>
+        <w:spacing w:before="0" w:beforeAutospacing="off" w:after="0" w:afterAutospacing="off" w:line="259" w:lineRule="auto"/>
+        <w:ind w:left="0" w:right="0"/>
+        <w:jc w:val="left"/>
+        <w:rPr>
+          <w:rStyle w:val="Heading3Char"/>
+          <w:rFonts w:ascii="Arial" w:hAnsi="Arial" w:eastAsia="Arial" w:cs="Arial"/>
+          <w:sz w:val="28"/>
+          <w:szCs w:val="28"/>
+        </w:rPr>
+      </w:pPr>
+    </w:p>
+    <w:p>
+      <w:pPr>
+        <w:pStyle w:val="Normal"/>
+        <w:suppressLineNumbers w:val="0"/>
+        <w:bidi w:val="0"/>
+        <w:spacing w:before="0" w:beforeAutospacing="off" w:after="0" w:afterAutospacing="off" w:line="259" w:lineRule="auto"/>
+        <w:ind w:left="0" w:right="0"/>
+        <w:jc w:val="left"/>
+        <w:rPr>
+          <w:rFonts w:ascii="Arial" w:hAnsi="Arial" w:eastAsia="Arial" w:cs="Arial"/>
+          <w:sz w:val="24"/>
+          <w:szCs w:val="24"/>
+        </w:rPr>
+      </w:pPr>
+      <w:r>
+        <w:rPr>
+          <w:rStyle w:val="Heading3Char"/>
+          <w:rFonts w:ascii="Arial" w:hAnsi="Arial" w:eastAsia="Arial" w:cs="Arial"/>
+          <w:sz w:val="28"/>
+          <w:szCs w:val="28"/>
+        </w:rPr>
+        <w:t xml:space="preserve">S8. </w:t>
+      </w:r>
+      <w:r>
+        <w:rPr>
+          <w:rStyle w:val="Heading3Char"/>
+          <w:rFonts w:ascii="Arial" w:hAnsi="Arial" w:eastAsia="Arial" w:cs="Arial"/>
+          <w:sz w:val="28"/>
+          <w:szCs w:val="28"/>
+        </w:rPr>
+        <w:t>Local</w:t>
+      </w:r>
+      <w:r>
+        <w:rPr>
+          <w:rStyle w:val="Heading3Char"/>
+          <w:rFonts w:ascii="Arial" w:hAnsi="Arial" w:eastAsia="Arial" w:cs="Arial"/>
+          <w:sz w:val="28"/>
+          <w:szCs w:val="28"/>
+        </w:rPr>
+        <w:t xml:space="preserve"> </w:t>
+      </w:r>
+      <w:r>
+        <w:rPr>
+          <w:rStyle w:val="Heading3Char"/>
+          <w:rFonts w:ascii="Arial" w:hAnsi="Arial" w:eastAsia="Arial" w:cs="Arial"/>
+          <w:sz w:val="28"/>
+          <w:szCs w:val="28"/>
+        </w:rPr>
+        <w:t>Persistence</w:t>
+      </w:r>
+      <w:r>
+        <w:rPr>
+          <w:rStyle w:val="Heading3Char"/>
+          <w:rFonts w:ascii="Arial" w:hAnsi="Arial" w:eastAsia="Arial" w:cs="Arial"/>
+          <w:sz w:val="28"/>
+          <w:szCs w:val="28"/>
+        </w:rPr>
+        <w:t xml:space="preserve"> – </w:t>
+      </w:r>
+      <w:r>
+        <w:rPr>
+          <w:rStyle w:val="Heading3Char"/>
+          <w:rFonts w:ascii="Arial" w:hAnsi="Arial" w:eastAsia="Arial" w:cs="Arial"/>
+          <w:sz w:val="28"/>
+          <w:szCs w:val="28"/>
+        </w:rPr>
+        <w:t>Offline</w:t>
+      </w:r>
+      <w:r>
+        <w:rPr>
+          <w:rStyle w:val="Heading3Char"/>
+          <w:rFonts w:ascii="Arial" w:hAnsi="Arial" w:eastAsia="Arial" w:cs="Arial"/>
+          <w:sz w:val="28"/>
+          <w:szCs w:val="28"/>
+        </w:rPr>
+        <w:t xml:space="preserve"> Mode Mock-up</w:t>
+      </w:r>
       <w:r>
         <w:br/>
       </w:r>
       <w:r>
-        <w:rPr/>
-        <w:t>(</w:t>
-      </w:r>
-      <w:r>
-        <w:rPr/>
-        <w:t>maybe</w:t>
-      </w:r>
-      <w:r>
-        <w:rPr/>
-        <w:t xml:space="preserve"> </w:t>
-      </w:r>
-      <w:r>
-        <w:rPr/>
-        <w:t>it's</w:t>
-      </w:r>
-      <w:r>
-        <w:rPr/>
-        <w:t xml:space="preserve"> </w:t>
-      </w:r>
-      <w:r>
-        <w:rPr/>
-        <w:t>too</w:t>
-      </w:r>
-      <w:r>
-        <w:rPr/>
-        <w:t xml:space="preserve"> </w:t>
-      </w:r>
-      <w:r>
-        <w:rPr/>
-        <w:t>difficult</w:t>
-      </w:r>
-      <w:r>
-        <w:rPr/>
-        <w:t>?)</w:t>
-      </w:r>
-    </w:p>
-    <w:p xmlns:wp14="http://schemas.microsoft.com/office/word/2010/wordml" wp14:textId="31E58A3B">
+        <w:rPr>
+          <w:rFonts w:ascii="Arial" w:hAnsi="Arial" w:eastAsia="Arial" w:cs="Arial"/>
+          <w:sz w:val="24"/>
+          <w:szCs w:val="24"/>
+        </w:rPr>
+        <w:t xml:space="preserve">The </w:t>
+      </w:r>
+      <w:r>
+        <w:rPr>
+          <w:rFonts w:ascii="Arial" w:hAnsi="Arial" w:eastAsia="Arial" w:cs="Arial"/>
+          <w:sz w:val="24"/>
+          <w:szCs w:val="24"/>
+        </w:rPr>
+        <w:t>Unit</w:t>
+      </w:r>
+      <w:r>
+        <w:rPr>
+          <w:rFonts w:ascii="Arial" w:hAnsi="Arial" w:eastAsia="Arial" w:cs="Arial"/>
+          <w:sz w:val="24"/>
+          <w:szCs w:val="24"/>
+        </w:rPr>
+        <w:t xml:space="preserve"> </w:t>
+      </w:r>
+      <w:r>
+        <w:rPr>
+          <w:rFonts w:ascii="Arial" w:hAnsi="Arial" w:eastAsia="Arial" w:cs="Arial"/>
+          <w:sz w:val="24"/>
+          <w:szCs w:val="24"/>
+        </w:rPr>
+        <w:t>may</w:t>
+      </w:r>
+      <w:r>
+        <w:rPr>
+          <w:rFonts w:ascii="Arial" w:hAnsi="Arial" w:eastAsia="Arial" w:cs="Arial"/>
+          <w:sz w:val="24"/>
+          <w:szCs w:val="24"/>
+        </w:rPr>
+        <w:t xml:space="preserve"> </w:t>
+      </w:r>
+      <w:r>
+        <w:rPr>
+          <w:rFonts w:ascii="Arial" w:hAnsi="Arial" w:eastAsia="Arial" w:cs="Arial"/>
+          <w:sz w:val="24"/>
+          <w:szCs w:val="24"/>
+        </w:rPr>
+        <w:t>implement</w:t>
+      </w:r>
+      <w:r>
+        <w:rPr>
+          <w:rFonts w:ascii="Arial" w:hAnsi="Arial" w:eastAsia="Arial" w:cs="Arial"/>
+          <w:sz w:val="24"/>
+          <w:szCs w:val="24"/>
+        </w:rPr>
+        <w:t xml:space="preserve"> a </w:t>
+      </w:r>
+      <w:r>
+        <w:rPr>
+          <w:rFonts w:ascii="Arial" w:hAnsi="Arial" w:eastAsia="Arial" w:cs="Arial"/>
+          <w:sz w:val="24"/>
+          <w:szCs w:val="24"/>
+        </w:rPr>
+        <w:t>demo mode</w:t>
+      </w:r>
+      <w:r>
+        <w:rPr>
+          <w:rFonts w:ascii="Arial" w:hAnsi="Arial" w:eastAsia="Arial" w:cs="Arial"/>
+          <w:sz w:val="24"/>
+          <w:szCs w:val="24"/>
+        </w:rPr>
+        <w:t xml:space="preserve"> or </w:t>
+      </w:r>
+      <w:r>
+        <w:rPr>
+          <w:rFonts w:ascii="Arial" w:hAnsi="Arial" w:eastAsia="Arial" w:cs="Arial"/>
+          <w:sz w:val="24"/>
+          <w:szCs w:val="24"/>
+        </w:rPr>
+        <w:t>cached</w:t>
+      </w:r>
+      <w:r>
+        <w:rPr>
+          <w:rFonts w:ascii="Arial" w:hAnsi="Arial" w:eastAsia="Arial" w:cs="Arial"/>
+          <w:sz w:val="24"/>
+          <w:szCs w:val="24"/>
+        </w:rPr>
+        <w:t xml:space="preserve"> </w:t>
+      </w:r>
+      <w:r>
+        <w:rPr>
+          <w:rFonts w:ascii="Arial" w:hAnsi="Arial" w:eastAsia="Arial" w:cs="Arial"/>
+          <w:sz w:val="24"/>
+          <w:szCs w:val="24"/>
+        </w:rPr>
+        <w:t>state</w:t>
+      </w:r>
+      <w:r>
+        <w:rPr>
+          <w:rFonts w:ascii="Arial" w:hAnsi="Arial" w:eastAsia="Arial" w:cs="Arial"/>
+          <w:sz w:val="24"/>
+          <w:szCs w:val="24"/>
+        </w:rPr>
+        <w:t xml:space="preserve">. If the House Server is </w:t>
+      </w:r>
+      <w:r>
+        <w:rPr>
+          <w:rFonts w:ascii="Arial" w:hAnsi="Arial" w:eastAsia="Arial" w:cs="Arial"/>
+          <w:sz w:val="24"/>
+          <w:szCs w:val="24"/>
+        </w:rPr>
+        <w:t>temporarily</w:t>
+      </w:r>
+      <w:r>
+        <w:rPr>
+          <w:rFonts w:ascii="Arial" w:hAnsi="Arial" w:eastAsia="Arial" w:cs="Arial"/>
+          <w:sz w:val="24"/>
+          <w:szCs w:val="24"/>
+        </w:rPr>
+        <w:t xml:space="preserve"> </w:t>
+      </w:r>
+      <w:r>
+        <w:rPr>
+          <w:rFonts w:ascii="Arial" w:hAnsi="Arial" w:eastAsia="Arial" w:cs="Arial"/>
+          <w:sz w:val="24"/>
+          <w:szCs w:val="24"/>
+        </w:rPr>
+        <w:t>unreachable</w:t>
+      </w:r>
+      <w:r>
+        <w:rPr>
+          <w:rFonts w:ascii="Arial" w:hAnsi="Arial" w:eastAsia="Arial" w:cs="Arial"/>
+          <w:sz w:val="24"/>
+          <w:szCs w:val="24"/>
+        </w:rPr>
+        <w:t xml:space="preserve">, the </w:t>
+      </w:r>
+      <w:r>
+        <w:rPr>
+          <w:rFonts w:ascii="Arial" w:hAnsi="Arial" w:eastAsia="Arial" w:cs="Arial"/>
+          <w:sz w:val="24"/>
+          <w:szCs w:val="24"/>
+        </w:rPr>
+        <w:t>Unit</w:t>
+      </w:r>
+      <w:r>
+        <w:rPr>
+          <w:rFonts w:ascii="Arial" w:hAnsi="Arial" w:eastAsia="Arial" w:cs="Arial"/>
+          <w:sz w:val="24"/>
+          <w:szCs w:val="24"/>
+        </w:rPr>
+        <w:t xml:space="preserve"> </w:t>
+      </w:r>
+      <w:r>
+        <w:rPr>
+          <w:rFonts w:ascii="Arial" w:hAnsi="Arial" w:eastAsia="Arial" w:cs="Arial"/>
+          <w:sz w:val="24"/>
+          <w:szCs w:val="24"/>
+        </w:rPr>
+        <w:t>should</w:t>
+      </w:r>
+      <w:r>
+        <w:rPr>
+          <w:rFonts w:ascii="Arial" w:hAnsi="Arial" w:eastAsia="Arial" w:cs="Arial"/>
+          <w:sz w:val="24"/>
+          <w:szCs w:val="24"/>
+        </w:rPr>
+        <w:t xml:space="preserve"> show the last </w:t>
+      </w:r>
+      <w:r>
+        <w:rPr>
+          <w:rFonts w:ascii="Arial" w:hAnsi="Arial" w:eastAsia="Arial" w:cs="Arial"/>
+          <w:sz w:val="24"/>
+          <w:szCs w:val="24"/>
+        </w:rPr>
+        <w:t>known</w:t>
+      </w:r>
+      <w:r>
+        <w:rPr>
+          <w:rFonts w:ascii="Arial" w:hAnsi="Arial" w:eastAsia="Arial" w:cs="Arial"/>
+          <w:sz w:val="24"/>
+          <w:szCs w:val="24"/>
+        </w:rPr>
+        <w:t xml:space="preserve"> </w:t>
+      </w:r>
+      <w:r>
+        <w:rPr>
+          <w:rFonts w:ascii="Arial" w:hAnsi="Arial" w:eastAsia="Arial" w:cs="Arial"/>
+          <w:sz w:val="24"/>
+          <w:szCs w:val="24"/>
+        </w:rPr>
+        <w:t>state</w:t>
+      </w:r>
+      <w:r>
+        <w:rPr>
+          <w:rFonts w:ascii="Arial" w:hAnsi="Arial" w:eastAsia="Arial" w:cs="Arial"/>
+          <w:sz w:val="24"/>
+          <w:szCs w:val="24"/>
+        </w:rPr>
+        <w:t xml:space="preserve"> </w:t>
+      </w:r>
+      <w:r>
+        <w:rPr>
+          <w:rFonts w:ascii="Arial" w:hAnsi="Arial" w:eastAsia="Arial" w:cs="Arial"/>
+          <w:sz w:val="24"/>
+          <w:szCs w:val="24"/>
+        </w:rPr>
+        <w:t>of</w:t>
+      </w:r>
+      <w:r>
+        <w:rPr>
+          <w:rFonts w:ascii="Arial" w:hAnsi="Arial" w:eastAsia="Arial" w:cs="Arial"/>
+          <w:sz w:val="24"/>
+          <w:szCs w:val="24"/>
+        </w:rPr>
+        <w:t xml:space="preserve"> the house </w:t>
+      </w:r>
+      <w:r>
+        <w:rPr>
+          <w:rFonts w:ascii="Arial" w:hAnsi="Arial" w:eastAsia="Arial" w:cs="Arial"/>
+          <w:sz w:val="24"/>
+          <w:szCs w:val="24"/>
+        </w:rPr>
+        <w:t>rather</w:t>
+      </w:r>
+      <w:r>
+        <w:rPr>
+          <w:rFonts w:ascii="Arial" w:hAnsi="Arial" w:eastAsia="Arial" w:cs="Arial"/>
+          <w:sz w:val="24"/>
+          <w:szCs w:val="24"/>
+        </w:rPr>
+        <w:t xml:space="preserve"> </w:t>
+      </w:r>
+      <w:r>
+        <w:rPr>
+          <w:rFonts w:ascii="Arial" w:hAnsi="Arial" w:eastAsia="Arial" w:cs="Arial"/>
+          <w:sz w:val="24"/>
+          <w:szCs w:val="24"/>
+        </w:rPr>
+        <w:t>than</w:t>
+      </w:r>
+      <w:r>
+        <w:rPr>
+          <w:rFonts w:ascii="Arial" w:hAnsi="Arial" w:eastAsia="Arial" w:cs="Arial"/>
+          <w:sz w:val="24"/>
+          <w:szCs w:val="24"/>
+        </w:rPr>
+        <w:t xml:space="preserve"> a blank </w:t>
+      </w:r>
+      <w:r>
+        <w:rPr>
+          <w:rFonts w:ascii="Arial" w:hAnsi="Arial" w:eastAsia="Arial" w:cs="Arial"/>
+          <w:sz w:val="24"/>
+          <w:szCs w:val="24"/>
+        </w:rPr>
+        <w:t>screen</w:t>
+      </w:r>
+      <w:r>
+        <w:rPr>
+          <w:rFonts w:ascii="Arial" w:hAnsi="Arial" w:eastAsia="Arial" w:cs="Arial"/>
+          <w:sz w:val="24"/>
+          <w:szCs w:val="24"/>
+        </w:rPr>
+        <w:t>.</w:t>
+      </w:r>
+    </w:p>
+    <w:p>
+      <w:pPr>
+        <w:pStyle w:val="Normal"/>
+        <w:suppressLineNumbers w:val="0"/>
+        <w:bidi w:val="0"/>
+        <w:spacing w:before="0" w:beforeAutospacing="off" w:after="0" w:afterAutospacing="off" w:line="259" w:lineRule="auto"/>
+        <w:ind w:left="0" w:right="0"/>
+        <w:jc w:val="left"/>
+        <w:rPr>
+          <w:rFonts w:ascii="Arial" w:hAnsi="Arial" w:eastAsia="Arial" w:cs="Arial"/>
+          <w:sz w:val="24"/>
+          <w:szCs w:val="24"/>
+        </w:rPr>
+      </w:pPr>
+    </w:p>
+    <w:p>
+      <w:pPr>
+        <w:pStyle w:val="Normal"/>
+        <w:suppressLineNumbers w:val="0"/>
+        <w:bidi w:val="0"/>
+        <w:spacing w:before="0" w:beforeAutospacing="off" w:after="0" w:afterAutospacing="off" w:line="259" w:lineRule="auto"/>
+        <w:ind w:left="0" w:right="0"/>
+        <w:jc w:val="left"/>
+        <w:rPr>
+          <w:rFonts w:ascii="Arial" w:hAnsi="Arial" w:eastAsia="Arial" w:cs="Arial"/>
+          <w:b w:val="1"/>
+          <w:bCs w:val="1"/>
+          <w:sz w:val="32"/>
+          <w:szCs w:val="32"/>
+        </w:rPr>
+      </w:pPr>
+      <w:r>
+        <w:rPr>
+          <w:rFonts w:ascii="Arial" w:hAnsi="Arial" w:eastAsia="Arial" w:cs="Arial"/>
+          <w:b w:val="1"/>
+          <w:bCs w:val="1"/>
+          <w:sz w:val="32"/>
+          <w:szCs w:val="32"/>
+        </w:rPr>
+        <w:t>2. Mobile</w:t>
+      </w:r>
+    </w:p>
+    <w:p>
+      <w:pPr>
+        <w:pStyle w:val="Normal"/>
+        <w:suppressLineNumbers w:val="0"/>
+        <w:bidi w:val="0"/>
+        <w:spacing w:before="0" w:beforeAutospacing="off" w:after="0" w:afterAutospacing="off" w:line="259" w:lineRule="auto"/>
+        <w:ind w:left="0" w:right="0"/>
+        <w:jc w:val="left"/>
+        <w:rPr>
+          <w:rFonts w:ascii="Arial" w:hAnsi="Arial" w:eastAsia="Arial" w:cs="Arial"/>
+          <w:b w:val="1"/>
+          <w:bCs w:val="1"/>
+          <w:sz w:val="32"/>
+          <w:szCs w:val="32"/>
+        </w:rPr>
+      </w:pPr>
+    </w:p>
+    <w:p>
+      <w:pPr>
+        <w:pStyle w:val="Normal"/>
+        <w:suppressLineNumbers w:val="0"/>
+        <w:bidi w:val="0"/>
+        <w:spacing w:before="0" w:beforeAutospacing="off" w:after="0" w:afterAutospacing="off" w:line="259" w:lineRule="auto"/>
+        <w:ind w:left="0" w:right="0"/>
+        <w:jc w:val="left"/>
+        <w:rPr>
+          <w:rFonts w:ascii="Arial" w:hAnsi="Arial" w:eastAsia="Arial" w:cs="Arial"/>
+          <w:b w:val="1"/>
+          <w:bCs w:val="1"/>
+          <w:sz w:val="28"/>
+          <w:szCs w:val="28"/>
+        </w:rPr>
+      </w:pPr>
+      <w:r>
+        <w:rPr>
+          <w:rFonts w:ascii="Arial" w:hAnsi="Arial" w:eastAsia="Arial" w:cs="Arial"/>
+          <w:b w:val="1"/>
+          <w:bCs w:val="1"/>
+          <w:sz w:val="28"/>
+          <w:szCs w:val="28"/>
+        </w:rPr>
+        <w:t>S9. Mobile Performance - Native Thread Responsiveness</w:t>
+      </w:r>
+    </w:p>
+    <w:p>
+      <w:pPr>
+        <w:pStyle w:val="Normal"/>
+        <w:bidi w:val="0"/>
+        <w:spacing w:before="0" w:beforeAutospacing="off" w:after="0" w:afterAutospacing="off" w:line="259" w:lineRule="auto"/>
+        <w:ind w:left="0" w:right="0"/>
+        <w:jc w:val="left"/>
+        <w:rPr>
+          <w:rFonts w:ascii="Arial" w:hAnsi="Arial" w:eastAsia="Arial" w:cs="Arial"/>
+          <w:sz w:val="24"/>
+          <w:szCs w:val="24"/>
+        </w:rPr>
+      </w:pPr>
+      <w:r>
+        <w:rPr>
+          <w:rFonts w:ascii="Arial" w:hAnsi="Arial" w:eastAsia="Arial" w:cs="Arial"/>
+          <w:sz w:val="24"/>
+          <w:szCs w:val="24"/>
+        </w:rPr>
+        <w:t xml:space="preserve">The mobile unit must </w:t>
+      </w:r>
+      <w:r>
+        <w:rPr>
+          <w:rFonts w:ascii="Arial" w:hAnsi="Arial" w:eastAsia="Arial" w:cs="Arial"/>
+          <w:sz w:val="24"/>
+          <w:szCs w:val="24"/>
+        </w:rPr>
+        <w:t>maintain</w:t>
+      </w:r>
+      <w:r>
+        <w:rPr>
+          <w:rFonts w:ascii="Arial" w:hAnsi="Arial" w:eastAsia="Arial" w:cs="Arial"/>
+          <w:sz w:val="24"/>
+          <w:szCs w:val="24"/>
+        </w:rPr>
+        <w:t xml:space="preserve"> a consistent frame rate (target 60 FPS) to ensure a fluid experience for users with motor impairments. Because React Native </w:t>
+      </w:r>
+      <w:r>
+        <w:rPr>
+          <w:rFonts w:ascii="Arial" w:hAnsi="Arial" w:eastAsia="Arial" w:cs="Arial"/>
+          <w:sz w:val="24"/>
+          <w:szCs w:val="24"/>
+        </w:rPr>
+        <w:t>operates</w:t>
+      </w:r>
+      <w:r>
+        <w:rPr>
+          <w:rFonts w:ascii="Arial" w:hAnsi="Arial" w:eastAsia="Arial" w:cs="Arial"/>
+          <w:sz w:val="24"/>
+          <w:szCs w:val="24"/>
+        </w:rPr>
+        <w:t xml:space="preserve"> with separate threads for JavaScript logic and Native UI rendering, long-running tasks (such as processing complex device lists from the server) must not block the main UI thread.</w:t>
+      </w:r>
+      <w:r>
+        <w:rPr>
+          <w:rFonts w:ascii="Arial" w:hAnsi="Arial" w:eastAsia="Arial" w:cs="Arial"/>
+          <w:sz w:val="24"/>
+          <w:szCs w:val="24"/>
+        </w:rPr>
+        <w:t xml:space="preserve"> </w:t>
+      </w:r>
+      <w:r>
+        <w:rPr>
+          <w:rFonts w:ascii="Arial" w:hAnsi="Arial" w:eastAsia="Arial" w:cs="Arial"/>
+          <w:sz w:val="24"/>
+          <w:szCs w:val="24"/>
+        </w:rPr>
+        <w:t xml:space="preserve">Any interaction, such as a button press or a navigation transition, must </w:t>
+      </w:r>
+      <w:r>
+        <w:rPr>
+          <w:rFonts w:ascii="Arial" w:hAnsi="Arial" w:eastAsia="Arial" w:cs="Arial"/>
+          <w:sz w:val="24"/>
+          <w:szCs w:val="24"/>
+        </w:rPr>
+        <w:t>ini</w:t>
+      </w:r>
+      <w:r>
+        <w:rPr>
+          <w:rFonts w:ascii="Arial" w:hAnsi="Arial" w:eastAsia="Arial" w:cs="Arial"/>
+          <w:sz w:val="24"/>
+          <w:szCs w:val="24"/>
+        </w:rPr>
+        <w:t>tiate</w:t>
+      </w:r>
+      <w:r>
+        <w:rPr>
+          <w:rFonts w:ascii="Arial" w:hAnsi="Arial" w:eastAsia="Arial" w:cs="Arial"/>
+          <w:sz w:val="24"/>
+          <w:szCs w:val="24"/>
+        </w:rPr>
+        <w:t xml:space="preserve"> a </w:t>
+      </w:r>
+      <w:r>
+        <w:rPr>
+          <w:rFonts w:ascii="Arial" w:hAnsi="Arial" w:eastAsia="Arial" w:cs="Arial"/>
+          <w:sz w:val="24"/>
+          <w:szCs w:val="24"/>
+        </w:rPr>
+        <w:t>visual response within 100ms to provide immediate</w:t>
+      </w:r>
+      <w:r>
+        <w:rPr>
+          <w:rFonts w:ascii="Arial" w:hAnsi="Arial" w:eastAsia="Arial" w:cs="Arial"/>
+          <w:sz w:val="24"/>
+          <w:szCs w:val="24"/>
+        </w:rPr>
+        <w:t xml:space="preserve"> </w:t>
+      </w:r>
+      <w:r>
+        <w:rPr>
+          <w:rFonts w:ascii="Arial" w:hAnsi="Arial" w:eastAsia="Arial" w:cs="Arial"/>
+          <w:sz w:val="24"/>
+          <w:szCs w:val="24"/>
+        </w:rPr>
+        <w:t>rensponsiveness</w:t>
+      </w:r>
+      <w:r>
+        <w:rPr>
+          <w:rFonts w:ascii="Arial" w:hAnsi="Arial" w:eastAsia="Arial" w:cs="Arial"/>
+          <w:sz w:val="24"/>
+          <w:szCs w:val="24"/>
+        </w:rPr>
+        <w:t xml:space="preserve"> to the user.</w:t>
+      </w:r>
+    </w:p>
+    <w:p>
+      <w:pPr>
+        <w:pStyle w:val="Normal"/>
+        <w:rPr>
+          <w:rFonts w:ascii="Arial" w:hAnsi="Arial" w:eastAsia="Arial" w:cs="Arial"/>
+        </w:rPr>
+      </w:pPr>
+    </w:p>
+    <w:p>
+      <w:pPr>
+        <w:pStyle w:val="Normal"/>
+        <w:rPr>
+          <w:rFonts w:ascii="Arial" w:hAnsi="Arial" w:eastAsia="Arial" w:cs="Arial"/>
+          <w:b w:val="1"/>
+          <w:bCs w:val="1"/>
+          <w:sz w:val="28"/>
+          <w:szCs w:val="28"/>
+        </w:rPr>
+      </w:pPr>
+      <w:r>
+        <w:rPr>
+          <w:rFonts w:ascii="Arial" w:hAnsi="Arial" w:eastAsia="Arial" w:cs="Arial"/>
+          <w:b w:val="1"/>
+          <w:bCs w:val="1"/>
+          <w:sz w:val="28"/>
+          <w:szCs w:val="28"/>
+        </w:rPr>
+        <w:t>S10. Mobile Reliability - Connectivity Transition (</w:t>
+      </w:r>
+      <w:r>
+        <w:rPr>
+          <w:rFonts w:ascii="Arial" w:hAnsi="Arial" w:eastAsia="Arial" w:cs="Arial"/>
+          <w:b w:val="1"/>
+          <w:bCs w:val="1"/>
+          <w:sz w:val="28"/>
+          <w:szCs w:val="28"/>
+        </w:rPr>
+        <w:t>WiFi</w:t>
+      </w:r>
+      <w:r>
+        <w:rPr>
+          <w:rFonts w:ascii="Arial" w:hAnsi="Arial" w:eastAsia="Arial" w:cs="Arial"/>
+          <w:b w:val="1"/>
+          <w:bCs w:val="1"/>
+          <w:sz w:val="28"/>
+          <w:szCs w:val="28"/>
+        </w:rPr>
+        <w:t>/Cellular)</w:t>
+      </w:r>
+    </w:p>
+    <w:p>
+      <w:pPr>
+        <w:pStyle w:val="Normal"/>
+        <w:rPr>
+          <w:rFonts w:ascii="Arial" w:hAnsi="Arial" w:eastAsia="Arial" w:cs="Arial"/>
+        </w:rPr>
+      </w:pPr>
+      <w:r>
+        <w:rPr>
+          <w:rFonts w:ascii="Arial" w:hAnsi="Arial" w:eastAsia="Arial" w:cs="Arial"/>
+        </w:rPr>
+        <w:t xml:space="preserve"> </w:t>
+      </w:r>
+      <w:r>
+        <w:rPr>
+          <w:rFonts w:ascii="Arial" w:hAnsi="Arial" w:eastAsia="Arial" w:cs="Arial"/>
+        </w:rPr>
+        <w:t xml:space="preserve">As mobile units are often in motion, the application must gracefully handle the handover between local </w:t>
+      </w:r>
+      <w:r>
+        <w:rPr>
+          <w:rFonts w:ascii="Arial" w:hAnsi="Arial" w:eastAsia="Arial" w:cs="Arial"/>
+        </w:rPr>
+        <w:t>WiFi</w:t>
+      </w:r>
+      <w:r>
+        <w:rPr>
+          <w:rFonts w:ascii="Arial" w:hAnsi="Arial" w:eastAsia="Arial" w:cs="Arial"/>
+        </w:rPr>
+        <w:t xml:space="preserve"> and cellular data without session termination.</w:t>
+      </w:r>
+    </w:p>
+    <w:p>
+      <w:pPr>
+        <w:pStyle w:val="Normal"/>
+        <w:rPr>
+          <w:rFonts w:ascii="Arial" w:hAnsi="Arial" w:eastAsia="Arial" w:cs="Arial"/>
+        </w:rPr>
+      </w:pPr>
+      <w:r>
+        <w:rPr>
+          <w:rFonts w:ascii="Arial" w:hAnsi="Arial" w:eastAsia="Arial" w:cs="Arial"/>
+        </w:rPr>
+        <w:t xml:space="preserve"> </w:t>
+      </w:r>
+      <w:r>
+        <w:rPr>
+          <w:rFonts w:ascii="Arial" w:hAnsi="Arial" w:eastAsia="Arial" w:cs="Arial"/>
+        </w:rPr>
+        <w:t>Utilizing</w:t>
+      </w:r>
+      <w:r>
+        <w:rPr>
+          <w:rFonts w:ascii="Arial" w:hAnsi="Arial" w:eastAsia="Arial" w:cs="Arial"/>
+        </w:rPr>
+        <w:t xml:space="preserve"> expo-network, the Unit must detect connection changes. If the House Server becomes unreachable during a transition, the UI must display a "Reconnecting" status overlay while </w:t>
+      </w:r>
+      <w:r>
+        <w:rPr>
+          <w:rFonts w:ascii="Arial" w:hAnsi="Arial" w:eastAsia="Arial" w:cs="Arial"/>
+        </w:rPr>
+        <w:t>retaining</w:t>
+      </w:r>
+      <w:r>
+        <w:rPr>
+          <w:rFonts w:ascii="Arial" w:hAnsi="Arial" w:eastAsia="Arial" w:cs="Arial"/>
+        </w:rPr>
+        <w:t xml:space="preserve"> the last known state (as per S8) to prevent user confusion or accidental double-triggering of commands.</w:t>
+      </w:r>
+    </w:p>
+    <w:p>
+      <w:pPr>
+        <w:pStyle w:val="Normal"/>
+        <w:rPr>
+          <w:rFonts w:ascii="Arial" w:hAnsi="Arial" w:eastAsia="Arial" w:cs="Arial"/>
+        </w:rPr>
+      </w:pPr>
+    </w:p>
+    <w:p>
+      <w:pPr>
+        <w:pStyle w:val="Normal"/>
+        <w:rPr>
+          <w:rFonts w:ascii="Arial" w:hAnsi="Arial" w:eastAsia="Arial" w:cs="Arial"/>
+          <w:b w:val="1"/>
+          <w:bCs w:val="1"/>
+          <w:sz w:val="28"/>
+          <w:szCs w:val="28"/>
+        </w:rPr>
+      </w:pPr>
+      <w:r>
+        <w:rPr>
+          <w:rFonts w:ascii="Arial" w:hAnsi="Arial" w:eastAsia="Arial" w:cs="Arial"/>
+          <w:b w:val="1"/>
+          <w:bCs w:val="1"/>
+          <w:sz w:val="28"/>
+          <w:szCs w:val="28"/>
+        </w:rPr>
+        <w:t>S11. Mobile Resource Management - Battery Efficiency</w:t>
+      </w:r>
+    </w:p>
+    <w:p>
+      <w:pPr>
+        <w:pStyle w:val="Normal"/>
+        <w:rPr>
+          <w:rFonts w:ascii="Arial" w:hAnsi="Arial" w:eastAsia="Arial" w:cs="Arial"/>
+        </w:rPr>
+      </w:pPr>
+      <w:r>
+        <w:rPr>
+          <w:rFonts w:ascii="Arial" w:hAnsi="Arial" w:eastAsia="Arial" w:cs="Arial"/>
+        </w:rPr>
+        <w:t xml:space="preserve">Since the mobile unit is a life </w:t>
+      </w:r>
+      <w:r>
+        <w:rPr>
+          <w:rFonts w:ascii="Arial" w:hAnsi="Arial" w:eastAsia="Arial" w:cs="Arial"/>
+        </w:rPr>
+        <w:t>assistance</w:t>
+      </w:r>
+      <w:r>
+        <w:rPr>
+          <w:rFonts w:ascii="Arial" w:hAnsi="Arial" w:eastAsia="Arial" w:cs="Arial"/>
+        </w:rPr>
+        <w:t xml:space="preserve"> tool, it must minimize power consumption to ensure all day availability. The app should </w:t>
+      </w:r>
+      <w:r>
+        <w:rPr>
+          <w:rFonts w:ascii="Arial" w:hAnsi="Arial" w:eastAsia="Arial" w:cs="Arial"/>
+        </w:rPr>
+        <w:t>utilize</w:t>
+      </w:r>
+      <w:r>
+        <w:rPr>
+          <w:rFonts w:ascii="Arial" w:hAnsi="Arial" w:eastAsia="Arial" w:cs="Arial"/>
+        </w:rPr>
+        <w:t xml:space="preserve"> expo-battery to </w:t>
+      </w:r>
+      <w:r>
+        <w:rPr>
+          <w:rFonts w:ascii="Arial" w:hAnsi="Arial" w:eastAsia="Arial" w:cs="Arial"/>
+        </w:rPr>
+        <w:t>monitor</w:t>
+      </w:r>
+      <w:r>
+        <w:rPr>
+          <w:rFonts w:ascii="Arial" w:hAnsi="Arial" w:eastAsia="Arial" w:cs="Arial"/>
+        </w:rPr>
+        <w:t xml:space="preserve"> energy levels. When the </w:t>
+      </w:r>
+      <w:r>
+        <w:rPr>
+          <w:rFonts w:ascii="Arial" w:hAnsi="Arial" w:eastAsia="Arial" w:cs="Arial"/>
+        </w:rPr>
+        <w:t>device's</w:t>
+      </w:r>
+      <w:r>
+        <w:rPr>
+          <w:rFonts w:ascii="Arial" w:hAnsi="Arial" w:eastAsia="Arial" w:cs="Arial"/>
+        </w:rPr>
+        <w:t xml:space="preserve"> </w:t>
+      </w:r>
+      <w:r>
+        <w:rPr>
+          <w:rFonts w:ascii="Arial" w:hAnsi="Arial" w:eastAsia="Arial" w:cs="Arial"/>
+        </w:rPr>
+        <w:t>battery falls below 20%, the Unit should automatically reduce the frequency of background state polling from the House Server and disable non-essential UI animations to preserve remaining power for critical home controls.</w:t>
+      </w:r>
+    </w:p>
+    <w:p>
+      <w:pPr>
+        <w:pStyle w:val="Normal"/>
+        <w:rPr>
+          <w:rFonts w:ascii="Arial" w:hAnsi="Arial" w:eastAsia="Arial" w:cs="Arial"/>
+        </w:rPr>
+      </w:pPr>
+    </w:p>
+    <w:p>
+      <w:pPr>
+        <w:pStyle w:val="Normal"/>
+        <w:rPr>
+          <w:rFonts w:ascii="Arial" w:hAnsi="Arial" w:eastAsia="Arial" w:cs="Arial"/>
+          <w:b w:val="1"/>
+          <w:bCs w:val="1"/>
+          <w:sz w:val="28"/>
+          <w:szCs w:val="28"/>
+        </w:rPr>
+      </w:pPr>
+      <w:r>
+        <w:rPr>
+          <w:rFonts w:ascii="Arial" w:hAnsi="Arial" w:eastAsia="Arial" w:cs="Arial"/>
+          <w:b w:val="1"/>
+          <w:bCs w:val="1"/>
+          <w:sz w:val="28"/>
+          <w:szCs w:val="28"/>
+        </w:rPr>
+        <w:t>S12. Mobile Accessibility - Screen Reader &amp; Voice</w:t>
+      </w:r>
+      <w:r>
+        <w:rPr>
+          <w:rFonts w:ascii="Arial" w:hAnsi="Arial" w:eastAsia="Arial" w:cs="Arial"/>
+          <w:b w:val="1"/>
+          <w:bCs w:val="1"/>
+          <w:sz w:val="28"/>
+          <w:szCs w:val="28"/>
+        </w:rPr>
+        <w:t>o</w:t>
+      </w:r>
+      <w:r>
+        <w:rPr>
+          <w:rFonts w:ascii="Arial" w:hAnsi="Arial" w:eastAsia="Arial" w:cs="Arial"/>
+          <w:b w:val="1"/>
+          <w:bCs w:val="1"/>
+          <w:sz w:val="28"/>
+          <w:szCs w:val="28"/>
+        </w:rPr>
+        <w:t>ver</w:t>
+      </w:r>
+    </w:p>
+    <w:p>
+      <w:pPr>
+        <w:pStyle w:val="Normal"/>
+        <w:rPr>
+          <w:rFonts w:ascii="Arial" w:hAnsi="Arial" w:eastAsia="Arial" w:cs="Arial"/>
+        </w:rPr>
+      </w:pPr>
+      <w:r>
+        <w:rPr>
+          <w:rFonts w:ascii="Arial" w:hAnsi="Arial" w:eastAsia="Arial" w:cs="Arial"/>
+        </w:rPr>
+        <w:t xml:space="preserve">The mobile interface must be fully navigable via system level assistive technologies (iOS </w:t>
+      </w:r>
+      <w:r>
+        <w:rPr>
+          <w:rFonts w:ascii="Arial" w:hAnsi="Arial" w:eastAsia="Arial" w:cs="Arial"/>
+        </w:rPr>
+        <w:t>VoiceOver</w:t>
+      </w:r>
+      <w:r>
+        <w:rPr>
+          <w:rFonts w:ascii="Arial" w:hAnsi="Arial" w:eastAsia="Arial" w:cs="Arial"/>
+        </w:rPr>
+        <w:t xml:space="preserve"> and Android </w:t>
+      </w:r>
+      <w:r>
+        <w:rPr>
+          <w:rFonts w:ascii="Arial" w:hAnsi="Arial" w:eastAsia="Arial" w:cs="Arial"/>
+        </w:rPr>
+        <w:t>TalkBack</w:t>
+      </w:r>
+      <w:r>
+        <w:rPr>
+          <w:rFonts w:ascii="Arial" w:hAnsi="Arial" w:eastAsia="Arial" w:cs="Arial"/>
+        </w:rPr>
+        <w:t xml:space="preserve">) to support users with visual or severe motor impairments. All dynamic UI components </w:t>
+      </w:r>
+      <w:r>
+        <w:rPr>
+          <w:rFonts w:ascii="Arial" w:hAnsi="Arial" w:eastAsia="Arial" w:cs="Arial"/>
+        </w:rPr>
+        <w:t>rendered</w:t>
+      </w:r>
+      <w:r>
+        <w:rPr>
+          <w:rFonts w:ascii="Arial" w:hAnsi="Arial" w:eastAsia="Arial" w:cs="Arial"/>
+        </w:rPr>
+        <w:t xml:space="preserve"> from the server must be injected with </w:t>
+      </w:r>
+      <w:r>
+        <w:rPr>
+          <w:rFonts w:ascii="Arial" w:hAnsi="Arial" w:eastAsia="Arial" w:cs="Arial"/>
+        </w:rPr>
+        <w:t>appropriate accessible</w:t>
+      </w:r>
+      <w:r>
+        <w:rPr>
+          <w:rFonts w:ascii="Arial" w:hAnsi="Arial" w:eastAsia="Arial" w:cs="Arial"/>
+        </w:rPr>
+        <w:t xml:space="preserve">={true}, </w:t>
+      </w:r>
+      <w:r>
+        <w:rPr>
+          <w:rFonts w:ascii="Arial" w:hAnsi="Arial" w:eastAsia="Arial" w:cs="Arial"/>
+        </w:rPr>
+        <w:t>accessibilityLabel</w:t>
+      </w:r>
+      <w:r>
+        <w:rPr>
+          <w:rFonts w:ascii="Arial" w:hAnsi="Arial" w:eastAsia="Arial" w:cs="Arial"/>
+        </w:rPr>
+        <w:t xml:space="preserve">, and </w:t>
+      </w:r>
+      <w:r>
+        <w:rPr>
+          <w:rFonts w:ascii="Arial" w:hAnsi="Arial" w:eastAsia="Arial" w:cs="Arial"/>
+        </w:rPr>
+        <w:t>accessibilityRole</w:t>
+      </w:r>
+      <w:r>
+        <w:rPr>
+          <w:rFonts w:ascii="Arial" w:hAnsi="Arial" w:eastAsia="Arial" w:cs="Arial"/>
+        </w:rPr>
+        <w:t xml:space="preserve"> props. For example, a "Light Switch" </w:t>
+      </w:r>
+      <w:r>
+        <w:rPr>
+          <w:rFonts w:ascii="Arial" w:hAnsi="Arial" w:eastAsia="Arial" w:cs="Arial"/>
+        </w:rPr>
+        <w:t>component</w:t>
+      </w:r>
+      <w:r>
+        <w:rPr>
+          <w:rFonts w:ascii="Arial" w:hAnsi="Arial" w:eastAsia="Arial" w:cs="Arial"/>
+        </w:rPr>
+        <w:t xml:space="preserve"> must be announced by the device as a toggleable element with its current state ("On/Off"), rather than just a generic image or button.</w:t>
+      </w:r>
+    </w:p>
+    <w:p xmlns:wp14="http://schemas.microsoft.com/office/word/2010/wordml" wp14:textId="77777777">
+      <w:pPr>
+        <w:rPr>
+          <w:rFonts w:ascii="Arial" w:hAnsi="Arial" w:eastAsia="Arial" w:cs="Arial"/>
+          <w:lang w:val="en-US" w:eastAsia="en-US"/>
+        </w:rPr>
+      </w:pPr>
+    </w:p>
+    <w:p xmlns:wp14="http://schemas.microsoft.com/office/word/2010/wordml" wp14:textId="77777777">
+      <w:pPr>
+        <w:rPr>
+          <w:rFonts w:ascii="Arial" w:hAnsi="Arial" w:eastAsia="Arial" w:cs="Arial"/>
+          <w:lang w:val="en-US" w:eastAsia="en-US"/>
+        </w:rPr>
+      </w:pPr>
+    </w:p>
+    <w:p xmlns:wp14="http://schemas.microsoft.com/office/word/2010/wordml" wp14:textId="77777777">
       <w:pPr>
         <w:pStyle w:val="Heading3"/>
         <w:rPr>
-          <w:lang w:val="en-US" w:eastAsia="en-US"/>
-        </w:rPr>
-      </w:pPr>
-      <w:r>
-        <w:rPr/>
-        <w:t>S6. Design Language</w:t>
-      </w:r>
-    </w:p>
-    <w:p xmlns:wp14="http://schemas.microsoft.com/office/word/2010/wordml" wp14:textId="5BE0A642">
-      <w:pPr>
-        <w:rPr>
-          <w:lang w:val="en-GB"/>
-        </w:rPr>
-      </w:pPr>
-      <w:r>
-        <w:rPr/>
-        <w:t xml:space="preserve">The </w:t>
-      </w:r>
-      <w:r>
-        <w:rPr/>
-        <w:t>unit's</w:t>
-      </w:r>
-      <w:r>
-        <w:rPr/>
-        <w:t xml:space="preserve"> </w:t>
-      </w:r>
-      <w:r>
-        <w:rPr/>
-        <w:t>architecture</w:t>
-      </w:r>
-      <w:r>
-        <w:rPr/>
-        <w:t xml:space="preserve"> and </w:t>
-      </w:r>
-      <w:r>
-        <w:rPr/>
-        <w:t>interaction</w:t>
-      </w:r>
-      <w:r>
-        <w:rPr/>
-        <w:t xml:space="preserve"> </w:t>
-      </w:r>
-      <w:r>
-        <w:rPr/>
-        <w:t>logic</w:t>
-      </w:r>
-      <w:r>
-        <w:rPr/>
-        <w:t xml:space="preserve"> must be </w:t>
-      </w:r>
-      <w:r>
-        <w:rPr/>
-        <w:t>described</w:t>
-      </w:r>
-      <w:r>
-        <w:rPr/>
-        <w:t xml:space="preserve"> </w:t>
-      </w:r>
-      <w:r>
-        <w:rPr/>
-        <w:t>through</w:t>
-      </w:r>
-      <w:r>
-        <w:rPr/>
-        <w:t xml:space="preserve"> </w:t>
-      </w:r>
-      <w:r>
-        <w:rPr/>
-        <w:t>specific</w:t>
-      </w:r>
-      <w:r>
-        <w:rPr/>
-        <w:t xml:space="preserve"> UML diagrams, </w:t>
-      </w:r>
-      <w:r>
-        <w:rPr/>
-        <w:t>including</w:t>
-      </w:r>
-      <w:r>
-        <w:rPr/>
-        <w:t xml:space="preserve"> </w:t>
-      </w:r>
-      <w:r>
-        <w:rPr/>
-        <w:t>Use</w:t>
-      </w:r>
-      <w:r>
-        <w:rPr/>
-        <w:t xml:space="preserve"> Case, Class, </w:t>
-      </w:r>
-      <w:r>
-        <w:rPr/>
-        <w:t>Interaction</w:t>
-      </w:r>
-      <w:r>
-        <w:rPr/>
-        <w:t xml:space="preserve"> </w:t>
-      </w:r>
-      <w:r>
-        <w:rPr/>
-        <w:t>Sequence</w:t>
-      </w:r>
-      <w:r>
-        <w:rPr/>
-        <w:t>, and State diagrams.</w:t>
-      </w:r>
-    </w:p>
-    <w:p xmlns:wp14="http://schemas.microsoft.com/office/word/2010/wordml" wp14:textId="0492887E">
-      <w:pPr>
-        <w:pStyle w:val="Heading3"/>
-        <w:rPr>
-          <w:lang w:val="en-US" w:eastAsia="en-US"/>
-        </w:rPr>
-      </w:pPr>
-      <w:r>
-        <w:rPr/>
-        <w:t>S7. Implementation Platform</w:t>
-      </w:r>
-    </w:p>
-    <w:p>
-      <w:pPr>
-        <w:pStyle w:val="Normal"/>
-      </w:pPr>
-      <w:r>
-        <w:rPr/>
-        <w:t>We</w:t>
-      </w:r>
-      <w:r>
-        <w:rPr/>
-        <w:t xml:space="preserve"> </w:t>
-      </w:r>
-      <w:r>
-        <w:rPr/>
-        <w:t>have</w:t>
-      </w:r>
-      <w:r>
-        <w:rPr/>
-        <w:t xml:space="preserve"> an alternative </w:t>
-      </w:r>
-      <w:r>
-        <w:rPr/>
-        <w:t>of</w:t>
-      </w:r>
-      <w:r>
-        <w:rPr/>
-        <w:t xml:space="preserve"> </w:t>
-      </w:r>
-      <w:r>
-        <w:rPr/>
-        <w:t>using</w:t>
-      </w:r>
-      <w:r>
-        <w:rPr/>
-        <w:t xml:space="preserve"> Android Studio + </w:t>
-      </w:r>
-      <w:r>
-        <w:rPr/>
-        <w:t>Jetpack</w:t>
-      </w:r>
-      <w:r>
-        <w:rPr/>
-        <w:t xml:space="preserve"> </w:t>
-      </w:r>
-      <w:r>
-        <w:rPr/>
-        <w:t>Compose</w:t>
-      </w:r>
-      <w:r>
-        <w:rPr/>
-        <w:t xml:space="preserve"> </w:t>
-      </w:r>
-      <w:r>
-        <w:rPr/>
-        <w:t>specifically</w:t>
-      </w:r>
-      <w:r>
-        <w:rPr/>
-        <w:t xml:space="preserve"> for mobile </w:t>
-      </w:r>
-      <w:r>
-        <w:rPr/>
-        <w:t>devices</w:t>
-      </w:r>
-      <w:r>
-        <w:rPr/>
-        <w:t xml:space="preserve">, </w:t>
-      </w:r>
-      <w:r>
-        <w:rPr/>
-        <w:t>but</w:t>
-      </w:r>
-      <w:r>
-        <w:rPr/>
-        <w:t xml:space="preserve"> </w:t>
-      </w:r>
-      <w:r>
-        <w:rPr/>
-        <w:t>this</w:t>
-      </w:r>
-      <w:r>
-        <w:rPr/>
-        <w:t xml:space="preserve"> </w:t>
-      </w:r>
-      <w:r>
-        <w:rPr/>
-        <w:t>only</w:t>
-      </w:r>
-      <w:r>
-        <w:rPr/>
-        <w:t xml:space="preserve"> </w:t>
-      </w:r>
-      <w:r>
-        <w:rPr/>
-        <w:t>works</w:t>
-      </w:r>
-      <w:r>
-        <w:rPr/>
-        <w:t xml:space="preserve"> on Android. The </w:t>
-      </w:r>
-      <w:r>
-        <w:rPr/>
-        <w:t>Units</w:t>
-      </w:r>
-      <w:r>
-        <w:rPr/>
-        <w:t xml:space="preserve"> </w:t>
-      </w:r>
-      <w:r>
-        <w:rPr/>
-        <w:t>will</w:t>
-      </w:r>
-      <w:r>
-        <w:rPr/>
-        <w:t xml:space="preserve"> </w:t>
-      </w:r>
-      <w:r>
-        <w:rPr/>
-        <w:t>therefore</w:t>
-      </w:r>
-      <w:r>
-        <w:rPr/>
-        <w:t xml:space="preserve"> be </w:t>
-      </w:r>
-      <w:r>
-        <w:rPr/>
-        <w:t>implemented</w:t>
-      </w:r>
-      <w:r>
-        <w:rPr/>
-        <w:t xml:space="preserve"> </w:t>
-      </w:r>
-      <w:r>
-        <w:rPr/>
-        <w:t>using</w:t>
-      </w:r>
-      <w:r>
-        <w:rPr/>
-        <w:t xml:space="preserve"> </w:t>
-      </w:r>
-      <w:r>
-        <w:br/>
-      </w:r>
-      <w:r>
-        <w:rPr/>
-        <w:t xml:space="preserve">React </w:t>
-      </w:r>
-      <w:r>
-        <w:rPr/>
-        <w:t>Native</w:t>
-      </w:r>
-      <w:r>
-        <w:rPr/>
-        <w:t xml:space="preserve"> and Next.js.  </w:t>
-      </w:r>
-      <w:r>
-        <w:rPr/>
-        <w:t>This</w:t>
-      </w:r>
-      <w:r>
-        <w:rPr/>
-        <w:t xml:space="preserve"> choice is a non-</w:t>
-      </w:r>
-      <w:r>
-        <w:rPr/>
-        <w:t>functional</w:t>
-      </w:r>
-      <w:r>
-        <w:rPr/>
-        <w:t xml:space="preserve"> </w:t>
-      </w:r>
-      <w:r>
-        <w:rPr/>
-        <w:t>constraint</w:t>
-      </w:r>
-      <w:r>
-        <w:rPr/>
-        <w:t xml:space="preserve"> to </w:t>
-      </w:r>
-      <w:r>
-        <w:rPr/>
-        <w:t>ensure</w:t>
-      </w:r>
-      <w:r>
-        <w:rPr/>
-        <w:t xml:space="preserve"> a uniform </w:t>
-      </w:r>
-      <w:r>
-        <w:rPr/>
-        <w:t>model</w:t>
-      </w:r>
-      <w:r>
-        <w:rPr/>
-        <w:t xml:space="preserve"> </w:t>
-      </w:r>
-      <w:r>
-        <w:rPr/>
-        <w:t>of</w:t>
-      </w:r>
-      <w:r>
-        <w:rPr/>
-        <w:t xml:space="preserve"> </w:t>
-      </w:r>
-      <w:r>
-        <w:rPr/>
-        <w:t>communication</w:t>
-      </w:r>
-      <w:r>
-        <w:rPr/>
-        <w:t xml:space="preserve">. By </w:t>
-      </w:r>
-      <w:r>
-        <w:rPr/>
-        <w:t>using</w:t>
-      </w:r>
-      <w:r>
-        <w:rPr/>
-        <w:t xml:space="preserve"> a JavaScript-</w:t>
-      </w:r>
-      <w:r>
-        <w:rPr/>
-        <w:t>based</w:t>
-      </w:r>
-      <w:r>
-        <w:rPr/>
-        <w:t xml:space="preserve"> stack, the </w:t>
-      </w:r>
-      <w:r>
-        <w:rPr/>
-        <w:t>subgroup</w:t>
-      </w:r>
-      <w:r>
-        <w:rPr/>
-        <w:t xml:space="preserve"> </w:t>
-      </w:r>
-      <w:r>
-        <w:rPr/>
-        <w:t>can</w:t>
-      </w:r>
-      <w:r>
-        <w:rPr/>
-        <w:t xml:space="preserve"> </w:t>
-      </w:r>
-      <w:r>
-        <w:rPr/>
-        <w:t>fulfil</w:t>
-      </w:r>
-      <w:r>
-        <w:rPr/>
-        <w:t xml:space="preserve"> the </w:t>
-      </w:r>
-      <w:r>
-        <w:rPr/>
-        <w:t>requirement</w:t>
-      </w:r>
-      <w:r>
-        <w:rPr/>
-        <w:t xml:space="preserve"> to </w:t>
-      </w:r>
-      <w:r>
-        <w:rPr/>
-        <w:t>dynamically</w:t>
-      </w:r>
-      <w:r>
-        <w:rPr/>
-        <w:t xml:space="preserve"> </w:t>
-      </w:r>
-      <w:r>
-        <w:rPr/>
-        <w:t>upload</w:t>
-      </w:r>
-      <w:r>
-        <w:rPr/>
-        <w:t xml:space="preserve"> and </w:t>
-      </w:r>
-      <w:r>
-        <w:rPr/>
-        <w:t>render</w:t>
-      </w:r>
-      <w:r>
-        <w:rPr/>
-        <w:t xml:space="preserve"> UI </w:t>
-      </w:r>
-      <w:r>
-        <w:rPr/>
-        <w:t>components</w:t>
-      </w:r>
-      <w:r>
-        <w:rPr/>
-        <w:t xml:space="preserve"> </w:t>
-      </w:r>
-      <w:r>
-        <w:rPr/>
-        <w:t>received</w:t>
-      </w:r>
-      <w:r>
-        <w:rPr/>
-        <w:t xml:space="preserve"> from the</w:t>
-      </w:r>
-      <w:r>
-        <w:rPr/>
-        <w:t xml:space="preserve"> </w:t>
-      </w:r>
-      <w:r>
-        <w:rPr/>
-        <w:t>server,</w:t>
-      </w:r>
-      <w:r>
-        <w:br/>
-      </w:r>
-      <w:r>
-        <w:rPr/>
-        <w:t xml:space="preserve">while </w:t>
-      </w:r>
-      <w:r>
-        <w:rPr/>
-        <w:t>maintaining</w:t>
-      </w:r>
-      <w:r>
-        <w:rPr/>
-        <w:t xml:space="preserve"> cross-</w:t>
-      </w:r>
-      <w:r>
-        <w:rPr/>
-        <w:t>platform</w:t>
-      </w:r>
-      <w:r>
-        <w:rPr/>
-        <w:t xml:space="preserve"> support for </w:t>
-      </w:r>
-      <w:r>
-        <w:rPr/>
-        <w:t>both</w:t>
-      </w:r>
-      <w:r>
-        <w:rPr/>
-        <w:t xml:space="preserve"> mobile </w:t>
-      </w:r>
-      <w:r>
-        <w:rPr/>
-        <w:t>touchscreens</w:t>
-      </w:r>
-      <w:r>
-        <w:rPr/>
-        <w:t xml:space="preserve"> and web-</w:t>
-      </w:r>
-      <w:r>
-        <w:rPr/>
-        <w:t>based</w:t>
-      </w:r>
-      <w:r>
-        <w:rPr/>
-        <w:t xml:space="preserve"> </w:t>
-      </w:r>
-      <w:r>
-        <w:rPr/>
-        <w:t>mouse</w:t>
-      </w:r>
-      <w:r>
-        <w:rPr/>
-        <w:t xml:space="preserve"> interfaces.</w:t>
-      </w:r>
-      <w:r>
-        <w:br/>
-      </w:r>
-      <w:r>
-        <w:br/>
-      </w:r>
-      <w:r>
-        <w:br/>
-      </w:r>
-      <w:r>
-        <w:rPr>
-          <w:rStyle w:val="Heading3Char"/>
-        </w:rPr>
-        <w:t xml:space="preserve">S8. </w:t>
-      </w:r>
-      <w:r>
-        <w:rPr>
-          <w:rStyle w:val="Heading3Char"/>
-        </w:rPr>
-        <w:t>Local</w:t>
-      </w:r>
-      <w:r>
-        <w:rPr>
-          <w:rStyle w:val="Heading3Char"/>
-        </w:rPr>
-        <w:t xml:space="preserve"> </w:t>
-      </w:r>
-      <w:r>
-        <w:rPr>
-          <w:rStyle w:val="Heading3Char"/>
-        </w:rPr>
-        <w:t>Persistence</w:t>
-      </w:r>
-      <w:r>
-        <w:rPr>
-          <w:rStyle w:val="Heading3Char"/>
-        </w:rPr>
-        <w:t xml:space="preserve"> – </w:t>
-      </w:r>
-      <w:r>
-        <w:rPr>
-          <w:rStyle w:val="Heading3Char"/>
-        </w:rPr>
-        <w:t>Offline</w:t>
-      </w:r>
-      <w:r>
-        <w:rPr>
-          <w:rStyle w:val="Heading3Char"/>
-        </w:rPr>
-        <w:t xml:space="preserve"> Mode Mock-up</w:t>
-      </w:r>
-      <w:r>
-        <w:br/>
-      </w:r>
-      <w:r>
-        <w:rPr>
-          <w:rFonts w:ascii="Times New Roman" w:hAnsi="Times New Roman" w:eastAsia="Times New Roman" w:cs="Times New Roman"/>
-          <w:sz w:val="24"/>
-          <w:szCs w:val="24"/>
-        </w:rPr>
-        <w:t xml:space="preserve">The </w:t>
-      </w:r>
-      <w:r>
-        <w:rPr>
-          <w:rFonts w:ascii="Times New Roman" w:hAnsi="Times New Roman" w:eastAsia="Times New Roman" w:cs="Times New Roman"/>
-          <w:sz w:val="24"/>
-          <w:szCs w:val="24"/>
-        </w:rPr>
-        <w:t>Unit</w:t>
-      </w:r>
-      <w:r>
-        <w:rPr>
-          <w:rFonts w:ascii="Times New Roman" w:hAnsi="Times New Roman" w:eastAsia="Times New Roman" w:cs="Times New Roman"/>
-          <w:sz w:val="24"/>
-          <w:szCs w:val="24"/>
-        </w:rPr>
-        <w:t xml:space="preserve"> </w:t>
-      </w:r>
-      <w:r>
-        <w:rPr>
-          <w:rFonts w:ascii="Times New Roman" w:hAnsi="Times New Roman" w:eastAsia="Times New Roman" w:cs="Times New Roman"/>
-          <w:sz w:val="24"/>
-          <w:szCs w:val="24"/>
-        </w:rPr>
-        <w:t>may</w:t>
-      </w:r>
-      <w:r>
-        <w:rPr>
-          <w:rFonts w:ascii="Times New Roman" w:hAnsi="Times New Roman" w:eastAsia="Times New Roman" w:cs="Times New Roman"/>
-          <w:sz w:val="24"/>
-          <w:szCs w:val="24"/>
-        </w:rPr>
-        <w:t xml:space="preserve"> </w:t>
-      </w:r>
-      <w:r>
-        <w:rPr>
-          <w:rFonts w:ascii="Times New Roman" w:hAnsi="Times New Roman" w:eastAsia="Times New Roman" w:cs="Times New Roman"/>
-          <w:sz w:val="24"/>
-          <w:szCs w:val="24"/>
-        </w:rPr>
-        <w:t>implement</w:t>
-      </w:r>
-      <w:r>
-        <w:rPr>
-          <w:rFonts w:ascii="Times New Roman" w:hAnsi="Times New Roman" w:eastAsia="Times New Roman" w:cs="Times New Roman"/>
-          <w:sz w:val="24"/>
-          <w:szCs w:val="24"/>
-        </w:rPr>
-        <w:t xml:space="preserve"> a </w:t>
-      </w:r>
-      <w:r>
-        <w:rPr>
-          <w:rFonts w:ascii="Times New Roman" w:hAnsi="Times New Roman" w:eastAsia="Times New Roman" w:cs="Times New Roman"/>
-          <w:sz w:val="24"/>
-          <w:szCs w:val="24"/>
-        </w:rPr>
-        <w:t>demo mode</w:t>
-      </w:r>
-      <w:r>
-        <w:rPr>
-          <w:rFonts w:ascii="Times New Roman" w:hAnsi="Times New Roman" w:eastAsia="Times New Roman" w:cs="Times New Roman"/>
-          <w:sz w:val="24"/>
-          <w:szCs w:val="24"/>
-        </w:rPr>
-        <w:t xml:space="preserve"> or </w:t>
-      </w:r>
-      <w:r>
-        <w:rPr>
-          <w:rFonts w:ascii="Times New Roman" w:hAnsi="Times New Roman" w:eastAsia="Times New Roman" w:cs="Times New Roman"/>
-          <w:sz w:val="24"/>
-          <w:szCs w:val="24"/>
-        </w:rPr>
-        <w:t>cached</w:t>
-      </w:r>
-      <w:r>
-        <w:rPr>
-          <w:rFonts w:ascii="Times New Roman" w:hAnsi="Times New Roman" w:eastAsia="Times New Roman" w:cs="Times New Roman"/>
-          <w:sz w:val="24"/>
-          <w:szCs w:val="24"/>
-        </w:rPr>
-        <w:t xml:space="preserve"> </w:t>
-      </w:r>
-      <w:r>
-        <w:rPr>
-          <w:rFonts w:ascii="Times New Roman" w:hAnsi="Times New Roman" w:eastAsia="Times New Roman" w:cs="Times New Roman"/>
-          <w:sz w:val="24"/>
-          <w:szCs w:val="24"/>
-        </w:rPr>
-        <w:t>state</w:t>
-      </w:r>
-      <w:r>
-        <w:rPr>
-          <w:rFonts w:ascii="Times New Roman" w:hAnsi="Times New Roman" w:eastAsia="Times New Roman" w:cs="Times New Roman"/>
-          <w:sz w:val="24"/>
-          <w:szCs w:val="24"/>
-        </w:rPr>
-        <w:t xml:space="preserve">. If the House Server is </w:t>
-      </w:r>
-      <w:r>
-        <w:rPr>
-          <w:rFonts w:ascii="Times New Roman" w:hAnsi="Times New Roman" w:eastAsia="Times New Roman" w:cs="Times New Roman"/>
-          <w:sz w:val="24"/>
-          <w:szCs w:val="24"/>
-        </w:rPr>
-        <w:t>temporarily</w:t>
-      </w:r>
-      <w:r>
-        <w:rPr>
-          <w:rFonts w:ascii="Times New Roman" w:hAnsi="Times New Roman" w:eastAsia="Times New Roman" w:cs="Times New Roman"/>
-          <w:sz w:val="24"/>
-          <w:szCs w:val="24"/>
-        </w:rPr>
-        <w:t xml:space="preserve"> </w:t>
-      </w:r>
-      <w:r>
-        <w:rPr>
-          <w:rFonts w:ascii="Times New Roman" w:hAnsi="Times New Roman" w:eastAsia="Times New Roman" w:cs="Times New Roman"/>
-          <w:sz w:val="24"/>
-          <w:szCs w:val="24"/>
-        </w:rPr>
-        <w:t>unreachable</w:t>
-      </w:r>
-      <w:r>
-        <w:rPr>
-          <w:rFonts w:ascii="Times New Roman" w:hAnsi="Times New Roman" w:eastAsia="Times New Roman" w:cs="Times New Roman"/>
-          <w:sz w:val="24"/>
-          <w:szCs w:val="24"/>
-        </w:rPr>
-        <w:t xml:space="preserve">, the </w:t>
-      </w:r>
-      <w:r>
-        <w:rPr>
-          <w:rFonts w:ascii="Times New Roman" w:hAnsi="Times New Roman" w:eastAsia="Times New Roman" w:cs="Times New Roman"/>
-          <w:sz w:val="24"/>
-          <w:szCs w:val="24"/>
-        </w:rPr>
-        <w:t>Unit</w:t>
-      </w:r>
-      <w:r>
-        <w:rPr>
-          <w:rFonts w:ascii="Times New Roman" w:hAnsi="Times New Roman" w:eastAsia="Times New Roman" w:cs="Times New Roman"/>
-          <w:sz w:val="24"/>
-          <w:szCs w:val="24"/>
-        </w:rPr>
-        <w:t xml:space="preserve"> </w:t>
-      </w:r>
-      <w:r>
-        <w:rPr>
-          <w:rFonts w:ascii="Times New Roman" w:hAnsi="Times New Roman" w:eastAsia="Times New Roman" w:cs="Times New Roman"/>
-          <w:sz w:val="24"/>
-          <w:szCs w:val="24"/>
-        </w:rPr>
-        <w:t>should</w:t>
-      </w:r>
-      <w:r>
-        <w:rPr>
-          <w:rFonts w:ascii="Times New Roman" w:hAnsi="Times New Roman" w:eastAsia="Times New Roman" w:cs="Times New Roman"/>
-          <w:sz w:val="24"/>
-          <w:szCs w:val="24"/>
-        </w:rPr>
-        <w:t xml:space="preserve"> show the last </w:t>
-      </w:r>
-      <w:r>
-        <w:rPr>
-          <w:rFonts w:ascii="Times New Roman" w:hAnsi="Times New Roman" w:eastAsia="Times New Roman" w:cs="Times New Roman"/>
-          <w:sz w:val="24"/>
-          <w:szCs w:val="24"/>
-        </w:rPr>
-        <w:t>known</w:t>
-      </w:r>
-      <w:r>
-        <w:rPr>
-          <w:rFonts w:ascii="Times New Roman" w:hAnsi="Times New Roman" w:eastAsia="Times New Roman" w:cs="Times New Roman"/>
-          <w:sz w:val="24"/>
-          <w:szCs w:val="24"/>
-        </w:rPr>
-        <w:t xml:space="preserve"> </w:t>
-      </w:r>
-      <w:r>
-        <w:rPr>
-          <w:rFonts w:ascii="Times New Roman" w:hAnsi="Times New Roman" w:eastAsia="Times New Roman" w:cs="Times New Roman"/>
-          <w:sz w:val="24"/>
-          <w:szCs w:val="24"/>
-        </w:rPr>
-        <w:t>state</w:t>
-      </w:r>
-      <w:r>
-        <w:rPr>
-          <w:rFonts w:ascii="Times New Roman" w:hAnsi="Times New Roman" w:eastAsia="Times New Roman" w:cs="Times New Roman"/>
-          <w:sz w:val="24"/>
-          <w:szCs w:val="24"/>
-        </w:rPr>
-        <w:t xml:space="preserve"> </w:t>
-      </w:r>
-      <w:r>
-        <w:rPr>
-          <w:rFonts w:ascii="Times New Roman" w:hAnsi="Times New Roman" w:eastAsia="Times New Roman" w:cs="Times New Roman"/>
-          <w:sz w:val="24"/>
-          <w:szCs w:val="24"/>
-        </w:rPr>
-        <w:t>of</w:t>
-      </w:r>
-      <w:r>
-        <w:rPr>
-          <w:rFonts w:ascii="Times New Roman" w:hAnsi="Times New Roman" w:eastAsia="Times New Roman" w:cs="Times New Roman"/>
-          <w:sz w:val="24"/>
-          <w:szCs w:val="24"/>
-        </w:rPr>
-        <w:t xml:space="preserve"> the house </w:t>
-      </w:r>
-      <w:r>
-        <w:rPr>
-          <w:rFonts w:ascii="Times New Roman" w:hAnsi="Times New Roman" w:eastAsia="Times New Roman" w:cs="Times New Roman"/>
-          <w:sz w:val="24"/>
-          <w:szCs w:val="24"/>
-        </w:rPr>
-        <w:t>rather</w:t>
-      </w:r>
-      <w:r>
-        <w:rPr>
-          <w:rFonts w:ascii="Times New Roman" w:hAnsi="Times New Roman" w:eastAsia="Times New Roman" w:cs="Times New Roman"/>
-          <w:sz w:val="24"/>
-          <w:szCs w:val="24"/>
-        </w:rPr>
-        <w:t xml:space="preserve"> </w:t>
-      </w:r>
-      <w:r>
-        <w:rPr>
-          <w:rFonts w:ascii="Times New Roman" w:hAnsi="Times New Roman" w:eastAsia="Times New Roman" w:cs="Times New Roman"/>
-          <w:sz w:val="24"/>
-          <w:szCs w:val="24"/>
-        </w:rPr>
-        <w:t>than</w:t>
-      </w:r>
-      <w:r>
-        <w:rPr>
-          <w:rFonts w:ascii="Times New Roman" w:hAnsi="Times New Roman" w:eastAsia="Times New Roman" w:cs="Times New Roman"/>
-          <w:sz w:val="24"/>
-          <w:szCs w:val="24"/>
-        </w:rPr>
-        <w:t xml:space="preserve"> a blank </w:t>
-      </w:r>
-      <w:r>
-        <w:rPr>
-          <w:rFonts w:ascii="Times New Roman" w:hAnsi="Times New Roman" w:eastAsia="Times New Roman" w:cs="Times New Roman"/>
-          <w:sz w:val="24"/>
-          <w:szCs w:val="24"/>
-        </w:rPr>
-        <w:t>screen</w:t>
-      </w:r>
-      <w:r>
-        <w:rPr>
-          <w:rFonts w:ascii="Times New Roman" w:hAnsi="Times New Roman" w:eastAsia="Times New Roman" w:cs="Times New Roman"/>
-          <w:sz w:val="24"/>
-          <w:szCs w:val="24"/>
-        </w:rPr>
-        <w:t>.</w:t>
-      </w:r>
-    </w:p>
-    <w:p>
-      <w:pPr>
-        <w:pStyle w:val="Normal"/>
+          <w:rFonts w:ascii="Arial" w:hAnsi="Arial" w:eastAsia="Arial" w:cs="Arial"/>
+          <w:lang w:val="en-US"/>
+        </w:rPr>
       </w:pPr>
     </w:p>
     <w:p xmlns:wp14="http://schemas.microsoft.com/office/word/2010/wordml" wp14:textId="77777777">
       <w:pPr>
         <w:rPr>
-          <w:lang w:val="en-US" w:eastAsia="en-US"/>
-        </w:rPr>
-      </w:pPr>
-    </w:p>
-    <w:p xmlns:wp14="http://schemas.microsoft.com/office/word/2010/wordml" wp14:textId="77777777">
-      <w:pPr>
-        <w:rPr>
-          <w:lang w:val="en-US" w:eastAsia="en-US"/>
-        </w:rPr>
-      </w:pPr>
-    </w:p>
-    <w:p xmlns:wp14="http://schemas.microsoft.com/office/word/2010/wordml" wp14:textId="77777777">
-      <w:pPr>
-        <w:pStyle w:val="Heading3"/>
-        <w:rPr>
-          <w:lang w:val="en-US"/>
-        </w:rPr>
-      </w:pPr>
-    </w:p>
-    <w:p xmlns:wp14="http://schemas.microsoft.com/office/word/2010/wordml" wp14:textId="77777777">
-      <w:pPr>
-        <w:rPr>
+          <w:rFonts w:ascii="Arial" w:hAnsi="Arial" w:eastAsia="Arial" w:cs="Arial"/>
           <w:lang w:val="en-US"/>
         </w:rPr>
       </w:pPr>
@@ -2655,6 +4367,99 @@
     </w:pPr>
   </w:p>
 </w:hdr>
+</file>
+
+<file path=word/numbering.xml><?xml version="1.0" encoding="utf-8"?>
+<w:numbering xmlns:w="http://schemas.openxmlformats.org/wordprocessingml/2006/main">
+  <w:abstractNum xmlns:w="http://schemas.openxmlformats.org/wordprocessingml/2006/main" w:abstractNumId="1">
+    <w:nsid w:val="3e10a5ed"/>
+    <w:multiLevelType xmlns:w="http://schemas.openxmlformats.org/wordprocessingml/2006/main" w:val="hybridMultilevel"/>
+    <w:lvl xmlns:w="http://schemas.openxmlformats.org/wordprocessingml/2006/main" w:ilvl="0">
+      <w:start w:val="1"/>
+      <w:numFmt w:val="decimal"/>
+      <w:lvlText w:val="%1."/>
+      <w:lvlJc w:val="left"/>
+      <w:pPr>
+        <w:ind w:left="720" w:hanging="360"/>
+      </w:pPr>
+    </w:lvl>
+    <w:lvl xmlns:w="http://schemas.openxmlformats.org/wordprocessingml/2006/main" w:ilvl="1">
+      <w:start w:val="1"/>
+      <w:numFmt w:val="lowerLetter"/>
+      <w:lvlText w:val="%2."/>
+      <w:lvlJc w:val="left"/>
+      <w:pPr>
+        <w:ind w:left="1440" w:hanging="360"/>
+      </w:pPr>
+    </w:lvl>
+    <w:lvl xmlns:w="http://schemas.openxmlformats.org/wordprocessingml/2006/main" w:ilvl="2">
+      <w:start w:val="1"/>
+      <w:numFmt w:val="lowerRoman"/>
+      <w:lvlText w:val="%3."/>
+      <w:lvlJc w:val="right"/>
+      <w:pPr>
+        <w:ind w:left="2160" w:hanging="180"/>
+      </w:pPr>
+    </w:lvl>
+    <w:lvl xmlns:w="http://schemas.openxmlformats.org/wordprocessingml/2006/main" w:ilvl="3">
+      <w:start w:val="1"/>
+      <w:numFmt w:val="decimal"/>
+      <w:lvlText w:val="%4."/>
+      <w:lvlJc w:val="left"/>
+      <w:pPr>
+        <w:ind w:left="2880" w:hanging="360"/>
+      </w:pPr>
+    </w:lvl>
+    <w:lvl xmlns:w="http://schemas.openxmlformats.org/wordprocessingml/2006/main" w:ilvl="4">
+      <w:start w:val="1"/>
+      <w:numFmt w:val="lowerLetter"/>
+      <w:lvlText w:val="%5."/>
+      <w:lvlJc w:val="left"/>
+      <w:pPr>
+        <w:ind w:left="3600" w:hanging="360"/>
+      </w:pPr>
+    </w:lvl>
+    <w:lvl xmlns:w="http://schemas.openxmlformats.org/wordprocessingml/2006/main" w:ilvl="5">
+      <w:start w:val="1"/>
+      <w:numFmt w:val="lowerRoman"/>
+      <w:lvlText w:val="%6."/>
+      <w:lvlJc w:val="right"/>
+      <w:pPr>
+        <w:ind w:left="4320" w:hanging="180"/>
+      </w:pPr>
+    </w:lvl>
+    <w:lvl xmlns:w="http://schemas.openxmlformats.org/wordprocessingml/2006/main" w:ilvl="6">
+      <w:start w:val="1"/>
+      <w:numFmt w:val="decimal"/>
+      <w:lvlText w:val="%7."/>
+      <w:lvlJc w:val="left"/>
+      <w:pPr>
+        <w:ind w:left="5040" w:hanging="360"/>
+      </w:pPr>
+    </w:lvl>
+    <w:lvl xmlns:w="http://schemas.openxmlformats.org/wordprocessingml/2006/main" w:ilvl="7">
+      <w:start w:val="1"/>
+      <w:numFmt w:val="lowerLetter"/>
+      <w:lvlText w:val="%8."/>
+      <w:lvlJc w:val="left"/>
+      <w:pPr>
+        <w:ind w:left="5760" w:hanging="360"/>
+      </w:pPr>
+    </w:lvl>
+    <w:lvl xmlns:w="http://schemas.openxmlformats.org/wordprocessingml/2006/main" w:ilvl="8">
+      <w:start w:val="1"/>
+      <w:numFmt w:val="lowerRoman"/>
+      <w:lvlText w:val="%9."/>
+      <w:lvlJc w:val="right"/>
+      <w:pPr>
+        <w:ind w:left="6480" w:hanging="180"/>
+      </w:pPr>
+    </w:lvl>
+  </w:abstractNum>
+  <w:num w:numId="1">
+    <w:abstractNumId w:val="1"/>
+  </w:num>
+</w:numbering>
 </file>
 
 <file path=word/styles.xml><?xml version="1.0" encoding="utf-8"?>

</xml_diff>